<commit_message>
added images of website
</commit_message>
<xml_diff>
--- a/documentation/Final Doc in progress/Documentation_Final.docx
+++ b/documentation/Final Doc in progress/Documentation_Final.docx
@@ -5941,6 +5941,7 @@
       <w:pPr>
         <w:rPr>
           <w:rFonts w:cs="Times New Roman"/>
+          <w:highlight w:val="lightGray"/>
         </w:rPr>
       </w:pPr>
       <w:r>
@@ -5948,12 +5949,19 @@
           <w:rFonts w:cs="Times New Roman"/>
         </w:rPr>
         <w:tab/>
+      </w:r>
+      <w:r>
+        <w:rPr>
+          <w:rFonts w:cs="Times New Roman"/>
+          <w:highlight w:val="lightGray"/>
+        </w:rPr>
         <w:t xml:space="preserve">Fantasy sports games are a fun and interactive experience for sports fans. Existing </w:t>
       </w:r>
       <w:proofErr w:type="gramStart"/>
       <w:r>
         <w:rPr>
           <w:rFonts w:cs="Times New Roman"/>
+          <w:highlight w:val="lightGray"/>
         </w:rPr>
         <w:t>fantasy</w:t>
       </w:r>
@@ -5961,72 +5969,84 @@
       <w:r>
         <w:rPr>
           <w:rFonts w:cs="Times New Roman"/>
+          <w:highlight w:val="lightGray"/>
         </w:rPr>
         <w:t xml:space="preserve"> sports games allow fans to immures themselves in to a competitive environment and compete agains</w:t>
       </w:r>
       <w:r>
         <w:rPr>
           <w:rFonts w:cs="Times New Roman"/>
+          <w:highlight w:val="lightGray"/>
         </w:rPr>
         <w:t xml:space="preserve">t other fans.  </w:t>
       </w:r>
       <w:r>
         <w:rPr>
           <w:rFonts w:cs="Times New Roman"/>
+          <w:highlight w:val="lightGray"/>
         </w:rPr>
         <w:t xml:space="preserve">Fantasy sports games </w:t>
       </w:r>
       <w:r>
         <w:rPr>
           <w:rFonts w:cs="Times New Roman"/>
+          <w:highlight w:val="lightGray"/>
         </w:rPr>
         <w:t>operate with</w:t>
       </w:r>
       <w:r>
         <w:rPr>
           <w:rFonts w:cs="Times New Roman"/>
+          <w:highlight w:val="lightGray"/>
         </w:rPr>
         <w:t xml:space="preserve"> users registering, creating teams with their favorite sports stars and entering online leagues with fans that have also created fantasy teams of their own. Existing </w:t>
       </w:r>
       <w:r>
         <w:rPr>
           <w:rFonts w:cs="Times New Roman"/>
+          <w:highlight w:val="lightGray"/>
         </w:rPr>
         <w:t xml:space="preserve">fantasy sports games such as fantasy premier league and fantasy baseball </w:t>
       </w:r>
       <w:r>
         <w:rPr>
           <w:rFonts w:cs="Times New Roman"/>
+          <w:highlight w:val="lightGray"/>
         </w:rPr>
         <w:t xml:space="preserve">provide research </w:t>
       </w:r>
       <w:r>
         <w:rPr>
           <w:rFonts w:cs="Times New Roman"/>
+          <w:highlight w:val="lightGray"/>
         </w:rPr>
         <w:t xml:space="preserve">statistics </w:t>
       </w:r>
       <w:r>
         <w:rPr>
           <w:rFonts w:cs="Times New Roman"/>
+          <w:highlight w:val="lightGray"/>
         </w:rPr>
         <w:t>detailing</w:t>
       </w:r>
       <w:r>
         <w:rPr>
           <w:rFonts w:cs="Times New Roman"/>
+          <w:highlight w:val="lightGray"/>
         </w:rPr>
         <w:t xml:space="preserve"> the scale of online fantasy sports communities [1</w:t>
       </w:r>
       <w:r>
         <w:rPr>
           <w:rFonts w:cs="Times New Roman"/>
+          <w:highlight w:val="lightGray"/>
         </w:rPr>
         <w:t>1, 12</w:t>
       </w:r>
       <w:r>
         <w:rPr>
           <w:rFonts w:cs="Times New Roman"/>
+          <w:highlight w:val="lightGray"/>
         </w:rPr>
         <w:t>].</w:t>
       </w:r>
@@ -6035,11 +6055,13 @@
       <w:pPr>
         <w:rPr>
           <w:rFonts w:cs="Times New Roman"/>
-        </w:rPr>
-      </w:pPr>
-      <w:r>
-        <w:rPr>
-          <w:rFonts w:cs="Times New Roman"/>
+          <w:highlight w:val="lightGray"/>
+        </w:rPr>
+      </w:pPr>
+      <w:r>
+        <w:rPr>
+          <w:rFonts w:cs="Times New Roman"/>
+          <w:highlight w:val="lightGray"/>
         </w:rPr>
         <w:tab/>
         <w:t xml:space="preserve"> In Ireland there are two major sports, Soccer and Hurling. Neither of these two sports have a large involvement with fantasy sports games. Although attempts exist online, there are no successful implementations of a fantasy hurling game. With no established game available, hurling fans are deprived the experience of an interactive web based social environment. The purpose of this project is to implement a fantasy hurling game that attempts to fulfill a successful version of an already successful fan experience and applying it to a sport that is lacking an online interactive gaming community.</w:t>
@@ -6049,11 +6071,13 @@
       <w:pPr>
         <w:rPr>
           <w:rFonts w:cs="Times New Roman"/>
-        </w:rPr>
-      </w:pPr>
-      <w:r>
-        <w:rPr>
-          <w:rFonts w:cs="Times New Roman"/>
+          <w:highlight w:val="lightGray"/>
+        </w:rPr>
+      </w:pPr>
+      <w:r>
+        <w:rPr>
+          <w:rFonts w:cs="Times New Roman"/>
+          <w:highlight w:val="lightGray"/>
         </w:rPr>
         <w:tab/>
         <w:t xml:space="preserve">This paper describes our research and study of fantasy games, online communities and online Gaelic sports websites. We have taken the findings of our research and have detailed how we applied them to the creating of what we feel is a more intuitive, simplified and better social experience for hurling fans. Our application allows hurling fans to have an interactive social </w:t>
@@ -6061,18 +6085,21 @@
       <w:r>
         <w:rPr>
           <w:rFonts w:cs="Times New Roman"/>
+          <w:highlight w:val="lightGray"/>
         </w:rPr>
         <w:t xml:space="preserve">gaming </w:t>
       </w:r>
       <w:r>
         <w:rPr>
           <w:rFonts w:cs="Times New Roman"/>
+          <w:highlight w:val="lightGray"/>
         </w:rPr>
         <w:t>outlet.</w:t>
       </w:r>
       <w:r>
         <w:rPr>
           <w:rFonts w:cs="Times New Roman"/>
+          <w:highlight w:val="lightGray"/>
         </w:rPr>
         <w:tab/>
       </w:r>
@@ -6081,11 +6108,13 @@
       <w:pPr>
         <w:rPr>
           <w:rFonts w:cs="Times New Roman"/>
-        </w:rPr>
-      </w:pPr>
-      <w:r>
-        <w:rPr>
-          <w:rFonts w:cs="Times New Roman"/>
+          <w:highlight w:val="lightGray"/>
+        </w:rPr>
+      </w:pPr>
+      <w:r>
+        <w:rPr>
+          <w:rFonts w:cs="Times New Roman"/>
+          <w:highlight w:val="lightGray"/>
         </w:rPr>
         <w:tab/>
         <w:t xml:space="preserve">Our implemented project provides fans with the ability to create, edit and manage their own fantasy team but a key feature is the facility to converse with other online gamers through a social chat environment. Our project follows existing </w:t>
@@ -6093,12 +6122,14 @@
       <w:r>
         <w:rPr>
           <w:rFonts w:cs="Times New Roman"/>
+          <w:highlight w:val="lightGray"/>
         </w:rPr>
         <w:t>structures for gameplay once the user creates an account</w:t>
       </w:r>
       <w:r>
         <w:rPr>
           <w:rFonts w:cs="Times New Roman"/>
+          <w:highlight w:val="lightGray"/>
         </w:rPr>
         <w:t>. The simplified rules are as follows.</w:t>
       </w:r>
@@ -6107,20 +6138,23 @@
       <w:pPr>
         <w:rPr>
           <w:rFonts w:cs="Times New Roman"/>
-        </w:rPr>
-      </w:pPr>
-    </w:p>
-    <w:p>
-      <w:pPr>
-        <w:rPr>
-          <w:rFonts w:cs="Times New Roman"/>
-        </w:rPr>
-      </w:pPr>
-    </w:p>
-    <w:p>
-      <w:pPr>
-        <w:rPr>
-          <w:rFonts w:cs="Times New Roman"/>
+          <w:highlight w:val="lightGray"/>
+        </w:rPr>
+      </w:pPr>
+    </w:p>
+    <w:p>
+      <w:pPr>
+        <w:rPr>
+          <w:rFonts w:cs="Times New Roman"/>
+          <w:highlight w:val="lightGray"/>
+        </w:rPr>
+      </w:pPr>
+    </w:p>
+    <w:p>
+      <w:pPr>
+        <w:rPr>
+          <w:rFonts w:cs="Times New Roman"/>
+          <w:highlight w:val="lightGray"/>
         </w:rPr>
       </w:pPr>
     </w:p>
@@ -6136,6 +6170,7 @@
           <w:rFonts w:ascii="Times New Roman" w:hAnsi="Times New Roman" w:cs="Times New Roman"/>
           <w:sz w:val="24"/>
           <w:szCs w:val="24"/>
+          <w:highlight w:val="lightGray"/>
         </w:rPr>
       </w:pPr>
       <w:r>
@@ -6143,6 +6178,7 @@
           <w:rFonts w:ascii="Times New Roman" w:hAnsi="Times New Roman" w:cs="Times New Roman"/>
           <w:sz w:val="24"/>
           <w:szCs w:val="24"/>
+          <w:highlight w:val="lightGray"/>
         </w:rPr>
         <w:t>The user is allocated a maximum budget</w:t>
       </w:r>
@@ -6159,6 +6195,7 @@
           <w:rFonts w:ascii="Times New Roman" w:hAnsi="Times New Roman" w:cs="Times New Roman"/>
           <w:sz w:val="24"/>
           <w:szCs w:val="24"/>
+          <w:highlight w:val="lightGray"/>
         </w:rPr>
       </w:pPr>
       <w:r>
@@ -6166,6 +6203,7 @@
           <w:rFonts w:ascii="Times New Roman" w:hAnsi="Times New Roman" w:cs="Times New Roman"/>
           <w:sz w:val="24"/>
           <w:szCs w:val="24"/>
+          <w:highlight w:val="lightGray"/>
         </w:rPr>
         <w:t>The user uses his budget to create a full team of real life hurling players</w:t>
       </w:r>
@@ -6182,6 +6220,7 @@
           <w:rFonts w:ascii="Times New Roman" w:hAnsi="Times New Roman" w:cs="Times New Roman"/>
           <w:sz w:val="24"/>
           <w:szCs w:val="24"/>
+          <w:highlight w:val="lightGray"/>
         </w:rPr>
       </w:pPr>
       <w:r>
@@ -6189,6 +6228,7 @@
           <w:rFonts w:ascii="Times New Roman" w:hAnsi="Times New Roman" w:cs="Times New Roman"/>
           <w:sz w:val="24"/>
           <w:szCs w:val="24"/>
+          <w:highlight w:val="lightGray"/>
         </w:rPr>
         <w:t>The user can create or enter an existing league of other gamers</w:t>
       </w:r>
@@ -6205,6 +6245,7 @@
           <w:rFonts w:ascii="Times New Roman" w:hAnsi="Times New Roman" w:cs="Times New Roman"/>
           <w:sz w:val="24"/>
           <w:szCs w:val="24"/>
+          <w:highlight w:val="lightGray"/>
         </w:rPr>
       </w:pPr>
       <w:r>
@@ -6212,6 +6253,7 @@
           <w:rFonts w:ascii="Times New Roman" w:hAnsi="Times New Roman" w:cs="Times New Roman"/>
           <w:sz w:val="24"/>
           <w:szCs w:val="24"/>
+          <w:highlight w:val="lightGray"/>
         </w:rPr>
         <w:t>After each real life game week the users points are calculated and added to their current points total</w:t>
       </w:r>
@@ -6228,6 +6270,7 @@
           <w:rFonts w:ascii="Times New Roman" w:hAnsi="Times New Roman" w:cs="Times New Roman"/>
           <w:sz w:val="24"/>
           <w:szCs w:val="24"/>
+          <w:highlight w:val="lightGray"/>
         </w:rPr>
       </w:pPr>
       <w:r>
@@ -6235,6 +6278,7 @@
           <w:rFonts w:ascii="Times New Roman" w:hAnsi="Times New Roman" w:cs="Times New Roman"/>
           <w:sz w:val="24"/>
           <w:szCs w:val="24"/>
+          <w:highlight w:val="lightGray"/>
         </w:rPr>
         <w:t>The user can edit the players on their team but must always be within budget</w:t>
       </w:r>
@@ -6251,6 +6295,7 @@
           <w:rFonts w:ascii="Times New Roman" w:hAnsi="Times New Roman" w:cs="Times New Roman"/>
           <w:sz w:val="24"/>
           <w:szCs w:val="24"/>
+          <w:highlight w:val="lightGray"/>
         </w:rPr>
       </w:pPr>
       <w:r>
@@ -6258,6 +6303,7 @@
           <w:rFonts w:ascii="Times New Roman" w:hAnsi="Times New Roman" w:cs="Times New Roman"/>
           <w:sz w:val="24"/>
           <w:szCs w:val="24"/>
+          <w:highlight w:val="lightGray"/>
         </w:rPr>
         <w:t>The game ends at the end of the real hurling season and the user with the most points in the fantasy league is the winner</w:t>
       </w:r>
@@ -6266,18 +6312,21 @@
       <w:pPr>
         <w:rPr>
           <w:rFonts w:cs="Times New Roman"/>
-        </w:rPr>
-      </w:pPr>
-    </w:p>
-    <w:p>
-      <w:pPr>
-        <w:rPr>
-          <w:rFonts w:cs="Times New Roman"/>
-        </w:rPr>
-      </w:pPr>
-      <w:r>
-        <w:rPr>
-          <w:rFonts w:cs="Times New Roman"/>
+          <w:highlight w:val="lightGray"/>
+        </w:rPr>
+      </w:pPr>
+    </w:p>
+    <w:p>
+      <w:pPr>
+        <w:rPr>
+          <w:rFonts w:cs="Times New Roman"/>
+          <w:highlight w:val="lightGray"/>
+        </w:rPr>
+      </w:pPr>
+      <w:r>
+        <w:rPr>
+          <w:rFonts w:cs="Times New Roman"/>
+          <w:highlight w:val="lightGray"/>
         </w:rPr>
         <w:tab/>
         <w:t xml:space="preserve">The addition of the chat feature allows users to compare and discuss their teams through out the season. A key feature of the chat </w:t>
@@ -6285,18 +6334,21 @@
       <w:r>
         <w:rPr>
           <w:rFonts w:cs="Times New Roman"/>
+          <w:highlight w:val="lightGray"/>
         </w:rPr>
         <w:t>function</w:t>
       </w:r>
       <w:r>
         <w:rPr>
           <w:rFonts w:cs="Times New Roman"/>
+          <w:highlight w:val="lightGray"/>
         </w:rPr>
         <w:t xml:space="preserve"> is the ability for users to challenge one another in a head to head st</w:t>
       </w:r>
       <w:r>
         <w:rPr>
           <w:rFonts w:cs="Times New Roman"/>
+          <w:highlight w:val="lightGray"/>
         </w:rPr>
         <w:t>yle competition each game week.</w:t>
       </w:r>
@@ -6308,6 +6360,7 @@
           <w:b/>
           <w:sz w:val="28"/>
           <w:szCs w:val="28"/>
+          <w:highlight w:val="lightGray"/>
         </w:rPr>
       </w:pPr>
       <w:r>
@@ -6316,6 +6369,7 @@
           <w:b/>
           <w:sz w:val="28"/>
           <w:szCs w:val="28"/>
+          <w:highlight w:val="lightGray"/>
         </w:rPr>
         <w:t>1.1.2 System Introduction</w:t>
       </w:r>
@@ -6324,11 +6378,13 @@
       <w:pPr>
         <w:rPr>
           <w:rFonts w:cs="Times New Roman"/>
-        </w:rPr>
-      </w:pPr>
-      <w:r>
-        <w:rPr>
-          <w:rFonts w:cs="Times New Roman"/>
+          <w:highlight w:val="lightGray"/>
+        </w:rPr>
+      </w:pPr>
+      <w:r>
+        <w:rPr>
+          <w:rFonts w:cs="Times New Roman"/>
+          <w:highlight w:val="lightGray"/>
         </w:rPr>
         <w:tab/>
         <w:t xml:space="preserve">The system runs in two environments. The user has a front-end environment for playing the game playing through their browser. The </w:t>
@@ -6336,42 +6392,42 @@
       <w:r>
         <w:rPr>
           <w:rFonts w:cs="Times New Roman"/>
-        </w:rPr>
-        <w:t>admini</w:t>
-      </w:r>
-      <w:r>
-        <w:rPr>
-          <w:rFonts w:cs="Times New Roman"/>
-        </w:rPr>
-        <w:t>strator has a back-end environment for the</w:t>
-      </w:r>
-      <w:r>
-        <w:rPr>
-          <w:rFonts w:cs="Times New Roman"/>
+          <w:highlight w:val="lightGray"/>
+        </w:rPr>
+        <w:t>administrator has a back-end environment for the</w:t>
+      </w:r>
+      <w:r>
+        <w:rPr>
+          <w:rFonts w:cs="Times New Roman"/>
+          <w:highlight w:val="lightGray"/>
         </w:rPr>
         <w:t xml:space="preserve"> maintain</w:t>
       </w:r>
       <w:r>
         <w:rPr>
           <w:rFonts w:cs="Times New Roman"/>
+          <w:highlight w:val="lightGray"/>
         </w:rPr>
         <w:t>ing and updating</w:t>
       </w:r>
       <w:r>
         <w:rPr>
           <w:rFonts w:cs="Times New Roman"/>
+          <w:highlight w:val="lightGray"/>
         </w:rPr>
         <w:t xml:space="preserve"> </w:t>
       </w:r>
       <w:r>
         <w:rPr>
           <w:rFonts w:cs="Times New Roman"/>
+          <w:highlight w:val="lightGray"/>
         </w:rPr>
         <w:t>of</w:t>
       </w:r>
       <w:r>
         <w:rPr>
           <w:rFonts w:cs="Times New Roman"/>
+          <w:highlight w:val="lightGray"/>
         </w:rPr>
         <w:t xml:space="preserve"> scores as the game weeks happen. </w:t>
       </w:r>
@@ -6385,84 +6441,85 @@
       <w:r>
         <w:rPr>
           <w:rFonts w:cs="Times New Roman"/>
+          <w:highlight w:val="lightGray"/>
         </w:rPr>
         <w:t>The technologies used in the project are native to web based applications. Therefore we use HTML, JavaScript and CSS to design the i</w:t>
       </w:r>
       <w:r>
         <w:rPr>
           <w:rFonts w:cs="Times New Roman"/>
+          <w:highlight w:val="lightGray"/>
         </w:rPr>
         <w:t>nterfaces. To connect the front-</w:t>
       </w:r>
       <w:r>
         <w:rPr>
           <w:rFonts w:cs="Times New Roman"/>
+          <w:highlight w:val="lightGray"/>
         </w:rPr>
         <w:t xml:space="preserve">end user </w:t>
       </w:r>
       <w:r>
         <w:rPr>
           <w:rFonts w:cs="Times New Roman"/>
+          <w:highlight w:val="lightGray"/>
         </w:rPr>
         <w:t>environment to the back-</w:t>
       </w:r>
       <w:r>
         <w:rPr>
           <w:rFonts w:cs="Times New Roman"/>
+          <w:highlight w:val="lightGray"/>
         </w:rPr>
         <w:t xml:space="preserve">end database we </w:t>
       </w:r>
       <w:r>
         <w:rPr>
           <w:rFonts w:cs="Times New Roman"/>
+          <w:highlight w:val="lightGray"/>
         </w:rPr>
         <w:t xml:space="preserve">have </w:t>
       </w:r>
-      <w:bookmarkStart w:id="2" w:name="_GoBack"/>
+      <w:r>
+        <w:rPr>
+          <w:rFonts w:cs="Times New Roman"/>
+          <w:highlight w:val="lightGray"/>
+        </w:rPr>
+        <w:t>implemented .NET Web API and Entity Framework</w:t>
+      </w:r>
+      <w:r>
+        <w:rPr>
+          <w:highlight w:val="lightGray"/>
+          <w:lang w:val="en-IE"/>
+        </w:rPr>
+        <w:t>, we will host the application on Microsoft’s azure servers</w:t>
+      </w:r>
+      <w:r>
+        <w:rPr>
+          <w:rFonts w:cs="Times New Roman"/>
+          <w:highlight w:val="lightGray"/>
+        </w:rPr>
+        <w:t>. These technologies are detailed in following chapters.</w:t>
+      </w:r>
+    </w:p>
+    <w:p>
+      <w:pPr>
+        <w:pStyle w:val="Heading2"/>
+        <w:rPr>
+          <w:lang w:val="en-IE"/>
+        </w:rPr>
+      </w:pPr>
+      <w:bookmarkStart w:id="2" w:name="_Toc417627314"/>
+      <w:r>
+        <w:rPr>
+          <w:lang w:val="en-IE"/>
+        </w:rPr>
+        <w:t xml:space="preserve">Aim and </w:t>
+      </w:r>
+      <w:r>
+        <w:t>Objectives</w:t>
+      </w:r>
       <w:bookmarkEnd w:id="2"/>
-      <w:r>
-        <w:rPr>
-          <w:rFonts w:cs="Times New Roman"/>
-        </w:rPr>
-        <w:t>implemented .NET Web API and Entity Framework</w:t>
-      </w:r>
-      <w:r>
-        <w:rPr>
-          <w:lang w:val="en-IE"/>
-        </w:rPr>
-        <w:t>, we will host the applicati</w:t>
-      </w:r>
-      <w:r>
-        <w:rPr>
-          <w:lang w:val="en-IE"/>
-        </w:rPr>
-        <w:t>on on Microsoft’s azure servers</w:t>
-      </w:r>
-      <w:r>
-        <w:rPr>
-          <w:rFonts w:cs="Times New Roman"/>
-        </w:rPr>
-        <w:t>. These technologies are detailed in following chapters.</w:t>
-      </w:r>
-    </w:p>
-    <w:p>
-      <w:pPr>
-        <w:pStyle w:val="Heading2"/>
-        <w:rPr>
-          <w:lang w:val="en-IE"/>
-        </w:rPr>
-      </w:pPr>
-      <w:bookmarkStart w:id="3" w:name="_Toc417627314"/>
-      <w:r>
-        <w:rPr>
-          <w:lang w:val="en-IE"/>
-        </w:rPr>
-        <w:t xml:space="preserve">Aim and </w:t>
-      </w:r>
-      <w:r>
-        <w:t>Objectives</w:t>
-      </w:r>
-      <w:bookmarkEnd w:id="3"/>
     </w:p>
     <w:p>
       <w:pPr>
@@ -6652,43 +6709,173 @@
           <w:lang w:val="en-IE"/>
         </w:rPr>
       </w:pPr>
-      <w:bookmarkStart w:id="4" w:name="_Toc417627315"/>
+      <w:bookmarkStart w:id="3" w:name="_Toc417627315"/>
       <w:r>
         <w:rPr>
           <w:lang w:val="en-IE"/>
         </w:rPr>
         <w:t>Main Research Questions</w:t>
       </w:r>
+      <w:bookmarkEnd w:id="3"/>
+    </w:p>
+    <w:p>
+      <w:pPr>
+        <w:rPr>
+          <w:lang w:val="en-GB"/>
+        </w:rPr>
+      </w:pPr>
+      <w:r>
+        <w:rPr>
+          <w:lang w:val="en-GB"/>
+        </w:rPr>
+        <w:t>The main questions of research in regards this project are how can we improve on similar apps that are already out there, how much can we find out about the game of hurling, can we find out how to get live figures through a RSS feed, is it possible to use real Logos or are there licencing issues, and of course what technologies will we implement in our project. We should also try research if there are other better versions of what we might be able to create out there, we need to find a gap in the market, and if one does not exist the project is doomed. A big area of research for all of us will be how to use Java server to our advantage as we plan on using this in the project.</w:t>
+      </w:r>
+    </w:p>
+    <w:p>
+      <w:pPr>
+        <w:ind w:left="720" w:firstLine="0"/>
+        <w:rPr>
+          <w:lang w:val="en-GB"/>
+        </w:rPr>
+      </w:pPr>
+    </w:p>
+    <w:p>
+      <w:pPr>
+        <w:ind w:left="360" w:firstLine="0"/>
+        <w:rPr>
+          <w:b/>
+          <w:bCs/>
+          <w:highlight w:val="lightGray"/>
+        </w:rPr>
+      </w:pPr>
+      <w:r>
+        <w:rPr>
+          <w:b/>
+          <w:bCs/>
+          <w:highlight w:val="lightGray"/>
+        </w:rPr>
+        <w:t xml:space="preserve">Is there a potential gap in the social media market for a fantasy hurling game? </w:t>
+      </w:r>
+    </w:p>
+    <w:p>
+      <w:pPr>
+        <w:ind w:left="360" w:firstLine="0"/>
+        <w:rPr>
+          <w:highlight w:val="lightGray"/>
+        </w:rPr>
+      </w:pPr>
+      <w:r>
+        <w:rPr>
+          <w:highlight w:val="lightGray"/>
+        </w:rPr>
+        <w:t>With over 175,000 people on Facebook interested in the GAA. With a worldwide audience now able to watch live hurling games. Is there enough interest to justify the creation of a fantasy hurling game?  +</w:t>
+      </w:r>
+    </w:p>
+    <w:p>
+      <w:pPr>
+        <w:ind w:left="360" w:firstLine="0"/>
+        <w:rPr>
+          <w:highlight w:val="lightGray"/>
+        </w:rPr>
+      </w:pPr>
+      <w:r>
+        <w:rPr>
+          <w:b/>
+          <w:bCs/>
+          <w:highlight w:val="lightGray"/>
+        </w:rPr>
+        <w:t xml:space="preserve">Could a fantasy hurling game create revenue for the GAA? </w:t>
+      </w:r>
+      <w:r>
+        <w:rPr>
+          <w:highlight w:val="lightGray"/>
+        </w:rPr>
+        <w:t> +</w:t>
+      </w:r>
+    </w:p>
+    <w:p>
+      <w:pPr>
+        <w:ind w:left="360" w:firstLine="0"/>
+        <w:rPr>
+          <w:highlight w:val="lightGray"/>
+        </w:rPr>
+      </w:pPr>
+      <w:r>
+        <w:rPr>
+          <w:highlight w:val="lightGray"/>
+        </w:rPr>
+        <w:t xml:space="preserve">Could a successful fantasy hurling game be sold to the GAA, to capitalize on their social media presence and create revenue through their website? </w:t>
+      </w:r>
+    </w:p>
+    <w:p>
+      <w:pPr>
+        <w:ind w:left="360" w:firstLine="0"/>
+        <w:rPr>
+          <w:highlight w:val="lightGray"/>
+        </w:rPr>
+      </w:pPr>
+      <w:r>
+        <w:rPr>
+          <w:highlight w:val="lightGray"/>
+        </w:rPr>
+        <w:t> +</w:t>
+      </w:r>
+      <w:r>
+        <w:rPr>
+          <w:b/>
+          <w:bCs/>
+          <w:highlight w:val="lightGray"/>
+        </w:rPr>
+        <w:t xml:space="preserve">Could a fantasy hurling game create social media interest for the GAA? </w:t>
+      </w:r>
+      <w:r>
+        <w:rPr>
+          <w:highlight w:val="lightGray"/>
+        </w:rPr>
+        <w:t> +</w:t>
+      </w:r>
+    </w:p>
+    <w:p>
+      <w:pPr>
+        <w:ind w:left="360" w:firstLine="0"/>
+      </w:pPr>
+      <w:r>
+        <w:rPr>
+          <w:highlight w:val="lightGray"/>
+        </w:rPr>
+        <w:t>If a successful implementation of this project was achieved, Could it generate interest on social media and subsequently expand the number of people engaging with the GAA?</w:t>
+      </w:r>
+      <w:r>
+        <w:t xml:space="preserve"> </w:t>
+      </w:r>
+    </w:p>
+    <w:p>
+      <w:pPr>
+        <w:rPr>
+          <w:lang w:val="en-GB"/>
+        </w:rPr>
+      </w:pPr>
+    </w:p>
+    <w:p>
+      <w:pPr>
+        <w:pStyle w:val="Heading2"/>
+        <w:rPr>
+          <w:lang w:val="en-IE"/>
+        </w:rPr>
+      </w:pPr>
+      <w:bookmarkStart w:id="4" w:name="_Toc417627316"/>
+      <w:r>
+        <w:rPr>
+          <w:lang w:val="en-IE"/>
+        </w:rPr>
+        <w:lastRenderedPageBreak/>
+        <w:t>Justification and Benefits</w:t>
+      </w:r>
       <w:bookmarkEnd w:id="4"/>
-    </w:p>
-    <w:p>
-      <w:pPr>
-        <w:rPr>
-          <w:lang w:val="en-GB"/>
-        </w:rPr>
-      </w:pPr>
-      <w:r>
-        <w:rPr>
-          <w:lang w:val="en-GB"/>
-        </w:rPr>
-        <w:t>The main questions of research in regards this project are how can we improve on similar apps that are already out there, how much can we find out about the game of hurling, can we find out how to get live figures through a RSS feed, is it possible to use real Logos or are there licencing issues, and of course what technologies will we implement in our project. We should also try research if there are other better versions of what we might be able to create out there, we need to find a gap in the market, and if one does not exist the project is doomed. A big area of research for all of us will be how to use Java server to our advantage as we plan on using this in the project.</w:t>
-      </w:r>
-    </w:p>
-    <w:p>
-      <w:pPr>
-        <w:pStyle w:val="Heading2"/>
-        <w:rPr>
-          <w:lang w:val="en-IE"/>
-        </w:rPr>
-      </w:pPr>
-      <w:bookmarkStart w:id="5" w:name="_Toc417627316"/>
-      <w:r>
-        <w:rPr>
-          <w:lang w:val="en-IE"/>
-        </w:rPr>
-        <w:t>Justification and Benefits</w:t>
-      </w:r>
-      <w:bookmarkEnd w:id="5"/>
     </w:p>
     <w:p>
       <w:pPr>
@@ -6829,62 +7016,61 @@
           <w:lang w:val="en-IE"/>
         </w:rPr>
       </w:pPr>
-      <w:bookmarkStart w:id="6" w:name="_Toc417627317"/>
+      <w:bookmarkStart w:id="5" w:name="_Toc417627317"/>
       <w:r>
         <w:rPr>
           <w:lang w:val="en-IE"/>
         </w:rPr>
         <w:t>Feasibility (Assumptions, Risk, Benefits)</w:t>
       </w:r>
+      <w:bookmarkEnd w:id="5"/>
+    </w:p>
+    <w:p>
+      <w:pPr>
+        <w:shd w:val="clear" w:color="auto" w:fill="FFD966" w:themeFill="accent4" w:themeFillTint="99"/>
+      </w:pPr>
+      <w:r>
+        <w:t>This project is team work of three third year Computer science students. Each participant must have access to a personal computer and internet connection. That should not pose a challenge to acquire. We should be able to finish the project using open source tools exclusively. There are available open source tools for any task this project would require.</w:t>
+      </w:r>
+    </w:p>
+    <w:p>
+      <w:pPr>
+        <w:shd w:val="clear" w:color="auto" w:fill="FFD966" w:themeFill="accent4" w:themeFillTint="99"/>
+      </w:pPr>
+      <w:r>
+        <w:t>At this point it’s not decided what technology (programming languages / frameworks) we are going to use for application development.</w:t>
+      </w:r>
+    </w:p>
+    <w:p>
+      <w:pPr>
+        <w:shd w:val="clear" w:color="auto" w:fill="FFD966" w:themeFill="accent4" w:themeFillTint="99"/>
+      </w:pPr>
+      <w:r>
+        <w:t>Because this project is part of the third year curriculum therefore we have dedicated time available for the project.</w:t>
+      </w:r>
+    </w:p>
+    <w:p>
+      <w:pPr>
+        <w:rPr>
+          <w:lang w:val="en-IE"/>
+        </w:rPr>
+      </w:pPr>
+    </w:p>
+    <w:p>
+      <w:pPr>
+        <w:pStyle w:val="Heading2"/>
+        <w:rPr>
+          <w:lang w:val="en-IE"/>
+        </w:rPr>
+      </w:pPr>
+      <w:bookmarkStart w:id="6" w:name="_Toc417627318"/>
+      <w:r>
+        <w:rPr>
+          <w:lang w:val="en-IE"/>
+        </w:rPr>
+        <w:t>Proposed Methodologies</w:t>
+      </w:r>
       <w:bookmarkEnd w:id="6"/>
-    </w:p>
-    <w:p>
-      <w:pPr>
-        <w:shd w:val="clear" w:color="auto" w:fill="FFD966" w:themeFill="accent4" w:themeFillTint="99"/>
-      </w:pPr>
-      <w:r>
-        <w:t>This project is team work of three third year Computer science students. Each participant must have access to a personal computer and internet connection. That should not pose a challenge to acquire. We should be able to finish the project using open source tools exclusively. There are available open source tools for any task this project would require.</w:t>
-      </w:r>
-    </w:p>
-    <w:p>
-      <w:pPr>
-        <w:shd w:val="clear" w:color="auto" w:fill="FFD966" w:themeFill="accent4" w:themeFillTint="99"/>
-      </w:pPr>
-      <w:r>
-        <w:lastRenderedPageBreak/>
-        <w:t>At this point it’s not decided what technology (programming languages / frameworks) we are going to use for application development.</w:t>
-      </w:r>
-    </w:p>
-    <w:p>
-      <w:pPr>
-        <w:shd w:val="clear" w:color="auto" w:fill="FFD966" w:themeFill="accent4" w:themeFillTint="99"/>
-      </w:pPr>
-      <w:r>
-        <w:t>Because this project is part of the third year curriculum therefore we have dedicated time available for the project.</w:t>
-      </w:r>
-    </w:p>
-    <w:p>
-      <w:pPr>
-        <w:rPr>
-          <w:lang w:val="en-IE"/>
-        </w:rPr>
-      </w:pPr>
-    </w:p>
-    <w:p>
-      <w:pPr>
-        <w:pStyle w:val="Heading2"/>
-        <w:rPr>
-          <w:lang w:val="en-IE"/>
-        </w:rPr>
-      </w:pPr>
-      <w:bookmarkStart w:id="7" w:name="_Toc417627318"/>
-      <w:r>
-        <w:rPr>
-          <w:lang w:val="en-IE"/>
-        </w:rPr>
-        <w:t>Proposed Methodologies</w:t>
-      </w:r>
-      <w:bookmarkEnd w:id="7"/>
     </w:p>
     <w:p>
       <w:pPr>
@@ -7021,7 +7207,15 @@
           <w:rFonts w:ascii="Times New Roman" w:hAnsi="Times New Roman"/>
           <w:sz w:val="24"/>
         </w:rPr>
-        <w:t>I would argue that Prototyping SDLC is the best approach to carry out the development. In this model developer basically re-analyzes, re-designs and re-implements application prototype until the product is accepted by th</w:t>
+        <w:t>I would argue that Prototyping SDLC is the best approach to carry out the development. In this model developer basically re-analyzes, re-designs and re-</w:t>
+      </w:r>
+      <w:r>
+        <w:rPr>
+          <w:rFonts w:ascii="Times New Roman" w:hAnsi="Times New Roman"/>
+          <w:sz w:val="24"/>
+        </w:rPr>
+        <w:lastRenderedPageBreak/>
+        <w:t>implements application prototype until the product is accepted by th</w:t>
       </w:r>
       <w:r>
         <w:rPr>
@@ -7138,7 +7332,7 @@
           <w:lang w:val="en-IE"/>
         </w:rPr>
       </w:pPr>
-      <w:bookmarkStart w:id="8" w:name="_Toc417627365"/>
+      <w:bookmarkStart w:id="7" w:name="_Toc417627365"/>
       <w:r>
         <w:t xml:space="preserve">Figure </w:t>
       </w:r>
@@ -7153,8 +7347,295 @@
       <w:r>
         <w:t xml:space="preserve"> Prototyping SDLC</w:t>
       </w:r>
+      <w:bookmarkEnd w:id="7"/>
+    </w:p>
+    <w:p>
+      <w:pPr>
+        <w:pStyle w:val="Heading2"/>
+        <w:rPr>
+          <w:lang w:val="en-IE"/>
+        </w:rPr>
+      </w:pPr>
+      <w:bookmarkStart w:id="8" w:name="_Toc417627319"/>
+      <w:r>
+        <w:rPr>
+          <w:lang w:val="en-IE"/>
+        </w:rPr>
+        <w:t>Expected Results</w:t>
+      </w:r>
       <w:bookmarkEnd w:id="8"/>
     </w:p>
+    <w:p/>
+    <w:p>
+      <w:pPr>
+        <w:shd w:val="clear" w:color="auto" w:fill="FFD966" w:themeFill="accent4" w:themeFillTint="99"/>
+        <w:rPr>
+          <w:highlight w:val="lightGray"/>
+        </w:rPr>
+      </w:pPr>
+      <w:r>
+        <w:rPr>
+          <w:highlight w:val="lightGray"/>
+        </w:rPr>
+        <w:t>With no current social gaming outlet for hurling fans this project could prove fruitful. The potential gap in the market could exist for a game like this to succeed. A successful game could function by itself but could also be sold to the GAA and implemented on their website in a similar fashion to the premier league fantasy football.</w:t>
+      </w:r>
+    </w:p>
+    <w:p>
+      <w:pPr>
+        <w:shd w:val="clear" w:color="auto" w:fill="FFD966" w:themeFill="accent4" w:themeFillTint="99"/>
+        <w:rPr>
+          <w:highlight w:val="lightGray"/>
+        </w:rPr>
+      </w:pPr>
+      <w:r>
+        <w:rPr>
+          <w:highlight w:val="lightGray"/>
+        </w:rPr>
+        <w:t>The GAA could be interested in integrating a social media game on their website to attract the number of followers they have on social media. A fantasy hurling game could increase traffic on the GAA website and generate user interaction, leading to increased advertising revenue.</w:t>
+      </w:r>
+    </w:p>
+    <w:p>
+      <w:pPr>
+        <w:shd w:val="clear" w:color="auto" w:fill="FFD966" w:themeFill="accent4" w:themeFillTint="99"/>
+        <w:rPr>
+          <w:highlight w:val="lightGray"/>
+        </w:rPr>
+      </w:pPr>
+      <w:r>
+        <w:rPr>
+          <w:highlight w:val="lightGray"/>
+        </w:rPr>
+        <w:t>With social media friends challenging, debating and boasting about their fantasy team though various social media outlets, the GAA can reap some free publicity and advertising for upcoming games.</w:t>
+      </w:r>
+    </w:p>
+    <w:p>
+      <w:pPr>
+        <w:shd w:val="clear" w:color="auto" w:fill="FFD966" w:themeFill="accent4" w:themeFillTint="99"/>
+        <w:rPr>
+          <w:highlight w:val="lightGray"/>
+        </w:rPr>
+      </w:pPr>
+      <w:r>
+        <w:rPr>
+          <w:b/>
+          <w:bCs/>
+          <w:highlight w:val="lightGray"/>
+        </w:rPr>
+        <w:t>1.7</w:t>
+      </w:r>
+      <w:r>
+        <w:rPr>
+          <w:b/>
+          <w:bCs/>
+          <w:highlight w:val="lightGray"/>
+        </w:rPr>
+        <w:t>.1 Successful Project</w:t>
+      </w:r>
+    </w:p>
+    <w:p>
+      <w:pPr>
+        <w:shd w:val="clear" w:color="auto" w:fill="FFD966" w:themeFill="accent4" w:themeFillTint="99"/>
+        <w:rPr>
+          <w:highlight w:val="lightGray"/>
+        </w:rPr>
+      </w:pPr>
+      <w:r>
+        <w:rPr>
+          <w:highlight w:val="lightGray"/>
+        </w:rPr>
+        <w:t xml:space="preserve">A successful implementation of this project would create an exciting social environment for hurling fans. The fantasy hurling game would allow users to post their </w:t>
+      </w:r>
+      <w:r>
+        <w:rPr>
+          <w:highlight w:val="lightGray"/>
+        </w:rPr>
+        <w:lastRenderedPageBreak/>
+        <w:t>results and scores on social media sites. To be successful users should find the website interface easy to navigate. Playing the game should be intuitive and simple. Selecting to use your GPS coordinates to find other users in your area should be fast. Users should be able to retrieve their fantasy teams results on the final day of a game week. The server should be responsive and load player information quickly. The user-to-user messaging service should be used frequently, for both challenging and talking about hurling. The system should be modular and deployable for a number of different sports.</w:t>
+      </w:r>
+    </w:p>
+    <w:p>
+      <w:pPr>
+        <w:shd w:val="clear" w:color="auto" w:fill="FFD966" w:themeFill="accent4" w:themeFillTint="99"/>
+        <w:rPr>
+          <w:highlight w:val="lightGray"/>
+        </w:rPr>
+      </w:pPr>
+      <w:r>
+        <w:rPr>
+          <w:highlight w:val="lightGray"/>
+        </w:rPr>
+        <w:t>The game should be complete and function well enough to potentially be sold to a third party, namely the GAA. With out deconstructing the system the game could be implemented on to a new website with little disruption. This would make the game profitable and marketable. This would be the ultimate goal and a truly successful project.</w:t>
+      </w:r>
+    </w:p>
+    <w:p>
+      <w:pPr>
+        <w:shd w:val="clear" w:color="auto" w:fill="FFD966" w:themeFill="accent4" w:themeFillTint="99"/>
+        <w:rPr>
+          <w:b/>
+          <w:bCs/>
+          <w:highlight w:val="lightGray"/>
+        </w:rPr>
+      </w:pPr>
+    </w:p>
+    <w:p>
+      <w:pPr>
+        <w:shd w:val="clear" w:color="auto" w:fill="FFD966" w:themeFill="accent4" w:themeFillTint="99"/>
+        <w:rPr>
+          <w:b/>
+          <w:bCs/>
+          <w:highlight w:val="lightGray"/>
+        </w:rPr>
+      </w:pPr>
+    </w:p>
+    <w:p>
+      <w:pPr>
+        <w:shd w:val="clear" w:color="auto" w:fill="FFD966" w:themeFill="accent4" w:themeFillTint="99"/>
+        <w:rPr>
+          <w:highlight w:val="lightGray"/>
+        </w:rPr>
+      </w:pPr>
+      <w:r>
+        <w:rPr>
+          <w:b/>
+          <w:bCs/>
+          <w:highlight w:val="lightGray"/>
+        </w:rPr>
+        <w:t>1.7</w:t>
+      </w:r>
+      <w:r>
+        <w:rPr>
+          <w:b/>
+          <w:bCs/>
+          <w:highlight w:val="lightGray"/>
+        </w:rPr>
+        <w:t>.2 Successful System</w:t>
+      </w:r>
+    </w:p>
+    <w:p>
+      <w:pPr>
+        <w:shd w:val="clear" w:color="auto" w:fill="FFD966" w:themeFill="accent4" w:themeFillTint="99"/>
+        <w:rPr>
+          <w:highlight w:val="lightGray"/>
+        </w:rPr>
+      </w:pPr>
+      <w:r>
+        <w:rPr>
+          <w:highlight w:val="lightGray"/>
+        </w:rPr>
+        <w:t>A successful system would implement all the functionalities outlined in the methodology. Users could create and account, login, customize a profile, create a team, create a league, invite users, challenge users and use the messaging features within the system. The client side of the system would interact with the database. Data related to players scores and results would dynamically update on the client side after being updated by the administrator on the server. However if the game failed to attract interest from gamers and investors, the project may prove to have been created in vain. A successful system could be modified to adapt to different sports but without users playing the game the project would be considered incomplete.</w:t>
+      </w:r>
+    </w:p>
+    <w:p>
+      <w:pPr>
+        <w:shd w:val="clear" w:color="auto" w:fill="FFD966" w:themeFill="accent4" w:themeFillTint="99"/>
+        <w:rPr>
+          <w:highlight w:val="lightGray"/>
+        </w:rPr>
+      </w:pPr>
+      <w:r>
+        <w:rPr>
+          <w:b/>
+          <w:bCs/>
+          <w:highlight w:val="lightGray"/>
+        </w:rPr>
+        <w:t>1.7</w:t>
+      </w:r>
+      <w:r>
+        <w:rPr>
+          <w:b/>
+          <w:bCs/>
+          <w:highlight w:val="lightGray"/>
+        </w:rPr>
+        <w:t>.3 Failed Project</w:t>
+      </w:r>
+    </w:p>
+    <w:p>
+      <w:pPr>
+        <w:shd w:val="clear" w:color="auto" w:fill="FFD966" w:themeFill="accent4" w:themeFillTint="99"/>
+        <w:rPr>
+          <w:highlight w:val="lightGray"/>
+        </w:rPr>
+      </w:pPr>
+      <w:r>
+        <w:rPr>
+          <w:highlight w:val="lightGray"/>
+        </w:rPr>
+        <w:t xml:space="preserve">A failure to create a functioning system that allows users to play the game would be considered a failed project. The project aims are to create fantasy hurling gaming system with social media capabilities that can operate as a standalone website. Potentially if the system created was successful and the market was there for hurling fans, users of social media and an investor to interact and back the game, the project would be considered successful. Failure to create a functioning system however has a knock on affect to potential investors. How can an </w:t>
+      </w:r>
+      <w:r>
+        <w:rPr>
+          <w:highlight w:val="lightGray"/>
+        </w:rPr>
+        <w:lastRenderedPageBreak/>
+        <w:t>investor buy a system that does not exist? A failed project can only occur if the team fails to build the system.</w:t>
+      </w:r>
+    </w:p>
+    <w:p>
+      <w:pPr>
+        <w:shd w:val="clear" w:color="auto" w:fill="FFD966" w:themeFill="accent4" w:themeFillTint="99"/>
+        <w:rPr>
+          <w:highlight w:val="lightGray"/>
+        </w:rPr>
+      </w:pPr>
+      <w:r>
+        <w:rPr>
+          <w:b/>
+          <w:bCs/>
+          <w:highlight w:val="lightGray"/>
+        </w:rPr>
+        <w:t>1.7</w:t>
+      </w:r>
+      <w:r>
+        <w:rPr>
+          <w:b/>
+          <w:bCs/>
+          <w:highlight w:val="lightGray"/>
+        </w:rPr>
+        <w:t>.4 Incomplete Project</w:t>
+      </w:r>
+    </w:p>
+    <w:p>
+      <w:pPr>
+        <w:shd w:val="clear" w:color="auto" w:fill="FFD966" w:themeFill="accent4" w:themeFillTint="99"/>
+      </w:pPr>
+      <w:r>
+        <w:rPr>
+          <w:highlight w:val="lightGray"/>
+        </w:rPr>
+        <w:t>Failure to complete the system before the deadline could be considered a failed project. The difference between incomplete and failed is that the team mismanaged the time allocated to create the project. The system could still be completed in future iterations. If the system is completed outside of the allocated time and the market still exists for a fantasy hurling game with social media capabilities, the project may not be considered failed and could still potentially be distributed at a later date.</w:t>
+      </w:r>
+    </w:p>
+    <w:p>
+      <w:pPr>
+        <w:shd w:val="clear" w:color="auto" w:fill="FFD966" w:themeFill="accent4" w:themeFillTint="99"/>
+      </w:pPr>
+    </w:p>
+    <w:p>
+      <w:pPr>
+        <w:shd w:val="clear" w:color="auto" w:fill="FFD966" w:themeFill="accent4" w:themeFillTint="99"/>
+      </w:pPr>
+    </w:p>
+    <w:p>
+      <w:pPr>
+        <w:shd w:val="clear" w:color="auto" w:fill="FFD966" w:themeFill="accent4" w:themeFillTint="99"/>
+      </w:pPr>
+    </w:p>
+    <w:p>
+      <w:pPr>
+        <w:shd w:val="clear" w:color="auto" w:fill="FFD966" w:themeFill="accent4" w:themeFillTint="99"/>
+      </w:pPr>
+    </w:p>
+    <w:p>
+      <w:pPr>
+        <w:shd w:val="clear" w:color="auto" w:fill="FFD966" w:themeFill="accent4" w:themeFillTint="99"/>
+        <w:rPr>
+          <w:lang w:val="en-IE"/>
+        </w:rPr>
+      </w:pPr>
+      <w:r>
+        <w:t>The plan is to deliver fully tested and working application implemented on the web in early May 2015. We would consider to be a great success if we managed to add few additional features and make the application stand out from the competition. The most important reason why we agreed on this project is an exposition to cutting-edge web technologies such as HTML5, Angular.js, GWT, Node.js and Rubi on Rails etc. We are planning to exhaust this opportunity for learning.</w:t>
+      </w:r>
+    </w:p>
     <w:p>
       <w:pPr>
         <w:pStyle w:val="Heading2"/>
@@ -7162,42 +7643,14 @@
           <w:lang w:val="en-IE"/>
         </w:rPr>
       </w:pPr>
-      <w:bookmarkStart w:id="9" w:name="_Toc417627319"/>
+      <w:bookmarkStart w:id="9" w:name="_Toc417627320"/>
       <w:r>
         <w:rPr>
           <w:lang w:val="en-IE"/>
         </w:rPr>
-        <w:lastRenderedPageBreak/>
-        <w:t>Expected Results</w:t>
+        <w:t>Work Breakdown Structure</w:t>
       </w:r>
       <w:bookmarkEnd w:id="9"/>
-    </w:p>
-    <w:p>
-      <w:pPr>
-        <w:shd w:val="clear" w:color="auto" w:fill="FFD966" w:themeFill="accent4" w:themeFillTint="99"/>
-        <w:rPr>
-          <w:lang w:val="en-IE"/>
-        </w:rPr>
-      </w:pPr>
-      <w:r>
-        <w:t>The plan is to deliver fully tested and working application implemented on the web in early May 2015. We would consider to be a great success if we managed to add few additional features and make the application stand out from the competition. The most important reason why we agreed on this project is an exposition to cutting-edge web technologies such as HTML5, Angular.js, GWT, Node.js and Rubi on Rails etc. We are planning to exhaust this opportunity for learning.</w:t>
-      </w:r>
-    </w:p>
-    <w:p>
-      <w:pPr>
-        <w:pStyle w:val="Heading2"/>
-        <w:rPr>
-          <w:lang w:val="en-IE"/>
-        </w:rPr>
-      </w:pPr>
-      <w:bookmarkStart w:id="10" w:name="_Toc417627320"/>
-      <w:r>
-        <w:rPr>
-          <w:lang w:val="en-IE"/>
-        </w:rPr>
-        <w:t>Work Breakdown Structure</w:t>
-      </w:r>
-      <w:bookmarkEnd w:id="10"/>
     </w:p>
     <w:p>
       <w:pPr>
@@ -7402,6 +7855,7 @@
           <w:rFonts w:ascii="Times New Roman" w:hAnsi="Times New Roman"/>
           <w:sz w:val="24"/>
         </w:rPr>
+        <w:lastRenderedPageBreak/>
         <w:t>User case, class and sequence diagrams</w:t>
       </w:r>
     </w:p>
@@ -7696,7 +8150,6 @@
           <w:rFonts w:ascii="Times New Roman" w:hAnsi="Times New Roman"/>
           <w:sz w:val="24"/>
         </w:rPr>
-        <w:lastRenderedPageBreak/>
         <w:t>Conduct unit tests</w:t>
       </w:r>
     </w:p>
@@ -8145,6 +8598,7 @@
           <w:rFonts w:ascii="Times New Roman" w:hAnsi="Times New Roman"/>
           <w:sz w:val="24"/>
         </w:rPr>
+        <w:lastRenderedPageBreak/>
         <w:t>Verification</w:t>
       </w:r>
     </w:p>
@@ -8246,15 +8700,14 @@
           <w:lang w:val="en-IE"/>
         </w:rPr>
       </w:pPr>
-      <w:bookmarkStart w:id="11" w:name="_Toc417627321"/>
+      <w:bookmarkStart w:id="10" w:name="_Toc417627321"/>
       <w:r>
         <w:rPr>
           <w:lang w:val="en-IE"/>
         </w:rPr>
-        <w:lastRenderedPageBreak/>
         <w:t>Gant chart</w:t>
       </w:r>
-      <w:bookmarkEnd w:id="11"/>
+      <w:bookmarkEnd w:id="10"/>
     </w:p>
     <w:p>
       <w:pPr>
@@ -8292,7 +8745,7 @@
           <w:lang w:val="en-IE"/>
         </w:rPr>
       </w:pPr>
-      <w:bookmarkStart w:id="12" w:name="_Toc417627366"/>
+      <w:bookmarkStart w:id="11" w:name="_Toc417627366"/>
       <w:r>
         <w:t xml:space="preserve">Figure </w:t>
       </w:r>
@@ -8307,62 +8760,107 @@
       <w:r>
         <w:t xml:space="preserve"> Gant Chart</w:t>
       </w:r>
+      <w:bookmarkEnd w:id="11"/>
+    </w:p>
+    <w:p>
+      <w:pPr>
+        <w:pStyle w:val="Heading2"/>
+        <w:rPr>
+          <w:lang w:val="en-IE"/>
+        </w:rPr>
+      </w:pPr>
+      <w:bookmarkStart w:id="12" w:name="_Toc417627322"/>
+      <w:r>
+        <w:rPr>
+          <w:lang w:val="en-IE"/>
+        </w:rPr>
+        <w:t>Conclusion</w:t>
+      </w:r>
       <w:bookmarkEnd w:id="12"/>
     </w:p>
     <w:p>
       <w:pPr>
-        <w:pStyle w:val="Heading2"/>
+        <w:shd w:val="clear" w:color="auto" w:fill="FFD966" w:themeFill="accent4" w:themeFillTint="99"/>
+        <w:spacing w:line="240" w:lineRule="auto"/>
+      </w:pPr>
+      <w:r>
+        <w:t>We, a group of three Computer Science Students is going to develop a feature rich application which would bring the fantasy hurling game to fan audience all around the Ireland. We hope this app will bring people who love hurling closer together. Serious lack of fantasy hurling games on the web made us confident that our application will be welcomed among potential. It is an exciting project and a great chance to pick up on modern application development skills and techniques.</w:t>
+      </w:r>
+    </w:p>
+    <w:p>
+      <w:pPr>
+        <w:shd w:val="clear" w:color="auto" w:fill="FFD966" w:themeFill="accent4" w:themeFillTint="99"/>
+        <w:rPr>
+          <w:highlight w:val="lightGray"/>
+        </w:rPr>
+      </w:pPr>
+      <w:r>
+        <w:rPr>
+          <w:highlight w:val="lightGray"/>
+        </w:rPr>
+        <w:lastRenderedPageBreak/>
+        <w:t>In order to begin the analysis phase of the project the team must research all the data relevant to the proposed fantasy hurling game with social media capabilities, Information about social media interaction between the GAA and hurling fans. With no current game similar to the proposed project available, there appears to be room in the social media gaming market for a fantasy hurling game to exist and benefit fans of the sport and the organizers.</w:t>
+      </w:r>
+    </w:p>
+    <w:p>
+      <w:pPr>
+        <w:shd w:val="clear" w:color="auto" w:fill="FFD966" w:themeFill="accent4" w:themeFillTint="99"/>
+        <w:rPr>
+          <w:highlight w:val="lightGray"/>
+        </w:rPr>
+      </w:pPr>
+      <w:r>
+        <w:rPr>
+          <w:highlight w:val="lightGray"/>
+        </w:rPr>
+        <w:t>Fans can use the game as an outlet to interact with fellow hurling fans and feel involved in their sport. The GAA can use the game to attract visitors to their website. The project would need to consult the GAA over licensing laws and complying within the existing copyright laws.</w:t>
+      </w:r>
+    </w:p>
+    <w:p>
+      <w:pPr>
+        <w:shd w:val="clear" w:color="auto" w:fill="FFD966" w:themeFill="accent4" w:themeFillTint="99"/>
+      </w:pPr>
+      <w:r>
+        <w:rPr>
+          <w:highlight w:val="lightGray"/>
+        </w:rPr>
+        <w:t>The team involved has all the necessary skills to implement this project. Referencing the task time line in 6.2, the project is feasible within the allocated time. The most difficult parts of the project will be creating the website and updating the real life player ratings on the database.</w:t>
+      </w:r>
+    </w:p>
+    <w:p>
+      <w:pPr>
+        <w:shd w:val="clear" w:color="auto" w:fill="FFD966" w:themeFill="accent4" w:themeFillTint="99"/>
+      </w:pPr>
+    </w:p>
+    <w:p>
+      <w:pPr>
+        <w:shd w:val="clear" w:color="auto" w:fill="FFD966" w:themeFill="accent4" w:themeFillTint="99"/>
         <w:rPr>
           <w:lang w:val="en-IE"/>
         </w:rPr>
       </w:pPr>
-      <w:bookmarkStart w:id="13" w:name="_Toc417627322"/>
-      <w:r>
+    </w:p>
+    <w:p>
+      <w:pPr>
         <w:rPr>
           <w:lang w:val="en-IE"/>
         </w:rPr>
-        <w:t>Conclusion</w:t>
-      </w:r>
-      <w:bookmarkEnd w:id="13"/>
-    </w:p>
-    <w:p>
-      <w:pPr>
-        <w:shd w:val="clear" w:color="auto" w:fill="FFD966" w:themeFill="accent4" w:themeFillTint="99"/>
+      </w:pPr>
+      <w:r>
         <w:rPr>
           <w:lang w:val="en-IE"/>
         </w:rPr>
-      </w:pPr>
-      <w:r>
-        <w:t xml:space="preserve">We, a </w:t>
-      </w:r>
-      <w:r>
-        <w:t xml:space="preserve">group of </w:t>
-      </w:r>
-      <w:r>
-        <w:t>three Computer Science Students is going to develop a feature rich application which would bring the fantasy hurling game to fan audience all around the Ireland. We hope this app will bring people who love hurling closer together. Serious lack of fantasy hurling games on the web made us confident that our application will be welcomed among potential. It is an exciting project and a great chance to pick up on modern application development skills and techniques.</w:t>
-      </w:r>
-    </w:p>
-    <w:p>
-      <w:pPr>
+        <w:br w:type="page"/>
+      </w:r>
+    </w:p>
+    <w:p>
+      <w:pPr>
+        <w:pStyle w:val="Heading1"/>
         <w:rPr>
           <w:lang w:val="en-IE"/>
         </w:rPr>
       </w:pPr>
-      <w:r>
-        <w:rPr>
-          <w:lang w:val="en-IE"/>
-        </w:rPr>
-        <w:br w:type="page"/>
-      </w:r>
-    </w:p>
-    <w:p>
-      <w:pPr>
-        <w:pStyle w:val="Heading1"/>
-        <w:rPr>
-          <w:lang w:val="en-IE"/>
-        </w:rPr>
-      </w:pPr>
-      <w:bookmarkStart w:id="14" w:name="_Toc417627323"/>
+      <w:bookmarkStart w:id="13" w:name="_Toc417627323"/>
       <w:r>
         <w:rPr>
           <w:lang w:val="en-IE"/>
@@ -8370,79 +8868,79 @@
         <w:lastRenderedPageBreak/>
         <w:t>Literature Review</w:t>
       </w:r>
+      <w:bookmarkEnd w:id="13"/>
+    </w:p>
+    <w:p>
+      <w:pPr>
+        <w:pStyle w:val="Heading2"/>
+        <w:rPr>
+          <w:lang w:val="en-IE"/>
+        </w:rPr>
+      </w:pPr>
+      <w:bookmarkStart w:id="14" w:name="_Toc417627324"/>
+      <w:r>
+        <w:rPr>
+          <w:lang w:val="en-IE"/>
+        </w:rPr>
+        <w:t>Introduction</w:t>
+      </w:r>
       <w:bookmarkEnd w:id="14"/>
     </w:p>
     <w:p>
       <w:pPr>
+        <w:rPr>
+          <w:rFonts w:cs="Times New Roman"/>
+          <w:lang w:val="en-GB"/>
+        </w:rPr>
+      </w:pPr>
+      <w:r>
+        <w:rPr>
+          <w:rFonts w:cs="Times New Roman"/>
+          <w:lang w:val="en-GB"/>
+        </w:rPr>
+        <w:t>The project required extensive research of literature. We each picked a topic and reviewed a relevant piece of literature. One topic was social media, another was back end development. We used the knowledge gained in these reviews to help us in the overall project.</w:t>
+      </w:r>
+    </w:p>
+    <w:p>
+      <w:pPr>
         <w:pStyle w:val="Heading2"/>
         <w:rPr>
           <w:lang w:val="en-IE"/>
         </w:rPr>
       </w:pPr>
-      <w:bookmarkStart w:id="15" w:name="_Toc417627324"/>
+      <w:bookmarkStart w:id="15" w:name="_Toc417627325"/>
       <w:r>
         <w:rPr>
           <w:lang w:val="en-IE"/>
         </w:rPr>
-        <w:t>Introduction</w:t>
+        <w:t>Modern Web</w:t>
       </w:r>
       <w:bookmarkEnd w:id="15"/>
     </w:p>
     <w:p>
       <w:pPr>
-        <w:rPr>
-          <w:rFonts w:cs="Times New Roman"/>
-          <w:lang w:val="en-GB"/>
-        </w:rPr>
-      </w:pPr>
-      <w:r>
-        <w:rPr>
-          <w:rFonts w:cs="Times New Roman"/>
-          <w:lang w:val="en-GB"/>
-        </w:rPr>
-        <w:t>The project required extensive research of literature. We each picked a topic and reviewed a relevant piece of literature. One topic was social media, another was back end development. We used the knowledge gained in these reviews to help us in the overall project.</w:t>
-      </w:r>
-    </w:p>
-    <w:p>
-      <w:pPr>
-        <w:pStyle w:val="Heading2"/>
-        <w:rPr>
-          <w:lang w:val="en-IE"/>
-        </w:rPr>
-      </w:pPr>
-      <w:bookmarkStart w:id="16" w:name="_Toc417627325"/>
-      <w:r>
-        <w:rPr>
-          <w:lang w:val="en-IE"/>
-        </w:rPr>
-        <w:t>Modern Web</w:t>
+        <w:pStyle w:val="Heading6"/>
+      </w:pPr>
+      <w:bookmarkStart w:id="16" w:name="_Toc405155602"/>
+      <w:r>
+        <w:t>Abstract</w:t>
       </w:r>
       <w:bookmarkEnd w:id="16"/>
     </w:p>
     <w:p>
+      <w:r>
+        <w:t>Today’s web is more complicated than ever. Web content is delivered to desktops, laptops, mobile devices, game consoles, and smart televisions. Each has a different screen size, performance capabilities and additional features. Web content is delivered in the form of dynamic web pages and feature rich applications in an environment without a common standard in web browsers. In addition to that, internet usage reaching billions online with all the human diversity additional complexity can be problematic. This paper purpose is to review some studies and white papers that address these problems. The research done in this field is immense and produced many solutions in the form of frameworks, tooltips, plugins, design patterns and methodologies and it’s out of the scope of this paper to cover all of those. I tried to name only general challenges in this review. Therefore I chose three white papers to study with additional research of relevant articles on the web. My work was driven by the need to acquire better understanding of concurrent state of the web, the web development challenges and methodologies. In conclusion I can claim that this paper delivers just that. It does not provide any specific solutions, but general recommendations.</w:t>
+      </w:r>
+    </w:p>
+    <w:p>
       <w:pPr>
         <w:pStyle w:val="Heading6"/>
       </w:pPr>
-      <w:bookmarkStart w:id="17" w:name="_Toc405155602"/>
-      <w:r>
-        <w:t>Abstract</w:t>
+      <w:bookmarkStart w:id="17" w:name="_Toc405155603"/>
+      <w:r>
+        <w:t>Platforms: Mobile devices are on the move</w:t>
       </w:r>
       <w:bookmarkEnd w:id="17"/>
-    </w:p>
-    <w:p>
-      <w:r>
-        <w:t>Today’s web is more complicated than ever. Web content is delivered to desktops, laptops, mobile devices, game consoles, and smart televisions. Each has a different screen size, performance capabilities and additional features. Web content is delivered in the form of dynamic web pages and feature rich applications in an environment without a common standard in web browsers. In addition to that, internet usage reaching billions online with all the human diversity additional complexity can be problematic. This paper purpose is to review some studies and white papers that address these problems. The research done in this field is immense and produced many solutions in the form of frameworks, tooltips, plugins, design patterns and methodologies and it’s out of the scope of this paper to cover all of those. I tried to name only general challenges in this review. Therefore I chose three white papers to study with additional research of relevant articles on the web. My work was driven by the need to acquire better understanding of concurrent state of the web, the web development challenges and methodologies. In conclusion I can claim that this paper delivers just that. It does not provide any specific solutions, but general recommendations.</w:t>
-      </w:r>
-    </w:p>
-    <w:p>
-      <w:pPr>
-        <w:pStyle w:val="Heading6"/>
-      </w:pPr>
-      <w:bookmarkStart w:id="18" w:name="_Toc405155603"/>
-      <w:r>
-        <w:t>Platforms: Mobile devices are on the move</w:t>
-      </w:r>
-      <w:bookmarkEnd w:id="18"/>
     </w:p>
     <w:p>
       <w:pPr>
@@ -8531,7 +9029,7 @@
         <w:pStyle w:val="Caption"/>
         <w:jc w:val="both"/>
       </w:pPr>
-      <w:bookmarkStart w:id="19" w:name="_Toc417627367"/>
+      <w:bookmarkStart w:id="18" w:name="_Toc417627367"/>
       <w:r>
         <w:t xml:space="preserve">Figure </w:t>
       </w:r>
@@ -8546,7 +9044,7 @@
       <w:r>
         <w:t xml:space="preserve"> IBM Analytics Benchmark</w:t>
       </w:r>
-      <w:bookmarkEnd w:id="19"/>
+      <w:bookmarkEnd w:id="18"/>
     </w:p>
     <w:p>
       <w:r>
@@ -8912,11 +9410,11 @@
       <w:pPr>
         <w:pStyle w:val="Heading6"/>
       </w:pPr>
-      <w:bookmarkStart w:id="20" w:name="_Toc405155604"/>
+      <w:bookmarkStart w:id="19" w:name="_Toc405155604"/>
       <w:r>
         <w:t>Browsers: Many knights, but no king</w:t>
       </w:r>
-      <w:bookmarkEnd w:id="20"/>
+      <w:bookmarkEnd w:id="19"/>
     </w:p>
     <w:p>
       <w:pPr>
@@ -8998,7 +9496,7 @@
         <w:pStyle w:val="Caption"/>
         <w:jc w:val="center"/>
       </w:pPr>
-      <w:bookmarkStart w:id="21" w:name="_Toc417627368"/>
+      <w:bookmarkStart w:id="20" w:name="_Toc417627368"/>
       <w:r>
         <w:t xml:space="preserve">Figure </w:t>
       </w:r>
@@ -9013,7 +9511,7 @@
       <w:r>
         <w:t xml:space="preserve"> Desktop Browsers</w:t>
       </w:r>
-      <w:bookmarkEnd w:id="21"/>
+      <w:bookmarkEnd w:id="20"/>
     </w:p>
     <w:p>
       <w:pPr>
@@ -9112,7 +9610,7 @@
         <w:pStyle w:val="Caption"/>
         <w:jc w:val="center"/>
       </w:pPr>
-      <w:bookmarkStart w:id="22" w:name="_Toc417627369"/>
+      <w:bookmarkStart w:id="21" w:name="_Toc417627369"/>
       <w:r>
         <w:t xml:space="preserve">Figure </w:t>
       </w:r>
@@ -9135,7 +9633,7 @@
       <w:r>
         <w:t xml:space="preserve"> Browsers</w:t>
       </w:r>
-      <w:bookmarkEnd w:id="22"/>
+      <w:bookmarkEnd w:id="21"/>
     </w:p>
     <w:p>
       <w:pPr>
@@ -9280,7 +9778,7 @@
         <w:pStyle w:val="Caption"/>
         <w:jc w:val="center"/>
       </w:pPr>
-      <w:bookmarkStart w:id="23" w:name="_Toc417627370"/>
+      <w:bookmarkStart w:id="22" w:name="_Toc417627370"/>
       <w:r>
         <w:t xml:space="preserve">Figure </w:t>
       </w:r>
@@ -9295,7 +9793,7 @@
       <w:r>
         <w:t xml:space="preserve"> Console Browsers</w:t>
       </w:r>
-      <w:bookmarkEnd w:id="23"/>
+      <w:bookmarkEnd w:id="22"/>
     </w:p>
     <w:p>
       <w:pPr>
@@ -9820,12 +10318,12 @@
       <w:pPr>
         <w:pStyle w:val="Heading6"/>
       </w:pPr>
-      <w:bookmarkStart w:id="24" w:name="_Toc405155605"/>
+      <w:bookmarkStart w:id="23" w:name="_Toc405155605"/>
       <w:r>
         <w:lastRenderedPageBreak/>
         <w:t>Sources: More content is coming from third parties</w:t>
       </w:r>
-      <w:bookmarkEnd w:id="24"/>
+      <w:bookmarkEnd w:id="23"/>
     </w:p>
     <w:p>
       <w:pPr>
@@ -10348,11 +10846,11 @@
       <w:pPr>
         <w:pStyle w:val="Heading6"/>
       </w:pPr>
-      <w:bookmarkStart w:id="25" w:name="_Toc405155606"/>
+      <w:bookmarkStart w:id="24" w:name="_Toc405155606"/>
       <w:r>
         <w:t>What developers think?</w:t>
       </w:r>
-      <w:bookmarkEnd w:id="25"/>
+      <w:bookmarkEnd w:id="24"/>
     </w:p>
     <w:p>
       <w:pPr>
@@ -10684,12 +11182,12 @@
       <w:pPr>
         <w:pStyle w:val="Heading6"/>
       </w:pPr>
-      <w:bookmarkStart w:id="26" w:name="_Toc405155607"/>
+      <w:bookmarkStart w:id="25" w:name="_Toc405155607"/>
       <w:r>
         <w:lastRenderedPageBreak/>
         <w:t>Conclusion</w:t>
       </w:r>
-      <w:bookmarkEnd w:id="26"/>
+      <w:bookmarkEnd w:id="25"/>
     </w:p>
     <w:p>
       <w:pPr>
@@ -10783,14 +11281,14 @@
           <w:lang w:val="en-IE"/>
         </w:rPr>
       </w:pPr>
-      <w:bookmarkStart w:id="27" w:name="_Toc417627326"/>
+      <w:bookmarkStart w:id="26" w:name="_Toc417627326"/>
       <w:r>
         <w:rPr>
           <w:lang w:val="en-IE"/>
         </w:rPr>
         <w:t>Improving Website Design</w:t>
       </w:r>
-      <w:bookmarkEnd w:id="27"/>
+      <w:bookmarkEnd w:id="26"/>
     </w:p>
     <w:p>
       <w:pPr>
@@ -11033,7 +11531,7 @@
           <w:lang w:val="en-IE"/>
         </w:rPr>
       </w:pPr>
-      <w:bookmarkStart w:id="28" w:name="_Toc417627327"/>
+      <w:bookmarkStart w:id="27" w:name="_Toc417627327"/>
       <w:r>
         <w:rPr>
           <w:lang w:val="en-IE"/>
@@ -11041,7 +11539,7 @@
         <w:lastRenderedPageBreak/>
         <w:t>The effect of fantasy sport participation through social media.</w:t>
       </w:r>
-      <w:bookmarkEnd w:id="28"/>
+      <w:bookmarkEnd w:id="27"/>
     </w:p>
     <w:p>
       <w:pPr>
@@ -11216,28 +11714,102 @@
         </w:rPr>
         <w:lastRenderedPageBreak/>
         <w:t>devices. Further, of the 12,000,000 users that play through mobile devices 14% (1,680,000) use social media to discuss their fantasy games.</w:t>
+      </w:r>
+    </w:p>
+    <w:p>
+      <w:pPr>
+        <w:rPr>
+          <w:rFonts w:cs="Times New Roman"/>
+        </w:rPr>
+      </w:pPr>
+      <w:r>
+        <w:rPr>
+          <w:rFonts w:cs="Times New Roman"/>
+        </w:rPr>
+        <w:t xml:space="preserve">The Barclays Premier League (BPL) claims to have the biggest football fantasy game in the world </w:t>
+      </w:r>
+      <w:r>
+        <w:rPr>
+          <w:rFonts w:cs="Times New Roman"/>
+          <w:color w:val="FF0000"/>
+        </w:rPr>
+        <w:t xml:space="preserve">[missing </w:t>
+      </w:r>
+      <w:r>
+        <w:rPr>
+          <w:rFonts w:cs="Times New Roman"/>
+          <w:color w:val="FF0000"/>
+        </w:rPr>
+        <w:t>citation</w:t>
+      </w:r>
+      <w:r>
+        <w:rPr>
+          <w:rFonts w:cs="Times New Roman"/>
+          <w:color w:val="FF0000"/>
+        </w:rPr>
+        <w:t>]</w:t>
+      </w:r>
+      <w:r>
+        <w:rPr>
+          <w:rFonts w:cs="Times New Roman"/>
+        </w:rPr>
+        <w:t>. The Fantasy Premier League game has over 3,000,000 participants. If we apply the same calculations from FSTA to the Fantasy Premier League game we can get an estimate value of over 125,000 users that discuss their fantasy football game via social media.</w:t>
+      </w:r>
+    </w:p>
+    <w:p>
+      <w:pPr>
+        <w:pStyle w:val="Heading6"/>
+      </w:pPr>
+      <w:r>
+        <w:t xml:space="preserve"> Reason for Literature Review</w:t>
+      </w:r>
+    </w:p>
+    <w:p>
+      <w:pPr>
+        <w:rPr>
+          <w:rFonts w:cs="Times New Roman"/>
+        </w:rPr>
+      </w:pPr>
+      <w:r>
+        <w:rPr>
+          <w:rFonts w:cs="Times New Roman"/>
+        </w:rPr>
+        <w:t xml:space="preserve">This literature review is being conducted to ensure a thorough understanding of the connection between social media communities and fantasy gaming. I am currently working on a project that is combining a fantasy-hurling platform that enables social media capabilities. </w:t>
+      </w:r>
+    </w:p>
+    <w:p>
+      <w:pPr>
+        <w:rPr>
+          <w:rFonts w:cs="Times New Roman"/>
+        </w:rPr>
+      </w:pPr>
+      <w:r>
+        <w:rPr>
+          <w:rFonts w:cs="Times New Roman"/>
+        </w:rPr>
+        <w:t xml:space="preserve">Upon completion of this literature review I hope to identify potential areas of difficulty that may be unforeseen without specific research in to the topic of social media and fantasy gaming. </w:t>
       </w:r>
     </w:p>
     <w:tbl>
       <w:tblPr>
         <w:tblStyle w:val="TableGrid"/>
-        <w:tblpPr w:leftFromText="180" w:rightFromText="180" w:vertAnchor="page" w:horzAnchor="page" w:tblpX="2266" w:tblpY="11161"/>
-        <w:tblW w:w="7320" w:type="dxa"/>
+        <w:tblpPr w:leftFromText="180" w:rightFromText="180" w:vertAnchor="page" w:horzAnchor="page" w:tblpX="1369" w:tblpY="10981"/>
+        <w:tblW w:w="9322" w:type="dxa"/>
         <w:tblLook w:val="04A0" w:firstRow="1" w:lastRow="0" w:firstColumn="1" w:lastColumn="0" w:noHBand="0" w:noVBand="1"/>
       </w:tblPr>
       <w:tblGrid>
-        <w:gridCol w:w="898"/>
-        <w:gridCol w:w="1512"/>
-        <w:gridCol w:w="2126"/>
-        <w:gridCol w:w="2784"/>
+        <w:gridCol w:w="1650"/>
+        <w:gridCol w:w="2005"/>
+        <w:gridCol w:w="2819"/>
+        <w:gridCol w:w="2848"/>
       </w:tblGrid>
       <w:tr>
         <w:trPr>
-          <w:trHeight w:val="358"/>
+          <w:trHeight w:val="349"/>
         </w:trPr>
         <w:tc>
           <w:tcPr>
-            <w:tcW w:w="898" w:type="dxa"/>
+            <w:tcW w:w="1650" w:type="dxa"/>
           </w:tcPr>
           <w:p>
             <w:pPr>
@@ -11250,7 +11822,7 @@
         </w:tc>
         <w:tc>
           <w:tcPr>
-            <w:tcW w:w="1512" w:type="dxa"/>
+            <w:tcW w:w="2005" w:type="dxa"/>
           </w:tcPr>
           <w:p>
             <w:pPr>
@@ -11269,7 +11841,7 @@
         </w:tc>
         <w:tc>
           <w:tcPr>
-            <w:tcW w:w="2126" w:type="dxa"/>
+            <w:tcW w:w="2819" w:type="dxa"/>
           </w:tcPr>
           <w:p>
             <w:pPr>
@@ -11288,7 +11860,7 @@
         </w:tc>
         <w:tc>
           <w:tcPr>
-            <w:tcW w:w="2784" w:type="dxa"/>
+            <w:tcW w:w="2848" w:type="dxa"/>
           </w:tcPr>
           <w:p>
             <w:pPr>
@@ -11308,11 +11880,11 @@
       </w:tr>
       <w:tr>
         <w:trPr>
-          <w:trHeight w:val="358"/>
+          <w:trHeight w:val="349"/>
         </w:trPr>
         <w:tc>
           <w:tcPr>
-            <w:tcW w:w="898" w:type="dxa"/>
+            <w:tcW w:w="1650" w:type="dxa"/>
           </w:tcPr>
           <w:p>
             <w:pPr>
@@ -11331,7 +11903,7 @@
         </w:tc>
         <w:tc>
           <w:tcPr>
-            <w:tcW w:w="1512" w:type="dxa"/>
+            <w:tcW w:w="2005" w:type="dxa"/>
           </w:tcPr>
           <w:p>
             <w:pPr>
@@ -11350,7 +11922,7 @@
         </w:tc>
         <w:tc>
           <w:tcPr>
-            <w:tcW w:w="2126" w:type="dxa"/>
+            <w:tcW w:w="2819" w:type="dxa"/>
           </w:tcPr>
           <w:p>
             <w:pPr>
@@ -11369,7 +11941,7 @@
         </w:tc>
         <w:tc>
           <w:tcPr>
-            <w:tcW w:w="2784" w:type="dxa"/>
+            <w:tcW w:w="2848" w:type="dxa"/>
           </w:tcPr>
           <w:p>
             <w:pPr>
@@ -11389,11 +11961,11 @@
       </w:tr>
       <w:tr>
         <w:trPr>
-          <w:trHeight w:val="358"/>
+          <w:trHeight w:val="247"/>
         </w:trPr>
         <w:tc>
           <w:tcPr>
-            <w:tcW w:w="898" w:type="dxa"/>
+            <w:tcW w:w="1650" w:type="dxa"/>
           </w:tcPr>
           <w:p>
             <w:pPr>
@@ -11412,7 +11984,7 @@
         </w:tc>
         <w:tc>
           <w:tcPr>
-            <w:tcW w:w="1512" w:type="dxa"/>
+            <w:tcW w:w="2005" w:type="dxa"/>
           </w:tcPr>
           <w:p>
             <w:pPr>
@@ -11431,7 +12003,7 @@
         </w:tc>
         <w:tc>
           <w:tcPr>
-            <w:tcW w:w="2126" w:type="dxa"/>
+            <w:tcW w:w="2819" w:type="dxa"/>
           </w:tcPr>
           <w:p>
             <w:pPr>
@@ -11450,7 +12022,7 @@
         </w:tc>
         <w:tc>
           <w:tcPr>
-            <w:tcW w:w="2784" w:type="dxa"/>
+            <w:tcW w:w="2848" w:type="dxa"/>
           </w:tcPr>
           <w:p>
             <w:pPr>
@@ -11471,28 +12043,75 @@
     </w:tbl>
     <w:p>
       <w:pPr>
-        <w:rPr>
-          <w:rFonts w:cs="Times New Roman"/>
-        </w:rPr>
-      </w:pPr>
-      <w:r>
-        <w:rPr>
-          <w:rFonts w:cs="Times New Roman"/>
-        </w:rPr>
-        <w:t xml:space="preserve">The Barclays Premier League (BPL) claims to have the biggest football fantasy game in the world </w:t>
+        <w:pStyle w:val="Heading2"/>
+      </w:pPr>
+      <w:r>
+        <w:rPr>
+          <w:lang w:val="en-IE"/>
+        </w:rPr>
+        <w:t xml:space="preserve"> </w:t>
+      </w:r>
+      <w:bookmarkStart w:id="28" w:name="_Toc417627328"/>
+      <w:r>
+        <w:t>The</w:t>
+      </w:r>
+      <w:r>
+        <w:t xml:space="preserve"> effects of fantasy football participation on NFL (National Football League) consumption: A qualitative analysis</w:t>
+      </w:r>
+      <w:r>
+        <w:t>.</w:t>
+      </w:r>
+      <w:bookmarkEnd w:id="28"/>
+    </w:p>
+    <w:p>
+      <w:bookmarkStart w:id="29" w:name="_GoBack"/>
+      <w:bookmarkEnd w:id="29"/>
+      <w:r>
+        <w:t>Joris Drayer, Stephen L. Shapiro, Brendan Dwyer, Ala</w:t>
+      </w:r>
+      <w:r>
+        <w:t>n L. Morse, Joel White. (2010)</w:t>
+      </w:r>
+      <w:r>
+        <w:t xml:space="preserve"> </w:t>
+      </w:r>
+      <w:r>
+        <w:rPr>
+          <w:i/>
+        </w:rPr>
+        <w:t>Sport Management Review, 13</w:t>
+      </w:r>
+      <w:r>
+        <w:t xml:space="preserve">, 129-141. </w:t>
       </w:r>
       <w:r>
         <w:rPr>
           <w:rFonts w:cs="Times New Roman"/>
           <w:color w:val="FF0000"/>
         </w:rPr>
-        <w:t xml:space="preserve">[missing </w:t>
-      </w:r>
+        <w:t>[</w:t>
+      </w:r>
+      <w:proofErr w:type="gramStart"/>
       <w:r>
         <w:rPr>
           <w:rFonts w:cs="Times New Roman"/>
           <w:color w:val="FF0000"/>
         </w:rPr>
+        <w:t>missing</w:t>
+      </w:r>
+      <w:proofErr w:type="gramEnd"/>
+      <w:r>
+        <w:rPr>
+          <w:rFonts w:cs="Times New Roman"/>
+          <w:color w:val="FF0000"/>
+        </w:rPr>
+        <w:t xml:space="preserve"> </w:t>
+      </w:r>
+      <w:r>
+        <w:rPr>
+          <w:rFonts w:cs="Times New Roman"/>
+          <w:color w:val="FF0000"/>
+        </w:rPr>
         <w:t>citation</w:t>
       </w:r>
       <w:r>
@@ -11502,137 +12121,17 @@
         </w:rPr>
         <w:t>]</w:t>
       </w:r>
-      <w:r>
-        <w:rPr>
-          <w:rFonts w:cs="Times New Roman"/>
-        </w:rPr>
-        <w:t>. The Fantasy Premier League game has over 3,000,000 participants. If we apply the same calculations from FSTA to the Fantasy Premier League game we can get an estimate value of over 125,000 users that discuss their fantasy football game via social media.</w:t>
-      </w:r>
-    </w:p>
-    <w:p>
-      <w:pPr>
-        <w:pStyle w:val="Heading6"/>
-      </w:pPr>
-      <w:r>
-        <w:t xml:space="preserve"> Reason for Literature Review</w:t>
-      </w:r>
-    </w:p>
-    <w:p>
-      <w:pPr>
-        <w:rPr>
-          <w:rFonts w:cs="Times New Roman"/>
-        </w:rPr>
-      </w:pPr>
-      <w:r>
-        <w:rPr>
-          <w:rFonts w:cs="Times New Roman"/>
-        </w:rPr>
-        <w:t xml:space="preserve">This literature review is being conducted to ensure a thorough understanding of the connection between social media communities and fantasy gaming. I am currently working on a project that is combining a fantasy-hurling platform that enables social media capabilities. </w:t>
-      </w:r>
-    </w:p>
-    <w:p>
-      <w:pPr>
-        <w:rPr>
-          <w:rFonts w:cs="Times New Roman"/>
-        </w:rPr>
-      </w:pPr>
-      <w:r>
-        <w:rPr>
-          <w:rFonts w:cs="Times New Roman"/>
-        </w:rPr>
-        <w:t xml:space="preserve">Upon completion of this literature review I hope to identify potential areas of difficulty that may be unforeseen without specific research in to the topic of social media and fantasy gaming. </w:t>
-      </w:r>
-    </w:p>
-    <w:p>
-      <w:pPr>
-        <w:pStyle w:val="Heading2"/>
-      </w:pPr>
-      <w:r>
-        <w:rPr>
-          <w:lang w:val="en-IE"/>
-        </w:rPr>
-        <w:t xml:space="preserve"> </w:t>
-      </w:r>
-      <w:bookmarkStart w:id="29" w:name="_Toc417627328"/>
-      <w:r>
-        <w:t>The</w:t>
-      </w:r>
-      <w:r>
-        <w:t xml:space="preserve"> effects of fantasy football participation on NFL (National Football League) consumption: A qualitative analysis</w:t>
-      </w:r>
-      <w:r>
-        <w:t>.</w:t>
-      </w:r>
-      <w:bookmarkEnd w:id="29"/>
-    </w:p>
-    <w:p>
-      <w:r>
-        <w:t>Joris Drayer, Stephen L. Shapiro, Brendan Dwyer, Ala</w:t>
-      </w:r>
-      <w:r>
-        <w:t>n L. Morse, Joel White. (2010)</w:t>
-      </w:r>
-      <w:r>
-        <w:t xml:space="preserve"> </w:t>
-      </w:r>
-      <w:r>
-        <w:rPr>
-          <w:i/>
-        </w:rPr>
-        <w:t>Sport Management Review, 13</w:t>
-      </w:r>
-      <w:r>
-        <w:t xml:space="preserve">, 129-141. </w:t>
-      </w:r>
-      <w:r>
-        <w:rPr>
-          <w:rFonts w:cs="Times New Roman"/>
-          <w:color w:val="FF0000"/>
-        </w:rPr>
-        <w:t>[</w:t>
-      </w:r>
-      <w:proofErr w:type="gramStart"/>
-      <w:r>
-        <w:rPr>
-          <w:rFonts w:cs="Times New Roman"/>
-          <w:color w:val="FF0000"/>
-        </w:rPr>
-        <w:t>missing</w:t>
-      </w:r>
-      <w:proofErr w:type="gramEnd"/>
-      <w:r>
-        <w:rPr>
-          <w:rFonts w:cs="Times New Roman"/>
-          <w:color w:val="FF0000"/>
-        </w:rPr>
-        <w:t xml:space="preserve"> </w:t>
-      </w:r>
-      <w:r>
-        <w:rPr>
-          <w:rFonts w:cs="Times New Roman"/>
-          <w:color w:val="FF0000"/>
-        </w:rPr>
-        <w:t>citation</w:t>
-      </w:r>
-      <w:r>
-        <w:rPr>
-          <w:rFonts w:cs="Times New Roman"/>
-          <w:color w:val="FF0000"/>
-        </w:rPr>
-        <w:t>]</w:t>
-      </w:r>
-    </w:p>
-    <w:p>
-      <w:pPr>
-        <w:rPr>
-          <w:rFonts w:cs="Times New Roman"/>
-        </w:rPr>
-      </w:pPr>
-      <w:r>
-        <w:rPr>
-          <w:rFonts w:cs="Times New Roman"/>
-        </w:rPr>
-        <w:lastRenderedPageBreak/>
+    </w:p>
+    <w:p>
+      <w:pPr>
+        <w:rPr>
+          <w:rFonts w:cs="Times New Roman"/>
+        </w:rPr>
+      </w:pPr>
+      <w:r>
+        <w:rPr>
+          <w:rFonts w:cs="Times New Roman"/>
+        </w:rPr>
         <w:t>Drayer, Shapiro, Dwyer, Morse and White proposed three areas of interaction that may be affected for fantasy football users and non-fantasy football users.</w:t>
       </w:r>
     </w:p>
@@ -11650,6 +12149,7 @@
         <w:rPr>
           <w:rFonts w:cs="Times New Roman"/>
         </w:rPr>
+        <w:lastRenderedPageBreak/>
         <w:t>Identification and loyalty</w:t>
       </w:r>
     </w:p>
@@ -16514,7 +17014,7 @@
           <w:rPr>
             <w:noProof/>
           </w:rPr>
-          <w:t>2</w:t>
+          <w:t>20</w:t>
         </w:r>
         <w:r>
           <w:rPr>
@@ -16563,7 +17063,7 @@
   <w:abstractNum w:abstractNumId="0">
     <w:nsid w:val="00000001"/>
     <w:multiLevelType w:val="hybridMultilevel"/>
-    <w:tmpl w:val="00000001"/>
+    <w:tmpl w:val="D400A5CE"/>
     <w:lvl w:ilvl="0" w:tplc="00000001">
       <w:start w:val="1"/>
       <w:numFmt w:val="bullet"/>
@@ -16615,6 +17115,116 @@
     </w:lvl>
   </w:abstractNum>
   <w:abstractNum w:abstractNumId="1">
+    <w:nsid w:val="011E1BC4"/>
+    <w:multiLevelType w:val="hybridMultilevel"/>
+    <w:tmpl w:val="D75C7EE0"/>
+    <w:lvl w:ilvl="0" w:tplc="00000001">
+      <w:start w:val="1"/>
+      <w:numFmt w:val="bullet"/>
+      <w:lvlText w:val="•"/>
+      <w:lvlJc w:val="left"/>
+      <w:pPr>
+        <w:ind w:left="1080" w:hanging="360"/>
+      </w:pPr>
+    </w:lvl>
+    <w:lvl w:ilvl="1" w:tplc="04090003" w:tentative="1">
+      <w:start w:val="1"/>
+      <w:numFmt w:val="bullet"/>
+      <w:lvlText w:val="o"/>
+      <w:lvlJc w:val="left"/>
+      <w:pPr>
+        <w:ind w:left="1800" w:hanging="360"/>
+      </w:pPr>
+      <w:rPr>
+        <w:rFonts w:ascii="Courier New" w:hAnsi="Courier New" w:hint="default"/>
+      </w:rPr>
+    </w:lvl>
+    <w:lvl w:ilvl="2" w:tplc="04090005" w:tentative="1">
+      <w:start w:val="1"/>
+      <w:numFmt w:val="bullet"/>
+      <w:lvlText w:val=""/>
+      <w:lvlJc w:val="left"/>
+      <w:pPr>
+        <w:ind w:left="2520" w:hanging="360"/>
+      </w:pPr>
+      <w:rPr>
+        <w:rFonts w:ascii="Wingdings" w:hAnsi="Wingdings" w:hint="default"/>
+      </w:rPr>
+    </w:lvl>
+    <w:lvl w:ilvl="3" w:tplc="04090001" w:tentative="1">
+      <w:start w:val="1"/>
+      <w:numFmt w:val="bullet"/>
+      <w:lvlText w:val=""/>
+      <w:lvlJc w:val="left"/>
+      <w:pPr>
+        <w:ind w:left="3240" w:hanging="360"/>
+      </w:pPr>
+      <w:rPr>
+        <w:rFonts w:ascii="Symbol" w:hAnsi="Symbol" w:hint="default"/>
+      </w:rPr>
+    </w:lvl>
+    <w:lvl w:ilvl="4" w:tplc="04090003" w:tentative="1">
+      <w:start w:val="1"/>
+      <w:numFmt w:val="bullet"/>
+      <w:lvlText w:val="o"/>
+      <w:lvlJc w:val="left"/>
+      <w:pPr>
+        <w:ind w:left="3960" w:hanging="360"/>
+      </w:pPr>
+      <w:rPr>
+        <w:rFonts w:ascii="Courier New" w:hAnsi="Courier New" w:hint="default"/>
+      </w:rPr>
+    </w:lvl>
+    <w:lvl w:ilvl="5" w:tplc="04090005" w:tentative="1">
+      <w:start w:val="1"/>
+      <w:numFmt w:val="bullet"/>
+      <w:lvlText w:val=""/>
+      <w:lvlJc w:val="left"/>
+      <w:pPr>
+        <w:ind w:left="4680" w:hanging="360"/>
+      </w:pPr>
+      <w:rPr>
+        <w:rFonts w:ascii="Wingdings" w:hAnsi="Wingdings" w:hint="default"/>
+      </w:rPr>
+    </w:lvl>
+    <w:lvl w:ilvl="6" w:tplc="04090001" w:tentative="1">
+      <w:start w:val="1"/>
+      <w:numFmt w:val="bullet"/>
+      <w:lvlText w:val=""/>
+      <w:lvlJc w:val="left"/>
+      <w:pPr>
+        <w:ind w:left="5400" w:hanging="360"/>
+      </w:pPr>
+      <w:rPr>
+        <w:rFonts w:ascii="Symbol" w:hAnsi="Symbol" w:hint="default"/>
+      </w:rPr>
+    </w:lvl>
+    <w:lvl w:ilvl="7" w:tplc="04090003" w:tentative="1">
+      <w:start w:val="1"/>
+      <w:numFmt w:val="bullet"/>
+      <w:lvlText w:val="o"/>
+      <w:lvlJc w:val="left"/>
+      <w:pPr>
+        <w:ind w:left="6120" w:hanging="360"/>
+      </w:pPr>
+      <w:rPr>
+        <w:rFonts w:ascii="Courier New" w:hAnsi="Courier New" w:hint="default"/>
+      </w:rPr>
+    </w:lvl>
+    <w:lvl w:ilvl="8" w:tplc="04090005" w:tentative="1">
+      <w:start w:val="1"/>
+      <w:numFmt w:val="bullet"/>
+      <w:lvlText w:val=""/>
+      <w:lvlJc w:val="left"/>
+      <w:pPr>
+        <w:ind w:left="6840" w:hanging="360"/>
+      </w:pPr>
+      <w:rPr>
+        <w:rFonts w:ascii="Wingdings" w:hAnsi="Wingdings" w:hint="default"/>
+      </w:rPr>
+    </w:lvl>
+  </w:abstractNum>
+  <w:abstractNum w:abstractNumId="2">
     <w:nsid w:val="011F228C"/>
     <w:multiLevelType w:val="hybridMultilevel"/>
     <w:tmpl w:val="321A7992"/>
@@ -16727,7 +17337,7 @@
       </w:rPr>
     </w:lvl>
   </w:abstractNum>
-  <w:abstractNum w:abstractNumId="2">
+  <w:abstractNum w:abstractNumId="3">
     <w:nsid w:val="0D5A64A2"/>
     <w:multiLevelType w:val="hybridMultilevel"/>
     <w:tmpl w:val="E584A878"/>
@@ -16813,7 +17423,7 @@
       </w:pPr>
     </w:lvl>
   </w:abstractNum>
-  <w:abstractNum w:abstractNumId="3">
+  <w:abstractNum w:abstractNumId="4">
     <w:nsid w:val="12562FA6"/>
     <w:multiLevelType w:val="hybridMultilevel"/>
     <w:tmpl w:val="61A44128"/>
@@ -16926,7 +17536,7 @@
       </w:rPr>
     </w:lvl>
   </w:abstractNum>
-  <w:abstractNum w:abstractNumId="4">
+  <w:abstractNum w:abstractNumId="5">
     <w:nsid w:val="19CA08E8"/>
     <w:multiLevelType w:val="hybridMultilevel"/>
     <w:tmpl w:val="D326DA82"/>
@@ -17039,7 +17649,7 @@
       </w:rPr>
     </w:lvl>
   </w:abstractNum>
-  <w:abstractNum w:abstractNumId="5">
+  <w:abstractNum w:abstractNumId="6">
     <w:nsid w:val="1C33097F"/>
     <w:multiLevelType w:val="hybridMultilevel"/>
     <w:tmpl w:val="F3C092EE"/>
@@ -17152,7 +17762,7 @@
       </w:rPr>
     </w:lvl>
   </w:abstractNum>
-  <w:abstractNum w:abstractNumId="6">
+  <w:abstractNum w:abstractNumId="7">
     <w:nsid w:val="1EC10DD8"/>
     <w:multiLevelType w:val="hybridMultilevel"/>
     <w:tmpl w:val="0ADE3FD6"/>
@@ -17265,7 +17875,7 @@
       </w:rPr>
     </w:lvl>
   </w:abstractNum>
-  <w:abstractNum w:abstractNumId="7">
+  <w:abstractNum w:abstractNumId="8">
     <w:nsid w:val="1FCA4F53"/>
     <w:multiLevelType w:val="hybridMultilevel"/>
     <w:tmpl w:val="F8A8CA7A"/>
@@ -17378,7 +17988,7 @@
       </w:rPr>
     </w:lvl>
   </w:abstractNum>
-  <w:abstractNum w:abstractNumId="8">
+  <w:abstractNum w:abstractNumId="9">
     <w:nsid w:val="1FDA1A78"/>
     <w:multiLevelType w:val="hybridMultilevel"/>
     <w:tmpl w:val="F1A84C38"/>
@@ -17491,7 +18101,7 @@
       </w:rPr>
     </w:lvl>
   </w:abstractNum>
-  <w:abstractNum w:abstractNumId="9">
+  <w:abstractNum w:abstractNumId="10">
     <w:nsid w:val="3019597E"/>
     <w:multiLevelType w:val="hybridMultilevel"/>
     <w:tmpl w:val="EFAE7F30"/>
@@ -17577,7 +18187,7 @@
       </w:pPr>
     </w:lvl>
   </w:abstractNum>
-  <w:abstractNum w:abstractNumId="10">
+  <w:abstractNum w:abstractNumId="11">
     <w:nsid w:val="305A2444"/>
     <w:multiLevelType w:val="hybridMultilevel"/>
     <w:tmpl w:val="E62E1260"/>
@@ -17690,7 +18300,7 @@
       </w:rPr>
     </w:lvl>
   </w:abstractNum>
-  <w:abstractNum w:abstractNumId="11">
+  <w:abstractNum w:abstractNumId="12">
     <w:nsid w:val="35D43B04"/>
     <w:multiLevelType w:val="hybridMultilevel"/>
     <w:tmpl w:val="970C3F4E"/>
@@ -17776,7 +18386,7 @@
       </w:pPr>
     </w:lvl>
   </w:abstractNum>
-  <w:abstractNum w:abstractNumId="12">
+  <w:abstractNum w:abstractNumId="13">
     <w:nsid w:val="3A0627DF"/>
     <w:multiLevelType w:val="hybridMultilevel"/>
     <w:tmpl w:val="9280B0FC"/>
@@ -17889,7 +18499,227 @@
       </w:rPr>
     </w:lvl>
   </w:abstractNum>
-  <w:abstractNum w:abstractNumId="13">
+  <w:abstractNum w:abstractNumId="14">
+    <w:nsid w:val="3B63793F"/>
+    <w:multiLevelType w:val="hybridMultilevel"/>
+    <w:tmpl w:val="7AE4E79C"/>
+    <w:lvl w:ilvl="0" w:tplc="00000001">
+      <w:start w:val="1"/>
+      <w:numFmt w:val="bullet"/>
+      <w:lvlText w:val="•"/>
+      <w:lvlJc w:val="left"/>
+      <w:pPr>
+        <w:ind w:left="1080" w:hanging="360"/>
+      </w:pPr>
+    </w:lvl>
+    <w:lvl w:ilvl="1" w:tplc="04090003" w:tentative="1">
+      <w:start w:val="1"/>
+      <w:numFmt w:val="bullet"/>
+      <w:lvlText w:val="o"/>
+      <w:lvlJc w:val="left"/>
+      <w:pPr>
+        <w:ind w:left="1800" w:hanging="360"/>
+      </w:pPr>
+      <w:rPr>
+        <w:rFonts w:ascii="Courier New" w:hAnsi="Courier New" w:hint="default"/>
+      </w:rPr>
+    </w:lvl>
+    <w:lvl w:ilvl="2" w:tplc="04090005" w:tentative="1">
+      <w:start w:val="1"/>
+      <w:numFmt w:val="bullet"/>
+      <w:lvlText w:val=""/>
+      <w:lvlJc w:val="left"/>
+      <w:pPr>
+        <w:ind w:left="2520" w:hanging="360"/>
+      </w:pPr>
+      <w:rPr>
+        <w:rFonts w:ascii="Wingdings" w:hAnsi="Wingdings" w:hint="default"/>
+      </w:rPr>
+    </w:lvl>
+    <w:lvl w:ilvl="3" w:tplc="04090001" w:tentative="1">
+      <w:start w:val="1"/>
+      <w:numFmt w:val="bullet"/>
+      <w:lvlText w:val=""/>
+      <w:lvlJc w:val="left"/>
+      <w:pPr>
+        <w:ind w:left="3240" w:hanging="360"/>
+      </w:pPr>
+      <w:rPr>
+        <w:rFonts w:ascii="Symbol" w:hAnsi="Symbol" w:hint="default"/>
+      </w:rPr>
+    </w:lvl>
+    <w:lvl w:ilvl="4" w:tplc="04090003" w:tentative="1">
+      <w:start w:val="1"/>
+      <w:numFmt w:val="bullet"/>
+      <w:lvlText w:val="o"/>
+      <w:lvlJc w:val="left"/>
+      <w:pPr>
+        <w:ind w:left="3960" w:hanging="360"/>
+      </w:pPr>
+      <w:rPr>
+        <w:rFonts w:ascii="Courier New" w:hAnsi="Courier New" w:hint="default"/>
+      </w:rPr>
+    </w:lvl>
+    <w:lvl w:ilvl="5" w:tplc="04090005" w:tentative="1">
+      <w:start w:val="1"/>
+      <w:numFmt w:val="bullet"/>
+      <w:lvlText w:val=""/>
+      <w:lvlJc w:val="left"/>
+      <w:pPr>
+        <w:ind w:left="4680" w:hanging="360"/>
+      </w:pPr>
+      <w:rPr>
+        <w:rFonts w:ascii="Wingdings" w:hAnsi="Wingdings" w:hint="default"/>
+      </w:rPr>
+    </w:lvl>
+    <w:lvl w:ilvl="6" w:tplc="04090001" w:tentative="1">
+      <w:start w:val="1"/>
+      <w:numFmt w:val="bullet"/>
+      <w:lvlText w:val=""/>
+      <w:lvlJc w:val="left"/>
+      <w:pPr>
+        <w:ind w:left="5400" w:hanging="360"/>
+      </w:pPr>
+      <w:rPr>
+        <w:rFonts w:ascii="Symbol" w:hAnsi="Symbol" w:hint="default"/>
+      </w:rPr>
+    </w:lvl>
+    <w:lvl w:ilvl="7" w:tplc="04090003" w:tentative="1">
+      <w:start w:val="1"/>
+      <w:numFmt w:val="bullet"/>
+      <w:lvlText w:val="o"/>
+      <w:lvlJc w:val="left"/>
+      <w:pPr>
+        <w:ind w:left="6120" w:hanging="360"/>
+      </w:pPr>
+      <w:rPr>
+        <w:rFonts w:ascii="Courier New" w:hAnsi="Courier New" w:hint="default"/>
+      </w:rPr>
+    </w:lvl>
+    <w:lvl w:ilvl="8" w:tplc="04090005" w:tentative="1">
+      <w:start w:val="1"/>
+      <w:numFmt w:val="bullet"/>
+      <w:lvlText w:val=""/>
+      <w:lvlJc w:val="left"/>
+      <w:pPr>
+        <w:ind w:left="6840" w:hanging="360"/>
+      </w:pPr>
+      <w:rPr>
+        <w:rFonts w:ascii="Wingdings" w:hAnsi="Wingdings" w:hint="default"/>
+      </w:rPr>
+    </w:lvl>
+  </w:abstractNum>
+  <w:abstractNum w:abstractNumId="15">
+    <w:nsid w:val="3C0A12A0"/>
+    <w:multiLevelType w:val="hybridMultilevel"/>
+    <w:tmpl w:val="7EBEB5E0"/>
+    <w:lvl w:ilvl="0" w:tplc="00000001">
+      <w:start w:val="1"/>
+      <w:numFmt w:val="bullet"/>
+      <w:lvlText w:val="•"/>
+      <w:lvlJc w:val="left"/>
+      <w:pPr>
+        <w:ind w:left="1080" w:hanging="360"/>
+      </w:pPr>
+    </w:lvl>
+    <w:lvl w:ilvl="1" w:tplc="04090003" w:tentative="1">
+      <w:start w:val="1"/>
+      <w:numFmt w:val="bullet"/>
+      <w:lvlText w:val="o"/>
+      <w:lvlJc w:val="left"/>
+      <w:pPr>
+        <w:ind w:left="1800" w:hanging="360"/>
+      </w:pPr>
+      <w:rPr>
+        <w:rFonts w:ascii="Courier New" w:hAnsi="Courier New" w:hint="default"/>
+      </w:rPr>
+    </w:lvl>
+    <w:lvl w:ilvl="2" w:tplc="04090005" w:tentative="1">
+      <w:start w:val="1"/>
+      <w:numFmt w:val="bullet"/>
+      <w:lvlText w:val=""/>
+      <w:lvlJc w:val="left"/>
+      <w:pPr>
+        <w:ind w:left="2520" w:hanging="360"/>
+      </w:pPr>
+      <w:rPr>
+        <w:rFonts w:ascii="Wingdings" w:hAnsi="Wingdings" w:hint="default"/>
+      </w:rPr>
+    </w:lvl>
+    <w:lvl w:ilvl="3" w:tplc="04090001" w:tentative="1">
+      <w:start w:val="1"/>
+      <w:numFmt w:val="bullet"/>
+      <w:lvlText w:val=""/>
+      <w:lvlJc w:val="left"/>
+      <w:pPr>
+        <w:ind w:left="3240" w:hanging="360"/>
+      </w:pPr>
+      <w:rPr>
+        <w:rFonts w:ascii="Symbol" w:hAnsi="Symbol" w:hint="default"/>
+      </w:rPr>
+    </w:lvl>
+    <w:lvl w:ilvl="4" w:tplc="04090003" w:tentative="1">
+      <w:start w:val="1"/>
+      <w:numFmt w:val="bullet"/>
+      <w:lvlText w:val="o"/>
+      <w:lvlJc w:val="left"/>
+      <w:pPr>
+        <w:ind w:left="3960" w:hanging="360"/>
+      </w:pPr>
+      <w:rPr>
+        <w:rFonts w:ascii="Courier New" w:hAnsi="Courier New" w:hint="default"/>
+      </w:rPr>
+    </w:lvl>
+    <w:lvl w:ilvl="5" w:tplc="04090005" w:tentative="1">
+      <w:start w:val="1"/>
+      <w:numFmt w:val="bullet"/>
+      <w:lvlText w:val=""/>
+      <w:lvlJc w:val="left"/>
+      <w:pPr>
+        <w:ind w:left="4680" w:hanging="360"/>
+      </w:pPr>
+      <w:rPr>
+        <w:rFonts w:ascii="Wingdings" w:hAnsi="Wingdings" w:hint="default"/>
+      </w:rPr>
+    </w:lvl>
+    <w:lvl w:ilvl="6" w:tplc="04090001" w:tentative="1">
+      <w:start w:val="1"/>
+      <w:numFmt w:val="bullet"/>
+      <w:lvlText w:val=""/>
+      <w:lvlJc w:val="left"/>
+      <w:pPr>
+        <w:ind w:left="5400" w:hanging="360"/>
+      </w:pPr>
+      <w:rPr>
+        <w:rFonts w:ascii="Symbol" w:hAnsi="Symbol" w:hint="default"/>
+      </w:rPr>
+    </w:lvl>
+    <w:lvl w:ilvl="7" w:tplc="04090003" w:tentative="1">
+      <w:start w:val="1"/>
+      <w:numFmt w:val="bullet"/>
+      <w:lvlText w:val="o"/>
+      <w:lvlJc w:val="left"/>
+      <w:pPr>
+        <w:ind w:left="6120" w:hanging="360"/>
+      </w:pPr>
+      <w:rPr>
+        <w:rFonts w:ascii="Courier New" w:hAnsi="Courier New" w:hint="default"/>
+      </w:rPr>
+    </w:lvl>
+    <w:lvl w:ilvl="8" w:tplc="04090005" w:tentative="1">
+      <w:start w:val="1"/>
+      <w:numFmt w:val="bullet"/>
+      <w:lvlText w:val=""/>
+      <w:lvlJc w:val="left"/>
+      <w:pPr>
+        <w:ind w:left="6840" w:hanging="360"/>
+      </w:pPr>
+      <w:rPr>
+        <w:rFonts w:ascii="Wingdings" w:hAnsi="Wingdings" w:hint="default"/>
+      </w:rPr>
+    </w:lvl>
+  </w:abstractNum>
+  <w:abstractNum w:abstractNumId="16">
     <w:nsid w:val="3FF00D94"/>
     <w:multiLevelType w:val="multilevel"/>
     <w:tmpl w:val="0409001F"/>
@@ -17975,7 +18805,7 @@
       </w:pPr>
     </w:lvl>
   </w:abstractNum>
-  <w:abstractNum w:abstractNumId="14">
+  <w:abstractNum w:abstractNumId="17">
     <w:nsid w:val="441059F0"/>
     <w:multiLevelType w:val="hybridMultilevel"/>
     <w:tmpl w:val="4926A818"/>
@@ -18061,7 +18891,7 @@
       </w:pPr>
     </w:lvl>
   </w:abstractNum>
-  <w:abstractNum w:abstractNumId="15">
+  <w:abstractNum w:abstractNumId="18">
     <w:nsid w:val="4E706152"/>
     <w:multiLevelType w:val="hybridMultilevel"/>
     <w:tmpl w:val="C2ACD622"/>
@@ -18174,7 +19004,7 @@
       </w:rPr>
     </w:lvl>
   </w:abstractNum>
-  <w:abstractNum w:abstractNumId="16">
+  <w:abstractNum w:abstractNumId="19">
     <w:nsid w:val="520728D4"/>
     <w:multiLevelType w:val="hybridMultilevel"/>
     <w:tmpl w:val="F4BECD22"/>
@@ -18287,7 +19117,7 @@
       </w:rPr>
     </w:lvl>
   </w:abstractNum>
-  <w:abstractNum w:abstractNumId="17">
+  <w:abstractNum w:abstractNumId="20">
     <w:nsid w:val="5EC7506C"/>
     <w:multiLevelType w:val="hybridMultilevel"/>
     <w:tmpl w:val="E9C01DCC"/>
@@ -18400,7 +19230,7 @@
       </w:rPr>
     </w:lvl>
   </w:abstractNum>
-  <w:abstractNum w:abstractNumId="18">
+  <w:abstractNum w:abstractNumId="21">
     <w:nsid w:val="6140302D"/>
     <w:multiLevelType w:val="multilevel"/>
     <w:tmpl w:val="21FAC536"/>
@@ -18515,7 +19345,7 @@
       </w:rPr>
     </w:lvl>
   </w:abstractNum>
-  <w:abstractNum w:abstractNumId="19">
+  <w:abstractNum w:abstractNumId="22">
     <w:nsid w:val="66243AFE"/>
     <w:multiLevelType w:val="hybridMultilevel"/>
     <w:tmpl w:val="E604EEA4"/>
@@ -18628,7 +19458,7 @@
       </w:rPr>
     </w:lvl>
   </w:abstractNum>
-  <w:abstractNum w:abstractNumId="20">
+  <w:abstractNum w:abstractNumId="23">
     <w:nsid w:val="690E7AA8"/>
     <w:multiLevelType w:val="hybridMultilevel"/>
     <w:tmpl w:val="BA9C67E0"/>
@@ -18741,7 +19571,7 @@
       </w:rPr>
     </w:lvl>
   </w:abstractNum>
-  <w:abstractNum w:abstractNumId="21">
+  <w:abstractNum w:abstractNumId="24">
     <w:nsid w:val="6BAD0F4A"/>
     <w:multiLevelType w:val="hybridMultilevel"/>
     <w:tmpl w:val="9F32D934"/>
@@ -18854,7 +19684,7 @@
       </w:rPr>
     </w:lvl>
   </w:abstractNum>
-  <w:abstractNum w:abstractNumId="22">
+  <w:abstractNum w:abstractNumId="25">
     <w:nsid w:val="6CD5670D"/>
     <w:multiLevelType w:val="hybridMultilevel"/>
     <w:tmpl w:val="54129804"/>
@@ -18940,7 +19770,7 @@
       </w:pPr>
     </w:lvl>
   </w:abstractNum>
-  <w:abstractNum w:abstractNumId="23">
+  <w:abstractNum w:abstractNumId="26">
     <w:nsid w:val="71EA5ED2"/>
     <w:multiLevelType w:val="hybridMultilevel"/>
     <w:tmpl w:val="E3CA488E"/>
@@ -19053,7 +19883,117 @@
       </w:rPr>
     </w:lvl>
   </w:abstractNum>
-  <w:abstractNum w:abstractNumId="24">
+  <w:abstractNum w:abstractNumId="27">
+    <w:nsid w:val="74EF44E3"/>
+    <w:multiLevelType w:val="hybridMultilevel"/>
+    <w:tmpl w:val="0E788EF8"/>
+    <w:lvl w:ilvl="0" w:tplc="00000001">
+      <w:start w:val="1"/>
+      <w:numFmt w:val="bullet"/>
+      <w:lvlText w:val="•"/>
+      <w:lvlJc w:val="left"/>
+      <w:pPr>
+        <w:ind w:left="1440" w:hanging="360"/>
+      </w:pPr>
+    </w:lvl>
+    <w:lvl w:ilvl="1" w:tplc="04090003" w:tentative="1">
+      <w:start w:val="1"/>
+      <w:numFmt w:val="bullet"/>
+      <w:lvlText w:val="o"/>
+      <w:lvlJc w:val="left"/>
+      <w:pPr>
+        <w:ind w:left="2160" w:hanging="360"/>
+      </w:pPr>
+      <w:rPr>
+        <w:rFonts w:ascii="Courier New" w:hAnsi="Courier New" w:hint="default"/>
+      </w:rPr>
+    </w:lvl>
+    <w:lvl w:ilvl="2" w:tplc="04090005" w:tentative="1">
+      <w:start w:val="1"/>
+      <w:numFmt w:val="bullet"/>
+      <w:lvlText w:val=""/>
+      <w:lvlJc w:val="left"/>
+      <w:pPr>
+        <w:ind w:left="2880" w:hanging="360"/>
+      </w:pPr>
+      <w:rPr>
+        <w:rFonts w:ascii="Wingdings" w:hAnsi="Wingdings" w:hint="default"/>
+      </w:rPr>
+    </w:lvl>
+    <w:lvl w:ilvl="3" w:tplc="04090001" w:tentative="1">
+      <w:start w:val="1"/>
+      <w:numFmt w:val="bullet"/>
+      <w:lvlText w:val=""/>
+      <w:lvlJc w:val="left"/>
+      <w:pPr>
+        <w:ind w:left="3600" w:hanging="360"/>
+      </w:pPr>
+      <w:rPr>
+        <w:rFonts w:ascii="Symbol" w:hAnsi="Symbol" w:hint="default"/>
+      </w:rPr>
+    </w:lvl>
+    <w:lvl w:ilvl="4" w:tplc="04090003" w:tentative="1">
+      <w:start w:val="1"/>
+      <w:numFmt w:val="bullet"/>
+      <w:lvlText w:val="o"/>
+      <w:lvlJc w:val="left"/>
+      <w:pPr>
+        <w:ind w:left="4320" w:hanging="360"/>
+      </w:pPr>
+      <w:rPr>
+        <w:rFonts w:ascii="Courier New" w:hAnsi="Courier New" w:hint="default"/>
+      </w:rPr>
+    </w:lvl>
+    <w:lvl w:ilvl="5" w:tplc="04090005" w:tentative="1">
+      <w:start w:val="1"/>
+      <w:numFmt w:val="bullet"/>
+      <w:lvlText w:val=""/>
+      <w:lvlJc w:val="left"/>
+      <w:pPr>
+        <w:ind w:left="5040" w:hanging="360"/>
+      </w:pPr>
+      <w:rPr>
+        <w:rFonts w:ascii="Wingdings" w:hAnsi="Wingdings" w:hint="default"/>
+      </w:rPr>
+    </w:lvl>
+    <w:lvl w:ilvl="6" w:tplc="04090001" w:tentative="1">
+      <w:start w:val="1"/>
+      <w:numFmt w:val="bullet"/>
+      <w:lvlText w:val=""/>
+      <w:lvlJc w:val="left"/>
+      <w:pPr>
+        <w:ind w:left="5760" w:hanging="360"/>
+      </w:pPr>
+      <w:rPr>
+        <w:rFonts w:ascii="Symbol" w:hAnsi="Symbol" w:hint="default"/>
+      </w:rPr>
+    </w:lvl>
+    <w:lvl w:ilvl="7" w:tplc="04090003" w:tentative="1">
+      <w:start w:val="1"/>
+      <w:numFmt w:val="bullet"/>
+      <w:lvlText w:val="o"/>
+      <w:lvlJc w:val="left"/>
+      <w:pPr>
+        <w:ind w:left="6480" w:hanging="360"/>
+      </w:pPr>
+      <w:rPr>
+        <w:rFonts w:ascii="Courier New" w:hAnsi="Courier New" w:hint="default"/>
+      </w:rPr>
+    </w:lvl>
+    <w:lvl w:ilvl="8" w:tplc="04090005" w:tentative="1">
+      <w:start w:val="1"/>
+      <w:numFmt w:val="bullet"/>
+      <w:lvlText w:val=""/>
+      <w:lvlJc w:val="left"/>
+      <w:pPr>
+        <w:ind w:left="7200" w:hanging="360"/>
+      </w:pPr>
+      <w:rPr>
+        <w:rFonts w:ascii="Wingdings" w:hAnsi="Wingdings" w:hint="default"/>
+      </w:rPr>
+    </w:lvl>
+  </w:abstractNum>
+  <w:abstractNum w:abstractNumId="28">
     <w:nsid w:val="7A641CD1"/>
     <w:multiLevelType w:val="hybridMultilevel"/>
     <w:tmpl w:val="86CCA9D4"/>
@@ -19139,7 +20079,7 @@
       </w:pPr>
     </w:lvl>
   </w:abstractNum>
-  <w:abstractNum w:abstractNumId="25">
+  <w:abstractNum w:abstractNumId="29">
     <w:nsid w:val="7E9B4B0E"/>
     <w:multiLevelType w:val="hybridMultilevel"/>
     <w:tmpl w:val="E0A24430"/>
@@ -19225,7 +20165,7 @@
       </w:pPr>
     </w:lvl>
   </w:abstractNum>
-  <w:abstractNum w:abstractNumId="26">
+  <w:abstractNum w:abstractNumId="30">
     <w:nsid w:val="7F0C3A54"/>
     <w:multiLevelType w:val="hybridMultilevel"/>
     <w:tmpl w:val="CEA879F2"/>
@@ -19311,7 +20251,7 @@
       </w:pPr>
     </w:lvl>
   </w:abstractNum>
-  <w:abstractNum w:abstractNumId="27">
+  <w:abstractNum w:abstractNumId="31">
     <w:nsid w:val="7FA95282"/>
     <w:multiLevelType w:val="hybridMultilevel"/>
     <w:tmpl w:val="29D64EB6"/>
@@ -19425,28 +20365,28 @@
     </w:lvl>
   </w:abstractNum>
   <w:num w:numId="1">
-    <w:abstractNumId w:val="18"/>
+    <w:abstractNumId w:val="21"/>
   </w:num>
   <w:num w:numId="2">
+    <w:abstractNumId w:val="29"/>
+  </w:num>
+  <w:num w:numId="3">
+    <w:abstractNumId w:val="12"/>
+  </w:num>
+  <w:num w:numId="4">
+    <w:abstractNumId w:val="3"/>
+  </w:num>
+  <w:num w:numId="5">
+    <w:abstractNumId w:val="10"/>
+  </w:num>
+  <w:num w:numId="6">
+    <w:abstractNumId w:val="28"/>
+  </w:num>
+  <w:num w:numId="7">
     <w:abstractNumId w:val="25"/>
   </w:num>
-  <w:num w:numId="3">
-    <w:abstractNumId w:val="11"/>
-  </w:num>
-  <w:num w:numId="4">
-    <w:abstractNumId w:val="2"/>
-  </w:num>
-  <w:num w:numId="5">
-    <w:abstractNumId w:val="9"/>
-  </w:num>
-  <w:num w:numId="6">
-    <w:abstractNumId w:val="24"/>
-  </w:num>
-  <w:num w:numId="7">
-    <w:abstractNumId w:val="22"/>
-  </w:num>
   <w:num w:numId="8">
-    <w:abstractNumId w:val="18"/>
+    <w:abstractNumId w:val="21"/>
     <w:lvlOverride w:ilvl="0">
       <w:startOverride w:val="1"/>
     </w:lvlOverride>
@@ -19476,13 +20416,13 @@
     </w:lvlOverride>
   </w:num>
   <w:num w:numId="9">
-    <w:abstractNumId w:val="18"/>
+    <w:abstractNumId w:val="21"/>
   </w:num>
   <w:num w:numId="10">
-    <w:abstractNumId w:val="26"/>
+    <w:abstractNumId w:val="30"/>
   </w:num>
   <w:num w:numId="11">
-    <w:abstractNumId w:val="18"/>
+    <w:abstractNumId w:val="21"/>
     <w:lvlOverride w:ilvl="0">
       <w:lvl w:ilvl="0">
         <w:start w:val="1"/>
@@ -19613,64 +20553,76 @@
     </w:lvlOverride>
   </w:num>
   <w:num w:numId="12">
-    <w:abstractNumId w:val="1"/>
+    <w:abstractNumId w:val="2"/>
   </w:num>
   <w:num w:numId="13">
+    <w:abstractNumId w:val="5"/>
+  </w:num>
+  <w:num w:numId="14">
+    <w:abstractNumId w:val="7"/>
+  </w:num>
+  <w:num w:numId="15">
+    <w:abstractNumId w:val="22"/>
+  </w:num>
+  <w:num w:numId="16">
+    <w:abstractNumId w:val="24"/>
+  </w:num>
+  <w:num w:numId="17">
     <w:abstractNumId w:val="4"/>
   </w:num>
-  <w:num w:numId="14">
+  <w:num w:numId="18">
+    <w:abstractNumId w:val="23"/>
+  </w:num>
+  <w:num w:numId="19">
     <w:abstractNumId w:val="6"/>
   </w:num>
-  <w:num w:numId="15">
+  <w:num w:numId="20">
     <w:abstractNumId w:val="19"/>
   </w:num>
-  <w:num w:numId="16">
-    <w:abstractNumId w:val="21"/>
+  <w:num w:numId="21">
+    <w:abstractNumId w:val="31"/>
   </w:num>
-  <w:num w:numId="17">
-    <w:abstractNumId w:val="3"/>
+  <w:num w:numId="22">
+    <w:abstractNumId w:val="18"/>
   </w:num>
-  <w:num w:numId="18">
+  <w:num w:numId="23">
+    <w:abstractNumId w:val="17"/>
+  </w:num>
+  <w:num w:numId="24">
+    <w:abstractNumId w:val="9"/>
+  </w:num>
+  <w:num w:numId="25">
+    <w:abstractNumId w:val="26"/>
+  </w:num>
+  <w:num w:numId="26">
     <w:abstractNumId w:val="20"/>
   </w:num>
-  <w:num w:numId="19">
-    <w:abstractNumId w:val="5"/>
-  </w:num>
-  <w:num w:numId="20">
+  <w:num w:numId="27">
     <w:abstractNumId w:val="16"/>
   </w:num>
-  <w:num w:numId="21">
-    <w:abstractNumId w:val="27"/>
+  <w:num w:numId="28">
+    <w:abstractNumId w:val="11"/>
   </w:num>
-  <w:num w:numId="22">
-    <w:abstractNumId w:val="15"/>
-  </w:num>
-  <w:num w:numId="23">
-    <w:abstractNumId w:val="14"/>
-  </w:num>
-  <w:num w:numId="24">
+  <w:num w:numId="29">
     <w:abstractNumId w:val="8"/>
   </w:num>
-  <w:num w:numId="25">
-    <w:abstractNumId w:val="23"/>
-  </w:num>
-  <w:num w:numId="26">
-    <w:abstractNumId w:val="17"/>
-  </w:num>
-  <w:num w:numId="27">
+  <w:num w:numId="30">
     <w:abstractNumId w:val="13"/>
-  </w:num>
-  <w:num w:numId="28">
-    <w:abstractNumId w:val="10"/>
-  </w:num>
-  <w:num w:numId="29">
-    <w:abstractNumId w:val="7"/>
-  </w:num>
-  <w:num w:numId="30">
-    <w:abstractNumId w:val="12"/>
   </w:num>
   <w:num w:numId="31">
     <w:abstractNumId w:val="0"/>
+  </w:num>
+  <w:num w:numId="32">
+    <w:abstractNumId w:val="1"/>
+  </w:num>
+  <w:num w:numId="33">
+    <w:abstractNumId w:val="14"/>
+  </w:num>
+  <w:num w:numId="34">
+    <w:abstractNumId w:val="27"/>
+  </w:num>
+  <w:num w:numId="35">
+    <w:abstractNumId w:val="15"/>
   </w:num>
 </w:numbering>
 </file>
@@ -20000,7 +20952,6 @@
   <w:style w:type="character" w:default="1" w:styleId="DefaultParagraphFont">
     <w:name w:val="Default Paragraph Font"/>
     <w:uiPriority w:val="1"/>
-    <w:semiHidden/>
     <w:unhideWhenUsed/>
   </w:style>
   <w:style w:type="table" w:default="1" w:styleId="TableNormal">
@@ -20969,7 +21920,6 @@
   <w:style w:type="character" w:default="1" w:styleId="DefaultParagraphFont">
     <w:name w:val="Default Paragraph Font"/>
     <w:uiPriority w:val="1"/>
-    <w:semiHidden/>
     <w:unhideWhenUsed/>
   </w:style>
   <w:style w:type="table" w:default="1" w:styleId="TableNormal">
@@ -23390,7 +24340,7 @@
 </file>
 
 <file path=customXml/itemProps1.xml><?xml version="1.0" encoding="utf-8"?>
-<ds:datastoreItem xmlns:ds="http://schemas.openxmlformats.org/officeDocument/2006/customXml" ds:itemID="{12F23454-DD6F-614C-BE40-07502FC85B30}">
+<ds:datastoreItem xmlns:ds="http://schemas.openxmlformats.org/officeDocument/2006/customXml" ds:itemID="{60EA665B-382A-A54B-9909-12E835D875D8}">
   <ds:schemaRefs>
     <ds:schemaRef ds:uri="http://schemas.openxmlformats.org/officeDocument/2006/bibliography"/>
   </ds:schemaRefs>

</xml_diff>

<commit_message>
adding to the Documentaion_Final
</commit_message>
<xml_diff>
--- a/documentation/Final Doc in progress/Documentation_Final.docx
+++ b/documentation/Final Doc in progress/Documentation_Final.docx
@@ -1,6 +1,7 @@
 
 <file path=word/document.xml><?xml version="1.0" encoding="utf-8"?>
 <w:document xmlns:wpc="http://schemas.microsoft.com/office/word/2010/wordprocessingCanvas" xmlns:mo="http://schemas.microsoft.com/office/mac/office/2008/main" xmlns:mc="http://schemas.openxmlformats.org/markup-compatibility/2006" xmlns:mv="urn:schemas-microsoft-com:mac:vml" xmlns:o="urn:schemas-microsoft-com:office:office" xmlns:r="http://schemas.openxmlformats.org/officeDocument/2006/relationships" xmlns:m="http://schemas.openxmlformats.org/officeDocument/2006/math" xmlns:v="urn:schemas-microsoft-com:vml" xmlns:wp14="http://schemas.microsoft.com/office/word/2010/wordprocessingDrawing" xmlns:wp="http://schemas.openxmlformats.org/drawingml/2006/wordprocessingDrawing" xmlns:w10="urn:schemas-microsoft-com:office:word" xmlns:w="http://schemas.openxmlformats.org/wordprocessingml/2006/main" xmlns:w14="http://schemas.microsoft.com/office/word/2010/wordml" xmlns:wpg="http://schemas.microsoft.com/office/word/2010/wordprocessingGroup" xmlns:wpi="http://schemas.microsoft.com/office/word/2010/wordprocessingInk" xmlns:wne="http://schemas.microsoft.com/office/word/2006/wordml" xmlns:wps="http://schemas.microsoft.com/office/word/2010/wordprocessingShape" mc:Ignorable="w14 wp14">
+  <w:background w:color="FFFFFF" w:themeColor="background1"/>
   <w:body>
     <w:p>
       <w:pPr>
@@ -7916,62 +7917,60 @@
           <w:highlight w:val="lightGray"/>
         </w:rPr>
       </w:pPr>
-      <w:bookmarkStart w:id="2" w:name="_GoBack"/>
+      <w:r>
+        <w:rPr>
+          <w:rFonts w:cs="Times New Roman"/>
+          <w:highlight w:val="lightGray"/>
+        </w:rPr>
+        <w:t xml:space="preserve">The system runs in two environments. The user has a front-end environment for playing the game playing through their browser. The administrator has a back-end environment for the maintaining and updating of scores as the game weeks happen. </w:t>
+      </w:r>
+    </w:p>
+    <w:p>
+      <w:pPr>
+        <w:rPr>
+          <w:lang w:val="en-IE"/>
+        </w:rPr>
+      </w:pPr>
+      <w:r>
+        <w:rPr>
+          <w:rFonts w:cs="Times New Roman"/>
+          <w:highlight w:val="lightGray"/>
+        </w:rPr>
+        <w:t>The technologies used in the project are native to web based applications. Therefore we use HTML, JavaScript and CSS to design the interfaces. To connect the front-end user environment to the back-end database we have implemented .NET Web API and Entity Framework</w:t>
+      </w:r>
+      <w:r>
+        <w:rPr>
+          <w:highlight w:val="lightGray"/>
+          <w:lang w:val="en-IE"/>
+        </w:rPr>
+        <w:t>, we will host the application on Microsoft’s azure servers</w:t>
+      </w:r>
+      <w:r>
+        <w:rPr>
+          <w:rFonts w:cs="Times New Roman"/>
+          <w:highlight w:val="lightGray"/>
+        </w:rPr>
+        <w:t>. These technologies are detailed in following chapters.</w:t>
+      </w:r>
+    </w:p>
+    <w:p>
+      <w:pPr>
+        <w:pStyle w:val="Heading2"/>
+        <w:rPr>
+          <w:lang w:val="en-IE"/>
+        </w:rPr>
+      </w:pPr>
+      <w:bookmarkStart w:id="2" w:name="_Toc417649928"/>
+      <w:r>
+        <w:rPr>
+          <w:lang w:val="en-IE"/>
+        </w:rPr>
+        <w:t xml:space="preserve">Aim and </w:t>
+      </w:r>
+      <w:r>
+        <w:t>Objectives</w:t>
+      </w:r>
       <w:bookmarkEnd w:id="2"/>
-      <w:r>
-        <w:rPr>
-          <w:rFonts w:cs="Times New Roman"/>
-          <w:highlight w:val="lightGray"/>
-        </w:rPr>
-        <w:t xml:space="preserve">The system runs in two environments. The user has a front-end environment for playing the game playing through their browser. The administrator has a back-end environment for the maintaining and updating of scores as the game weeks happen. </w:t>
-      </w:r>
-    </w:p>
-    <w:p>
-      <w:pPr>
-        <w:rPr>
-          <w:lang w:val="en-IE"/>
-        </w:rPr>
-      </w:pPr>
-      <w:r>
-        <w:rPr>
-          <w:rFonts w:cs="Times New Roman"/>
-          <w:highlight w:val="lightGray"/>
-        </w:rPr>
-        <w:t>The technologies used in the project are native to web based applications. Therefore we use HTML, JavaScript and CSS to design the interfaces. To connect the front-end user environment to the back-end database we have implemented .NET Web API and Entity Framework</w:t>
-      </w:r>
-      <w:r>
-        <w:rPr>
-          <w:highlight w:val="lightGray"/>
-          <w:lang w:val="en-IE"/>
-        </w:rPr>
-        <w:t>, we will host the application on Microsoft’s azure servers</w:t>
-      </w:r>
-      <w:r>
-        <w:rPr>
-          <w:rFonts w:cs="Times New Roman"/>
-          <w:highlight w:val="lightGray"/>
-        </w:rPr>
-        <w:t>. These technologies are detailed in following chapters.</w:t>
-      </w:r>
-    </w:p>
-    <w:p>
-      <w:pPr>
-        <w:pStyle w:val="Heading2"/>
-        <w:rPr>
-          <w:lang w:val="en-IE"/>
-        </w:rPr>
-      </w:pPr>
-      <w:bookmarkStart w:id="3" w:name="_Toc417649928"/>
-      <w:r>
-        <w:rPr>
-          <w:lang w:val="en-IE"/>
-        </w:rPr>
-        <w:t xml:space="preserve">Aim and </w:t>
-      </w:r>
-      <w:r>
-        <w:t>Objectives</w:t>
-      </w:r>
-      <w:bookmarkEnd w:id="3"/>
     </w:p>
     <w:p>
       <w:pPr>
@@ -8161,14 +8160,14 @@
           <w:lang w:val="en-IE"/>
         </w:rPr>
       </w:pPr>
-      <w:bookmarkStart w:id="4" w:name="_Toc417649929"/>
+      <w:bookmarkStart w:id="3" w:name="_Toc417649929"/>
       <w:r>
         <w:rPr>
           <w:lang w:val="en-IE"/>
         </w:rPr>
         <w:t>Main Research Questions</w:t>
       </w:r>
-      <w:bookmarkEnd w:id="4"/>
+      <w:bookmarkEnd w:id="3"/>
     </w:p>
     <w:p>
       <w:pPr>
@@ -8326,7 +8325,7 @@
           <w:lang w:val="en-IE"/>
         </w:rPr>
       </w:pPr>
-      <w:bookmarkStart w:id="5" w:name="_Toc417649930"/>
+      <w:bookmarkStart w:id="4" w:name="_Toc417649930"/>
       <w:r>
         <w:rPr>
           <w:lang w:val="en-IE"/>
@@ -8334,7 +8333,7 @@
         <w:lastRenderedPageBreak/>
         <w:t>Justification and Benefits</w:t>
       </w:r>
-      <w:bookmarkEnd w:id="5"/>
+      <w:bookmarkEnd w:id="4"/>
     </w:p>
     <w:p>
       <w:pPr>
@@ -8475,52 +8474,52 @@
           <w:lang w:val="en-IE"/>
         </w:rPr>
       </w:pPr>
-      <w:bookmarkStart w:id="6" w:name="_Toc417649931"/>
+      <w:bookmarkStart w:id="5" w:name="_Toc417649931"/>
       <w:r>
         <w:rPr>
           <w:lang w:val="en-IE"/>
         </w:rPr>
         <w:t>Feasibility (Assumptions, Risk, Benefits)</w:t>
       </w:r>
+      <w:bookmarkEnd w:id="5"/>
+    </w:p>
+    <w:p>
+      <w:r>
+        <w:t>This project is team work of three third year Computer science students. Each participant must have access to a personal computer and internet connection. That should not pose a challenge to acquire. We should be able to finish the project using open source tools exclusively. There are available open source tools for any task this project would require.</w:t>
+      </w:r>
+    </w:p>
+    <w:p>
+      <w:r>
+        <w:t>At this point it’s not decided what technology (programming languages / frameworks) we are going to use for application development.</w:t>
+      </w:r>
+    </w:p>
+    <w:p>
+      <w:r>
+        <w:t>Because this project is part of the third year curriculum therefore we have dedicated time available for the project.</w:t>
+      </w:r>
+    </w:p>
+    <w:p>
+      <w:pPr>
+        <w:rPr>
+          <w:lang w:val="en-IE"/>
+        </w:rPr>
+      </w:pPr>
+    </w:p>
+    <w:p>
+      <w:pPr>
+        <w:pStyle w:val="Heading2"/>
+        <w:rPr>
+          <w:lang w:val="en-IE"/>
+        </w:rPr>
+      </w:pPr>
+      <w:bookmarkStart w:id="6" w:name="_Toc417649932"/>
+      <w:r>
+        <w:rPr>
+          <w:lang w:val="en-IE"/>
+        </w:rPr>
+        <w:t>Proposed Methodologies</w:t>
+      </w:r>
       <w:bookmarkEnd w:id="6"/>
-    </w:p>
-    <w:p>
-      <w:r>
-        <w:t>This project is team work of three third year Computer science students. Each participant must have access to a personal computer and internet connection. That should not pose a challenge to acquire. We should be able to finish the project using open source tools exclusively. There are available open source tools for any task this project would require.</w:t>
-      </w:r>
-    </w:p>
-    <w:p>
-      <w:r>
-        <w:t>At this point it’s not decided what technology (programming languages / frameworks) we are going to use for application development.</w:t>
-      </w:r>
-    </w:p>
-    <w:p>
-      <w:r>
-        <w:t>Because this project is part of the third year curriculum therefore we have dedicated time available for the project.</w:t>
-      </w:r>
-    </w:p>
-    <w:p>
-      <w:pPr>
-        <w:rPr>
-          <w:lang w:val="en-IE"/>
-        </w:rPr>
-      </w:pPr>
-    </w:p>
-    <w:p>
-      <w:pPr>
-        <w:pStyle w:val="Heading2"/>
-        <w:rPr>
-          <w:lang w:val="en-IE"/>
-        </w:rPr>
-      </w:pPr>
-      <w:bookmarkStart w:id="7" w:name="_Toc417649932"/>
-      <w:r>
-        <w:rPr>
-          <w:lang w:val="en-IE"/>
-        </w:rPr>
-        <w:t>Proposed Methodologies</w:t>
-      </w:r>
-      <w:bookmarkEnd w:id="7"/>
     </w:p>
     <w:p>
       <w:pPr>
@@ -8776,7 +8775,7 @@
           <w:lang w:val="en-IE"/>
         </w:rPr>
       </w:pPr>
-      <w:bookmarkStart w:id="8" w:name="_Toc417649786"/>
+      <w:bookmarkStart w:id="7" w:name="_Toc417649786"/>
       <w:r>
         <w:t xml:space="preserve">Figure </w:t>
       </w:r>
@@ -8791,23 +8790,23 @@
       <w:r>
         <w:t xml:space="preserve"> Prototyping SDLC</w:t>
       </w:r>
+      <w:bookmarkEnd w:id="7"/>
+    </w:p>
+    <w:p>
+      <w:pPr>
+        <w:pStyle w:val="Heading2"/>
+        <w:rPr>
+          <w:lang w:val="en-IE"/>
+        </w:rPr>
+      </w:pPr>
+      <w:bookmarkStart w:id="8" w:name="_Toc417649933"/>
+      <w:r>
+        <w:rPr>
+          <w:lang w:val="en-IE"/>
+        </w:rPr>
+        <w:t>Expected Results</w:t>
+      </w:r>
       <w:bookmarkEnd w:id="8"/>
-    </w:p>
-    <w:p>
-      <w:pPr>
-        <w:pStyle w:val="Heading2"/>
-        <w:rPr>
-          <w:lang w:val="en-IE"/>
-        </w:rPr>
-      </w:pPr>
-      <w:bookmarkStart w:id="9" w:name="_Toc417649933"/>
-      <w:r>
-        <w:rPr>
-          <w:lang w:val="en-IE"/>
-        </w:rPr>
-        <w:t>Expected Results</w:t>
-      </w:r>
-      <w:bookmarkEnd w:id="9"/>
     </w:p>
     <w:p>
       <w:pPr>
@@ -9023,14 +9022,14 @@
           <w:lang w:val="en-IE"/>
         </w:rPr>
       </w:pPr>
-      <w:bookmarkStart w:id="10" w:name="_Toc417649934"/>
+      <w:bookmarkStart w:id="9" w:name="_Toc417649934"/>
       <w:r>
         <w:rPr>
           <w:lang w:val="en-IE"/>
         </w:rPr>
         <w:t>Work Breakdown Structure</w:t>
       </w:r>
-      <w:bookmarkEnd w:id="10"/>
+      <w:bookmarkEnd w:id="9"/>
     </w:p>
     <w:p>
       <w:pPr>
@@ -10079,7 +10078,7 @@
           <w:lang w:val="en-IE"/>
         </w:rPr>
       </w:pPr>
-      <w:bookmarkStart w:id="11" w:name="_Toc417649935"/>
+      <w:bookmarkStart w:id="10" w:name="_Toc417649935"/>
       <w:r>
         <w:rPr>
           <w:lang w:val="en-IE"/>
@@ -10087,7 +10086,7 @@
         <w:lastRenderedPageBreak/>
         <w:t>Gant chart</w:t>
       </w:r>
-      <w:bookmarkEnd w:id="11"/>
+      <w:bookmarkEnd w:id="10"/>
     </w:p>
     <w:p>
       <w:pPr>
@@ -10125,7 +10124,7 @@
           <w:lang w:val="en-IE"/>
         </w:rPr>
       </w:pPr>
-      <w:bookmarkStart w:id="12" w:name="_Toc417649787"/>
+      <w:bookmarkStart w:id="11" w:name="_Toc417649787"/>
       <w:r>
         <w:t xml:space="preserve">Figure </w:t>
       </w:r>
@@ -10140,23 +10139,23 @@
       <w:r>
         <w:t xml:space="preserve"> Gant Chart</w:t>
       </w:r>
+      <w:bookmarkEnd w:id="11"/>
+    </w:p>
+    <w:p>
+      <w:pPr>
+        <w:pStyle w:val="Heading2"/>
+        <w:rPr>
+          <w:lang w:val="en-IE"/>
+        </w:rPr>
+      </w:pPr>
+      <w:bookmarkStart w:id="12" w:name="_Toc417649936"/>
+      <w:r>
+        <w:rPr>
+          <w:lang w:val="en-IE"/>
+        </w:rPr>
+        <w:t>Conclusion</w:t>
+      </w:r>
       <w:bookmarkEnd w:id="12"/>
-    </w:p>
-    <w:p>
-      <w:pPr>
-        <w:pStyle w:val="Heading2"/>
-        <w:rPr>
-          <w:lang w:val="en-IE"/>
-        </w:rPr>
-      </w:pPr>
-      <w:bookmarkStart w:id="13" w:name="_Toc417649936"/>
-      <w:r>
-        <w:rPr>
-          <w:lang w:val="en-IE"/>
-        </w:rPr>
-        <w:t>Conclusion</w:t>
-      </w:r>
-      <w:bookmarkEnd w:id="13"/>
     </w:p>
     <w:p>
       <w:pPr>
@@ -10246,7 +10245,7 @@
           <w:lang w:val="en-IE"/>
         </w:rPr>
       </w:pPr>
-      <w:bookmarkStart w:id="14" w:name="_Toc417649937"/>
+      <w:bookmarkStart w:id="13" w:name="_Toc417649937"/>
       <w:r>
         <w:rPr>
           <w:lang w:val="en-IE"/>
@@ -10254,51 +10253,550 @@
         <w:lastRenderedPageBreak/>
         <w:t>Literature Review</w:t>
       </w:r>
+      <w:bookmarkEnd w:id="13"/>
+    </w:p>
+    <w:p>
+      <w:pPr>
+        <w:pStyle w:val="Heading2"/>
+        <w:rPr>
+          <w:lang w:val="en-IE"/>
+        </w:rPr>
+      </w:pPr>
+      <w:bookmarkStart w:id="14" w:name="_Toc417649938"/>
+      <w:r>
+        <w:rPr>
+          <w:lang w:val="en-IE"/>
+        </w:rPr>
+        <w:t>Introduction</w:t>
+      </w:r>
       <w:bookmarkEnd w:id="14"/>
     </w:p>
     <w:p>
       <w:pPr>
+        <w:rPr>
+          <w:rFonts w:cs="Times New Roman"/>
+          <w:lang w:val="en-GB"/>
+        </w:rPr>
+      </w:pPr>
+      <w:r>
+        <w:rPr>
+          <w:rFonts w:cs="Times New Roman"/>
+          <w:lang w:val="en-GB"/>
+        </w:rPr>
+        <w:t xml:space="preserve">This project offers users two levels of interaction. </w:t>
+      </w:r>
+      <w:r>
+        <w:rPr>
+          <w:rFonts w:cs="Times New Roman"/>
+          <w:lang w:val="en-GB"/>
+        </w:rPr>
+        <w:t xml:space="preserve">The </w:t>
+      </w:r>
+      <w:r>
+        <w:rPr>
+          <w:rFonts w:cs="Times New Roman"/>
+          <w:lang w:val="en-GB"/>
+        </w:rPr>
+        <w:t>primary level</w:t>
+      </w:r>
+      <w:r>
+        <w:rPr>
+          <w:rFonts w:cs="Times New Roman"/>
+          <w:lang w:val="en-GB"/>
+        </w:rPr>
+        <w:t xml:space="preserve"> of this project offers users a </w:t>
+      </w:r>
+      <w:r>
+        <w:rPr>
+          <w:rFonts w:cs="Times New Roman"/>
+          <w:lang w:val="en-GB"/>
+        </w:rPr>
+        <w:t>fluid</w:t>
+      </w:r>
+      <w:r>
+        <w:rPr>
+          <w:rFonts w:cs="Times New Roman"/>
+          <w:lang w:val="en-GB"/>
+        </w:rPr>
+        <w:t xml:space="preserve"> gaming experience. The secondary </w:t>
+      </w:r>
+      <w:r>
+        <w:rPr>
+          <w:rFonts w:cs="Times New Roman"/>
+          <w:lang w:val="en-GB"/>
+        </w:rPr>
+        <w:t>level</w:t>
+      </w:r>
+      <w:r>
+        <w:rPr>
+          <w:rFonts w:cs="Times New Roman"/>
+          <w:lang w:val="en-GB"/>
+        </w:rPr>
+        <w:t xml:space="preserve"> </w:t>
+      </w:r>
+      <w:r>
+        <w:rPr>
+          <w:rFonts w:cs="Times New Roman"/>
+          <w:lang w:val="en-GB"/>
+        </w:rPr>
+        <w:t>is</w:t>
+      </w:r>
+      <w:r>
+        <w:rPr>
+          <w:rFonts w:cs="Times New Roman"/>
+          <w:lang w:val="en-GB"/>
+        </w:rPr>
+        <w:t xml:space="preserve"> the ability to build an online community through the application. </w:t>
+      </w:r>
+    </w:p>
+    <w:p>
+      <w:pPr>
+        <w:rPr>
+          <w:rFonts w:cs="Times New Roman"/>
+          <w:lang w:val="en-GB"/>
+        </w:rPr>
+      </w:pPr>
+      <w:r>
+        <w:rPr>
+          <w:rFonts w:cs="Times New Roman"/>
+          <w:lang w:val="en-GB"/>
+        </w:rPr>
+        <w:t xml:space="preserve">Our group wanted to approach this project with a strong understanding of what a successful implementation </w:t>
+      </w:r>
+      <w:r>
+        <w:rPr>
+          <w:rFonts w:cs="Times New Roman"/>
+          <w:lang w:val="en-GB"/>
+        </w:rPr>
+        <w:t>of this project would entail. In order to do so, each member of the group chose a topic related to this project and researched literature connected with it.</w:t>
+      </w:r>
+    </w:p>
+    <w:p>
+      <w:pPr>
+        <w:ind w:left="720" w:firstLine="0"/>
+        <w:rPr>
+          <w:rFonts w:cs="Times New Roman"/>
+          <w:lang w:val="en-GB"/>
+        </w:rPr>
+      </w:pPr>
+      <w:r>
+        <w:rPr>
+          <w:rFonts w:cs="Times New Roman"/>
+          <w:lang w:val="en-GB"/>
+        </w:rPr>
+        <w:t>The topics we cho</w:t>
+      </w:r>
+      <w:r>
+        <w:rPr>
+          <w:rFonts w:cs="Times New Roman"/>
+          <w:lang w:val="en-GB"/>
+        </w:rPr>
+        <w:t>se to research individually are listed below,</w:t>
+      </w:r>
+      <w:r>
+        <w:rPr>
+          <w:rFonts w:cs="Times New Roman"/>
+          <w:lang w:val="en-GB"/>
+        </w:rPr>
+        <w:t xml:space="preserve"> </w:t>
+      </w:r>
+    </w:p>
+    <w:p>
+      <w:pPr>
+        <w:ind w:left="720" w:firstLine="0"/>
+        <w:rPr>
+          <w:rFonts w:cs="Times New Roman"/>
+          <w:lang w:val="en-GB"/>
+        </w:rPr>
+      </w:pPr>
+      <w:r>
+        <w:rPr>
+          <w:rFonts w:cs="Times New Roman"/>
+          <w:lang w:val="en-GB"/>
+        </w:rPr>
+        <w:t xml:space="preserve">2.2 </w:t>
+      </w:r>
+      <w:r>
+        <w:rPr>
+          <w:rFonts w:cs="Times New Roman"/>
+          <w:lang w:val="en-GB"/>
+        </w:rPr>
+        <w:t>Modern Web</w:t>
+      </w:r>
+      <w:r>
+        <w:rPr>
+          <w:rFonts w:cs="Times New Roman"/>
+          <w:lang w:val="en-GB"/>
+        </w:rPr>
+        <w:t xml:space="preserve"> </w:t>
+      </w:r>
+    </w:p>
+    <w:p>
+      <w:pPr>
+        <w:ind w:left="720" w:firstLine="0"/>
+        <w:rPr>
+          <w:rFonts w:cs="Times New Roman"/>
+          <w:lang w:val="en-GB"/>
+        </w:rPr>
+      </w:pPr>
+      <w:r>
+        <w:rPr>
+          <w:rFonts w:cs="Times New Roman"/>
+          <w:lang w:val="en-GB"/>
+        </w:rPr>
+        <w:tab/>
+        <w:t>A study on the ubiquitous nature of the modern Internet</w:t>
+      </w:r>
+    </w:p>
+    <w:p>
+      <w:pPr>
+        <w:ind w:left="720" w:firstLine="0"/>
+        <w:rPr>
+          <w:rFonts w:cs="Times New Roman"/>
+          <w:lang w:val="en-GB"/>
+        </w:rPr>
+      </w:pPr>
+      <w:r>
+        <w:rPr>
+          <w:rFonts w:cs="Times New Roman"/>
+          <w:lang w:val="en-GB"/>
+        </w:rPr>
+        <w:t xml:space="preserve">2.3 </w:t>
+      </w:r>
+      <w:r>
+        <w:rPr>
+          <w:rFonts w:cs="Times New Roman"/>
+          <w:lang w:val="en-GB"/>
+        </w:rPr>
+        <w:t>Improving Website D</w:t>
+      </w:r>
+      <w:r>
+        <w:rPr>
+          <w:rFonts w:cs="Times New Roman"/>
+          <w:lang w:val="en-GB"/>
+        </w:rPr>
+        <w:t>esign</w:t>
+      </w:r>
+    </w:p>
+    <w:p>
+      <w:pPr>
+        <w:ind w:left="720" w:firstLine="0"/>
+        <w:rPr>
+          <w:rFonts w:cs="Times New Roman"/>
+          <w:lang w:val="en-GB"/>
+        </w:rPr>
+      </w:pPr>
+      <w:r>
+        <w:rPr>
+          <w:rFonts w:cs="Times New Roman"/>
+          <w:lang w:val="en-GB"/>
+        </w:rPr>
+        <w:tab/>
+        <w:t>A study on the usability and visual aspects of web design</w:t>
+      </w:r>
+    </w:p>
+    <w:p>
+      <w:pPr>
+        <w:ind w:left="720" w:firstLine="0"/>
+        <w:rPr>
+          <w:rFonts w:cs="Times New Roman"/>
+          <w:lang w:val="en-GB"/>
+        </w:rPr>
+      </w:pPr>
+      <w:r>
+        <w:rPr>
+          <w:rFonts w:cs="Times New Roman"/>
+          <w:lang w:val="en-GB"/>
+        </w:rPr>
+        <w:t xml:space="preserve">2.4 </w:t>
+      </w:r>
+      <w:r>
+        <w:rPr>
+          <w:rFonts w:cs="Times New Roman"/>
+          <w:lang w:val="en-GB"/>
+        </w:rPr>
+        <w:t>The Effects of Fantasy Sports Participation Through Social M</w:t>
+      </w:r>
+      <w:r>
+        <w:rPr>
+          <w:rFonts w:cs="Times New Roman"/>
+          <w:lang w:val="en-GB"/>
+        </w:rPr>
+        <w:t>edia</w:t>
+      </w:r>
+    </w:p>
+    <w:p>
+      <w:pPr>
+        <w:ind w:left="720" w:firstLine="0"/>
+        <w:rPr>
+          <w:rFonts w:cs="Times New Roman"/>
+          <w:lang w:val="en-GB"/>
+        </w:rPr>
+      </w:pPr>
+      <w:r>
+        <w:rPr>
+          <w:rFonts w:cs="Times New Roman"/>
+          <w:lang w:val="en-GB"/>
+        </w:rPr>
+        <w:tab/>
+        <w:t>A study on how fantasy sports games use social media to interact</w:t>
+      </w:r>
+    </w:p>
+    <w:p>
+      <w:pPr>
+        <w:ind w:left="720" w:firstLine="0"/>
+        <w:rPr>
+          <w:rFonts w:cs="Times New Roman"/>
+          <w:lang w:val="en-GB"/>
+        </w:rPr>
+      </w:pPr>
+      <w:r>
+        <w:rPr>
+          <w:rFonts w:cs="Times New Roman"/>
+          <w:lang w:val="en-GB"/>
+        </w:rPr>
+        <w:t xml:space="preserve">2.5 </w:t>
+      </w:r>
+      <w:r>
+        <w:rPr>
+          <w:rFonts w:cs="Times New Roman"/>
+          <w:lang w:val="en-GB"/>
+        </w:rPr>
+        <w:t>T</w:t>
+      </w:r>
+      <w:r>
+        <w:rPr>
+          <w:rFonts w:cs="Times New Roman"/>
+          <w:lang w:val="en-GB"/>
+        </w:rPr>
+        <w:t>h</w:t>
+      </w:r>
+      <w:r>
+        <w:rPr>
+          <w:rFonts w:cs="Times New Roman"/>
+          <w:lang w:val="en-GB"/>
+        </w:rPr>
+        <w:t>e E</w:t>
+      </w:r>
+      <w:r>
+        <w:rPr>
+          <w:rFonts w:cs="Times New Roman"/>
+          <w:lang w:val="en-GB"/>
+        </w:rPr>
+        <w:t>ffect</w:t>
+      </w:r>
+      <w:r>
+        <w:rPr>
+          <w:rFonts w:cs="Times New Roman"/>
+          <w:lang w:val="en-GB"/>
+        </w:rPr>
+        <w:t>s of F</w:t>
+      </w:r>
+      <w:r>
+        <w:rPr>
+          <w:rFonts w:cs="Times New Roman"/>
+          <w:lang w:val="en-GB"/>
+        </w:rPr>
+        <w:t xml:space="preserve">antasy </w:t>
+      </w:r>
+      <w:r>
+        <w:rPr>
+          <w:rFonts w:cs="Times New Roman"/>
+          <w:lang w:val="en-GB"/>
+        </w:rPr>
+        <w:t>Football P</w:t>
+      </w:r>
+      <w:r>
+        <w:rPr>
+          <w:rFonts w:cs="Times New Roman"/>
+          <w:lang w:val="en-GB"/>
+        </w:rPr>
+        <w:t xml:space="preserve">articipation on </w:t>
+      </w:r>
+      <w:r>
+        <w:rPr>
+          <w:rFonts w:cs="Times New Roman"/>
+          <w:lang w:val="en-GB"/>
+        </w:rPr>
+        <w:t>NFL Consumption</w:t>
+      </w:r>
+    </w:p>
+    <w:p>
+      <w:pPr>
+        <w:ind w:left="720" w:firstLine="0"/>
+        <w:rPr>
+          <w:rFonts w:cs="Times New Roman"/>
+          <w:lang w:val="en-GB"/>
+        </w:rPr>
+      </w:pPr>
+      <w:r>
+        <w:rPr>
+          <w:rFonts w:cs="Times New Roman"/>
+          <w:lang w:val="en-GB"/>
+        </w:rPr>
+        <w:tab/>
+        <w:t>A study on how fantasy football gamers consume NFL information</w:t>
+      </w:r>
+    </w:p>
+    <w:p>
+      <w:pPr>
+        <w:ind w:left="720" w:firstLine="0"/>
+        <w:rPr>
+          <w:rFonts w:cs="Times New Roman"/>
+          <w:lang w:val="en-GB"/>
+        </w:rPr>
+      </w:pPr>
+      <w:r>
+        <w:rPr>
+          <w:rFonts w:cs="Times New Roman"/>
+          <w:lang w:val="en-GB"/>
+        </w:rPr>
+        <w:t xml:space="preserve">2.6 </w:t>
+      </w:r>
+      <w:r>
+        <w:rPr>
+          <w:rFonts w:cs="Times New Roman"/>
+          <w:lang w:val="en-GB"/>
+        </w:rPr>
+        <w:t>Using S</w:t>
+      </w:r>
+      <w:r>
+        <w:rPr>
+          <w:rFonts w:cs="Times New Roman"/>
+          <w:lang w:val="en-GB"/>
+        </w:rPr>
+        <w:t>oc</w:t>
+      </w:r>
+      <w:r>
+        <w:rPr>
+          <w:rFonts w:cs="Times New Roman"/>
+          <w:lang w:val="en-GB"/>
+        </w:rPr>
+        <w:t>ial Media to Build Community</w:t>
+      </w:r>
+    </w:p>
+    <w:p>
+      <w:pPr>
+        <w:ind w:left="720" w:firstLine="0"/>
+        <w:rPr>
+          <w:rFonts w:cs="Times New Roman"/>
+          <w:lang w:val="en-GB"/>
+        </w:rPr>
+      </w:pPr>
+      <w:r>
+        <w:rPr>
+          <w:rFonts w:cs="Times New Roman"/>
+          <w:lang w:val="en-GB"/>
+        </w:rPr>
+        <w:tab/>
+        <w:t xml:space="preserve">A study on how companies use social media to interact with clients  </w:t>
+      </w:r>
+    </w:p>
+    <w:p>
+      <w:pPr>
+        <w:ind w:left="720" w:firstLine="0"/>
+        <w:rPr>
+          <w:rFonts w:cs="Times New Roman"/>
+          <w:lang w:val="en-GB"/>
+        </w:rPr>
+      </w:pPr>
+      <w:r>
+        <w:rPr>
+          <w:rFonts w:cs="Times New Roman"/>
+          <w:lang w:val="en-GB"/>
+        </w:rPr>
+        <w:t xml:space="preserve">2.7 </w:t>
+      </w:r>
+      <w:r>
+        <w:rPr>
+          <w:rFonts w:cs="Times New Roman"/>
+          <w:lang w:val="en-GB"/>
+        </w:rPr>
+        <w:t>HTTP Protocol O</w:t>
+      </w:r>
+      <w:r>
+        <w:rPr>
+          <w:rFonts w:cs="Times New Roman"/>
+          <w:lang w:val="en-GB"/>
+        </w:rPr>
+        <w:t>verview</w:t>
+      </w:r>
+    </w:p>
+    <w:p>
+      <w:pPr>
+        <w:ind w:left="720" w:firstLine="0"/>
+        <w:rPr>
+          <w:rFonts w:cs="Times New Roman"/>
+          <w:lang w:val="en-GB"/>
+        </w:rPr>
+      </w:pPr>
+      <w:r>
+        <w:rPr>
+          <w:rFonts w:cs="Times New Roman"/>
+          <w:lang w:val="en-GB"/>
+        </w:rPr>
+        <w:tab/>
+        <w:t xml:space="preserve">A study on the technical and observational </w:t>
+      </w:r>
+      <w:r>
+        <w:rPr>
+          <w:rFonts w:cs="Times New Roman"/>
+          <w:lang w:val="en-GB"/>
+        </w:rPr>
+        <w:t>use of HTTP</w:t>
+      </w:r>
+      <w:bookmarkStart w:id="15" w:name="_GoBack"/>
+      <w:bookmarkEnd w:id="15"/>
+    </w:p>
+    <w:p>
+      <w:pPr>
+        <w:rPr>
+          <w:rFonts w:cs="Times New Roman"/>
+          <w:lang w:val="en-GB"/>
+        </w:rPr>
+      </w:pPr>
+      <w:r>
+        <w:rPr>
+          <w:rFonts w:cs="Times New Roman"/>
+          <w:lang w:val="en-GB"/>
+        </w:rPr>
+        <w:t xml:space="preserve">Our group felt that by studying literature on these </w:t>
+      </w:r>
+      <w:r>
+        <w:rPr>
+          <w:rFonts w:cs="Times New Roman"/>
+          <w:lang w:val="en-GB"/>
+        </w:rPr>
+        <w:t xml:space="preserve">six topics we would have a greater </w:t>
+      </w:r>
+      <w:r>
+        <w:rPr>
+          <w:rFonts w:cs="Times New Roman"/>
+          <w:lang w:val="en-GB"/>
+        </w:rPr>
+        <w:t>understanding for what was needed to create a successful project.</w:t>
+      </w:r>
+      <w:r>
+        <w:rPr>
+          <w:rFonts w:cs="Times New Roman"/>
+          <w:lang w:val="en-GB"/>
+        </w:rPr>
+        <w:t xml:space="preserve"> </w:t>
+      </w:r>
+    </w:p>
+    <w:p>
+      <w:pPr>
         <w:pStyle w:val="Heading2"/>
         <w:rPr>
           <w:lang w:val="en-IE"/>
         </w:rPr>
       </w:pPr>
-      <w:bookmarkStart w:id="15" w:name="_Toc417649938"/>
-      <w:r>
-        <w:rPr>
-          <w:lang w:val="en-IE"/>
-        </w:rPr>
-        <w:t>Introduction</w:t>
-      </w:r>
-      <w:bookmarkEnd w:id="15"/>
-    </w:p>
-    <w:p>
-      <w:pPr>
-        <w:rPr>
-          <w:rFonts w:cs="Times New Roman"/>
-          <w:lang w:val="en-GB"/>
-        </w:rPr>
-      </w:pPr>
-      <w:r>
-        <w:rPr>
-          <w:rFonts w:cs="Times New Roman"/>
-          <w:lang w:val="en-GB"/>
-        </w:rPr>
-        <w:t>The project required extensive research of literature. We each picked a topic and reviewed a relevant piece of literature. One topic was social media, another was back end development. We used the knowledge gained in these reviews to help us in the overall project.</w:t>
-      </w:r>
-    </w:p>
-    <w:p>
-      <w:pPr>
-        <w:pStyle w:val="Heading2"/>
-        <w:rPr>
-          <w:lang w:val="en-IE"/>
-        </w:rPr>
-      </w:pPr>
       <w:bookmarkStart w:id="16" w:name="_Toc417649939"/>
       <w:r>
         <w:rPr>
           <w:lang w:val="en-IE"/>
         </w:rPr>
+        <w:lastRenderedPageBreak/>
         <w:t>Modern Web</w:t>
       </w:r>
       <w:bookmarkEnd w:id="16"/>
@@ -10340,15 +10838,7 @@
           <w:rFonts w:cs="Times New Roman"/>
           <w:szCs w:val="24"/>
         </w:rPr>
-        <w:t xml:space="preserve">Each month an increasing number of people are switching from PCs to tablets and mobile devices to browse the internet and by 2015 they’ll be using those more than any other </w:t>
-      </w:r>
-      <w:r>
-        <w:rPr>
-          <w:rFonts w:cs="Times New Roman"/>
-          <w:szCs w:val="24"/>
-        </w:rPr>
-        <w:lastRenderedPageBreak/>
-        <w:t>device. Mobile traffic grew 120% between Q2 2013 and Q2 2014 while desktop traffic remained flat.</w:t>
+        <w:t>Each month an increasing number of people are switching from PCs to tablets and mobile devices to browse the internet and by 2015 they’ll be using those more than any other device. Mobile traffic grew 120% between Q2 2013 and Q2 2014 while desktop traffic remained flat.</w:t>
       </w:r>
     </w:p>
     <w:p>
@@ -10774,7 +11264,15 @@
           <w:rFonts w:cs="Times New Roman"/>
           <w:szCs w:val="24"/>
         </w:rPr>
-        <w:t xml:space="preserve">From a development point of view certain areas on a website may function differently or may not function at all on mobile or tablet devices. </w:t>
+        <w:t xml:space="preserve">From a development point of view certain areas on a website may function differently </w:t>
+      </w:r>
+      <w:r>
+        <w:rPr>
+          <w:rFonts w:cs="Times New Roman"/>
+          <w:szCs w:val="24"/>
+        </w:rPr>
+        <w:lastRenderedPageBreak/>
+        <w:t xml:space="preserve">or may not function at all on mobile or tablet devices. </w:t>
       </w:r>
     </w:p>
     <w:p>
@@ -10940,7 +11438,6 @@
         <w:rPr>
           <w:noProof/>
         </w:rPr>
-        <w:lastRenderedPageBreak/>
         <w:drawing>
           <wp:inline distT="0" distB="0" distL="0" distR="0" wp14:anchorId="2A6E942F" wp14:editId="6F379475">
             <wp:extent cx="2828925" cy="1171575"/>
@@ -11109,6 +11606,7 @@
         <w:rPr>
           <w:noProof/>
         </w:rPr>
+        <w:lastRenderedPageBreak/>
         <w:drawing>
           <wp:inline distT="0" distB="0" distL="0" distR="0" wp14:anchorId="42472DFC" wp14:editId="3FBC0286">
             <wp:extent cx="2714625" cy="1371600"/>
@@ -11706,7 +12204,6 @@
       </w:pPr>
       <w:bookmarkStart w:id="24" w:name="_Toc405155605"/>
       <w:r>
-        <w:lastRenderedPageBreak/>
         <w:t>Sources: More content is coming from third parties</w:t>
       </w:r>
       <w:bookmarkEnd w:id="24"/>
@@ -12107,6 +12604,7 @@
           <w:rFonts w:cs="Times New Roman"/>
           <w:szCs w:val="24"/>
         </w:rPr>
+        <w:lastRenderedPageBreak/>
         <w:t>Analysis shows that the average web transaction involves 8.59 different third parties or hosts.</w:t>
       </w:r>
       <w:sdt>
@@ -12570,7 +13068,6 @@
       </w:pPr>
       <w:bookmarkStart w:id="26" w:name="_Toc405155607"/>
       <w:r>
-        <w:lastRenderedPageBreak/>
         <w:t>Conclusion</w:t>
       </w:r>
       <w:bookmarkEnd w:id="26"/>
@@ -12657,7 +13154,15 @@
           <w:rFonts w:cs="Times New Roman"/>
           <w:szCs w:val="24"/>
         </w:rPr>
-        <w:t>The user doesn’t care about all these technical issues. He wants to browse his web sites from laptop, mobile phone or game console. He expects a web page to perform quickly and properly every time and on every device. He wants to share content or buy a product by touching a widget. All this is possible on today’s Web.</w:t>
+        <w:t xml:space="preserve">The user doesn’t care about all these technical issues. He wants to browse his web sites from laptop, mobile phone or game console. He expects a web page to perform quickly </w:t>
+      </w:r>
+      <w:r>
+        <w:rPr>
+          <w:rFonts w:cs="Times New Roman"/>
+          <w:szCs w:val="24"/>
+        </w:rPr>
+        <w:lastRenderedPageBreak/>
+        <w:t>and properly every time and on every device. He wants to share content or buy a product by touching a widget. All this is possible on today’s Web.</w:t>
       </w:r>
     </w:p>
     <w:p>
@@ -12742,7 +13247,37 @@
           <w:rFonts w:cs="Times New Roman"/>
           <w:lang w:val="en-IE"/>
         </w:rPr>
-        <w:t xml:space="preserve">Melody Y.Ivory and Marti A.Hearst (2002) found that a website is a complex mix of text, links, elements and formatting, surmising that all these aspects affect a websites quality </w:t>
+        <w:t>Melody Y.Ivory and Marti A.Hearst (2002) found that a website is a complex mix of text, links, elements and formatting, surmising that all these aspects affect a websites quality and usability. They came to the conclusion that these principles are important in thinking about website design to begin with.</w:t>
+      </w:r>
+    </w:p>
+    <w:p>
+      <w:pPr>
+        <w:rPr>
+          <w:rFonts w:cs="Times New Roman"/>
+          <w:lang w:val="en-IE"/>
+        </w:rPr>
+      </w:pPr>
+      <w:r>
+        <w:rPr>
+          <w:rFonts w:cs="Times New Roman"/>
+          <w:lang w:val="en-IE"/>
+        </w:rPr>
+        <w:t>The students came up with a table that created a way of calculating how many measures for each element on a web page were needed in order to come up with a design that is pleasing and easy to use. For example, they came to the conclusion that there are 31 separate measures that are important to think about in regards a text element including amount, size and complexity. The table also related to site architecture and the performance of the page, all elements discussed had a set of measures that were important to that particular element to optimize design.157 Measures in total were found.</w:t>
+      </w:r>
+    </w:p>
+    <w:p>
+      <w:pPr>
+        <w:rPr>
+          <w:rFonts w:cs="Times New Roman"/>
+          <w:lang w:val="en-IE"/>
+        </w:rPr>
+      </w:pPr>
+      <w:r>
+        <w:rPr>
+          <w:rFonts w:cs="Times New Roman"/>
+          <w:lang w:val="en-IE"/>
+        </w:rPr>
+        <w:t xml:space="preserve">Melody Y.Ivory and Marti A.Hearst (2002) then ran their crawler tool and used this to gather sample web pages. Initially it ran on the home page of a website and randomly selected pages at successive levels starting at that page and only selected informational pages </w:t>
       </w:r>
       <w:r>
         <w:rPr>
@@ -12750,37 +13285,7 @@
           <w:lang w:val="en-IE"/>
         </w:rPr>
         <w:lastRenderedPageBreak/>
-        <w:t>and usability. They came to the conclusion that these principles are important in thinking about website design to begin with.</w:t>
-      </w:r>
-    </w:p>
-    <w:p>
-      <w:pPr>
-        <w:rPr>
-          <w:rFonts w:cs="Times New Roman"/>
-          <w:lang w:val="en-IE"/>
-        </w:rPr>
-      </w:pPr>
-      <w:r>
-        <w:rPr>
-          <w:rFonts w:cs="Times New Roman"/>
-          <w:lang w:val="en-IE"/>
-        </w:rPr>
-        <w:t>The students came up with a table that created a way of calculating how many measures for each element on a web page were needed in order to come up with a design that is pleasing and easy to use. For example, they came to the conclusion that there are 31 separate measures that are important to think about in regards a text element including amount, size and complexity. The table also related to site architecture and the performance of the page, all elements discussed had a set of measures that were important to that particular element to optimize design.157 Measures in total were found.</w:t>
-      </w:r>
-    </w:p>
-    <w:p>
-      <w:pPr>
-        <w:rPr>
-          <w:rFonts w:cs="Times New Roman"/>
-          <w:lang w:val="en-IE"/>
-        </w:rPr>
-      </w:pPr>
-      <w:r>
-        <w:rPr>
-          <w:rFonts w:cs="Times New Roman"/>
-          <w:lang w:val="en-IE"/>
-        </w:rPr>
-        <w:t>Melody Y.Ivory and Marti A.Hearst (2002) then ran their crawler tool and used this to gather sample web pages. Initially it ran on the home page of a website and randomly selected pages at successive levels starting at that page and only selected informational pages ignoring advertisements or flash pages totally. The analysis tool then runs on these pages and retrieves the information on each element in conjunction with a site metrics computation tool, forming the table they discussed with the elements and their measures.</w:t>
+        <w:t>ignoring advertisements or flash pages totally. The analysis tool then runs on these pages and retrieves the information on each element in conjunction with a site metrics computation tool, forming the table they discussed with the elements and their measures.</w:t>
       </w:r>
     </w:p>
     <w:p>
@@ -12824,59 +13329,52 @@
           <w:rFonts w:cs="Times New Roman"/>
           <w:lang w:val="en-IE"/>
         </w:rPr>
-        <w:t xml:space="preserve">tative measures related to page composition and design among other factors. They tried to see if they could predict with their model the page standings on this top 100. They found that 6 features were most important to design. The most prevalent were text cluster, reading complexity, and colour count and page size. They found that in rated sites </w:t>
-      </w:r>
+        <w:t xml:space="preserve">tative measures related to page composition and design among other factors. They tried to see if they could predict with their model the page standings on this top 100. They found that 6 features were most important to design. The most prevalent were text cluster, reading complexity, and colour count and page size. They found that in rated sites these features needed to be tweaked a certain way to make the site very usable and stay in the rated group. </w:t>
+      </w:r>
+    </w:p>
+    <w:p>
+      <w:pPr>
+        <w:rPr>
+          <w:rFonts w:cs="Times New Roman"/>
+          <w:lang w:val="en-IE"/>
+        </w:rPr>
+      </w:pPr>
+      <w:r>
+        <w:rPr>
+          <w:rFonts w:cs="Times New Roman"/>
+          <w:lang w:val="en-IE"/>
+        </w:rPr>
+        <w:t>A second study was conducted and asked 6 website design experts to examine 1898 pages from the Webby awards winner’s websites. These pages were judged on certain criteria including content, structure, navigation and visual aesthetics. They broke these pages into three groups, “good”, “not good” and “poor”. They wanted to see if their model, using the measures they had created, could predict which group a site would fall into. Predictive accuracy was 67%.</w:t>
+      </w:r>
+    </w:p>
+    <w:p>
+      <w:pPr>
+        <w:rPr>
+          <w:rFonts w:cs="Times New Roman"/>
+          <w:lang w:val="en-IE"/>
+        </w:rPr>
+      </w:pPr>
+      <w:r>
+        <w:rPr>
+          <w:rFonts w:cs="Times New Roman"/>
+          <w:lang w:val="en-IE"/>
+        </w:rPr>
+        <w:t>The third and final study was to analyse over 5000 pages from 300 sites. They used all 157 measures from their model and again had 3 groups, “good”, “average” and “poor”. They used the model to try predict which group the web pages would fall under. It was proven to be accurate on a page level 96% of the time, and accurate on a site level over 60% of the time.</w:t>
+      </w:r>
+    </w:p>
+    <w:p>
+      <w:pPr>
+        <w:rPr>
+          <w:rFonts w:cs="Times New Roman"/>
+          <w:lang w:val="en-IE"/>
+        </w:rPr>
+      </w:pPr>
       <w:r>
         <w:rPr>
           <w:rFonts w:cs="Times New Roman"/>
           <w:lang w:val="en-IE"/>
         </w:rPr>
         <w:lastRenderedPageBreak/>
-        <w:t xml:space="preserve">these features needed to be tweaked a certain way to make the site very usable and stay in the rated group. </w:t>
-      </w:r>
-    </w:p>
-    <w:p>
-      <w:pPr>
-        <w:rPr>
-          <w:rFonts w:cs="Times New Roman"/>
-          <w:lang w:val="en-IE"/>
-        </w:rPr>
-      </w:pPr>
-      <w:r>
-        <w:rPr>
-          <w:rFonts w:cs="Times New Roman"/>
-          <w:lang w:val="en-IE"/>
-        </w:rPr>
-        <w:t>A second study was conducted and asked 6 website design experts to examine 1898 pages from the Webby awards winner’s websites. These pages were judged on certain criteria including content, structure, navigation and visual aesthetics. They broke these pages into three groups, “good”, “not good” and “poor”. They wanted to see if their model, using the measures they had created, could predict which group a site would fall into. Predictive accuracy was 67%.</w:t>
-      </w:r>
-    </w:p>
-    <w:p>
-      <w:pPr>
-        <w:rPr>
-          <w:rFonts w:cs="Times New Roman"/>
-          <w:lang w:val="en-IE"/>
-        </w:rPr>
-      </w:pPr>
-      <w:r>
-        <w:rPr>
-          <w:rFonts w:cs="Times New Roman"/>
-          <w:lang w:val="en-IE"/>
-        </w:rPr>
-        <w:t>The third and final study was to analyse over 5000 pages from 300 sites. They used all 157 measures from their model and again had 3 groups, “good”, “average” and “poor”. They used the model to try predict which group the web pages would fall under. It was proven to be accurate on a page level 96% of the time, and accurate on a site level over 60% of the time.</w:t>
-      </w:r>
-    </w:p>
-    <w:p>
-      <w:pPr>
-        <w:rPr>
-          <w:rFonts w:cs="Times New Roman"/>
-          <w:lang w:val="en-IE"/>
-        </w:rPr>
-      </w:pPr>
-      <w:r>
-        <w:rPr>
-          <w:rFonts w:cs="Times New Roman"/>
-          <w:lang w:val="en-IE"/>
-        </w:rPr>
         <w:t>Melody Y.Ivory and Marti A.Hearst (2002) talked about their final task of applying the model they had built to website design. They took a sample of 15 web pages and made minor tweaks to these based off their model parameters. They asked 13 people to analyse the pages both before and after the adjustments had been applied to them using the model. They made findings that 10 out of 13 people preferred the web pages after they had used to model to make adjustments to it.</w:t>
       </w:r>
     </w:p>
@@ -12922,7 +13420,6 @@
         <w:rPr>
           <w:lang w:val="en-IE"/>
         </w:rPr>
-        <w:lastRenderedPageBreak/>
         <w:t>The effect of fantasy sport participation through social media.</w:t>
       </w:r>
       <w:bookmarkEnd w:id="28"/>
@@ -12980,7 +13477,14 @@
         <w:rPr>
           <w:rFonts w:cs="Times New Roman"/>
         </w:rPr>
-        <w:t xml:space="preserve">Fantasy sport participation is not a new phenomenon; the history of fantasy sport is a topic of debate. In America the formation of a fantasy baseball league in the 1960’s by a man called Bill </w:t>
+        <w:t xml:space="preserve">Fantasy sport participation is not a new phenomenon; the history of fantasy sport is a topic of debate. In America the formation of a fantasy baseball league in the 1960’s by a man </w:t>
+      </w:r>
+      <w:r>
+        <w:rPr>
+          <w:rFonts w:cs="Times New Roman"/>
+        </w:rPr>
+        <w:lastRenderedPageBreak/>
+        <w:t xml:space="preserve">called Bill </w:t>
       </w:r>
       <w:proofErr w:type="spellStart"/>
       <w:r>
@@ -13101,14 +13605,7 @@
         <w:rPr>
           <w:rFonts w:cs="Times New Roman"/>
         </w:rPr>
-        <w:t xml:space="preserve">.  The FSTA released figures on the number of participants in 2011, more than 35.9 million users are involved in some type of fantasy sport. The FSTA then surveyed the group to find out how many users participate using mobile devices. The survey found that 30% (12,000,000) of users are engaging through mobile </w:t>
-      </w:r>
-      <w:r>
-        <w:rPr>
-          <w:rFonts w:cs="Times New Roman"/>
-        </w:rPr>
-        <w:lastRenderedPageBreak/>
-        <w:t>devices. Further, of the 12,000,000 users that play through mobile devices 14% (1,680,000) use social media to discuss their fantasy games.</w:t>
+        <w:t>.  The FSTA released figures on the number of participants in 2011, more than 35.9 million users are involved in some type of fantasy sport. The FSTA then surveyed the group to find out how many users participate using mobile devices. The survey found that 30% (12,000,000) of users are engaging through mobile devices. Further, of the 12,000,000 users that play through mobile devices 14% (1,680,000) use social media to discuss their fantasy games.</w:t>
       </w:r>
     </w:p>
     <w:tbl>
@@ -13402,7 +13899,14 @@
         <w:rPr>
           <w:rFonts w:cs="Times New Roman"/>
         </w:rPr>
-        <w:t>. The Fantasy Premier League game has over 3,000,000 participants. If we apply the same calculations from FSTA to the Fantasy Premier League game we can get an estimate value of over 125,000 users that discuss their fantasy football game via social media.</w:t>
+        <w:t xml:space="preserve">. The Fantasy Premier League game has over 3,000,000 </w:t>
+      </w:r>
+      <w:r>
+        <w:rPr>
+          <w:rFonts w:cs="Times New Roman"/>
+        </w:rPr>
+        <w:lastRenderedPageBreak/>
+        <w:t>participants. If we apply the same calculations from FSTA to the Fantasy Premier League game we can get an estimate value of over 125,000 users that discuss their fantasy football game via social media.</w:t>
       </w:r>
     </w:p>
     <w:p>
@@ -13533,7 +14037,6 @@
         <w:rPr>
           <w:rFonts w:cs="Times New Roman"/>
         </w:rPr>
-        <w:lastRenderedPageBreak/>
         <w:t>Drayer, Shapiro, Dwyer, Morse and White proposed three areas of interaction that may be affected for fantasy football users and non-fantasy football users.</w:t>
       </w:r>
     </w:p>
@@ -13619,6 +14122,7 @@
         <w:rPr>
           <w:rFonts w:cs="Times New Roman"/>
         </w:rPr>
+        <w:lastRenderedPageBreak/>
         <w:t>The authors expected gamers to have no loyalty or identification to a certain team, but rather have identification to a player. This was not the case, gamers still identified themselves with a team but their affiliation to other players via the fantasy game was just an extension.</w:t>
       </w:r>
     </w:p>
@@ -13691,7 +14195,6 @@
           <w:rFonts w:cs="Times New Roman"/>
           <w:noProof/>
         </w:rPr>
-        <w:lastRenderedPageBreak/>
         <w:drawing>
           <wp:inline distT="0" distB="0" distL="0" distR="0" wp14:anchorId="21CF5E12" wp14:editId="2B58ABF0">
             <wp:extent cx="5084445" cy="2947643"/>
@@ -13790,7 +14293,14 @@
         <w:rPr>
           <w:rFonts w:cs="Times New Roman"/>
         </w:rPr>
-        <w:t>Fantasy football participants found themselves watching more matches on game weeks because they had numerous players playing in different games. When asked if they would watch as many games if not playing the fantasy football game, the answer was no.</w:t>
+        <w:t xml:space="preserve">Fantasy football participants found themselves watching more matches on game weeks </w:t>
+      </w:r>
+      <w:r>
+        <w:rPr>
+          <w:rFonts w:cs="Times New Roman"/>
+        </w:rPr>
+        <w:lastRenderedPageBreak/>
+        <w:t>because they had numerous players playing in different games. When asked if they would watch as many games if not playing the fantasy football game, the answer was no.</w:t>
       </w:r>
     </w:p>
     <w:p>
@@ -13850,7 +14360,6 @@
         <w:rPr>
           <w:rFonts w:cs="Times New Roman"/>
         </w:rPr>
-        <w:lastRenderedPageBreak/>
         <w:t xml:space="preserve">Those interviewed stated that if their fantasy football team began to lose and become uncompetitive they would lose interest and stop updating their team towards the end of the season. </w:t>
       </w:r>
     </w:p>
@@ -13976,6 +14485,7 @@
         <w:rPr>
           <w:rFonts w:cs="Times New Roman"/>
         </w:rPr>
+        <w:lastRenderedPageBreak/>
         <w:t>Komaromi and Erickson follow a template laid out by Culnan, McHugh and Zubillaga that assesses the effectiveness of an organizations social media strategy. Effective implementation of a social media strategy is one that attracts an audience enabling them to engage and interact with both the organization and each other.</w:t>
       </w:r>
     </w:p>
@@ -14002,14 +14512,7 @@
         <w:rPr>
           <w:rFonts w:cs="Times New Roman"/>
         </w:rPr>
-        <w:t xml:space="preserve">The three insurance companies presented are, Progressive, Liberty Mutual and State Farm. The study begins by analyzing the company’s website homepages. The homepages all display a range of tools that allow customers to interact by getting quotes, mobile apps, price comparisons and calculations for various insurance plans. What is important on all these homepages is the prominence of social media resources. All three websites have social media </w:t>
-      </w:r>
-      <w:r>
-        <w:rPr>
-          <w:rFonts w:cs="Times New Roman"/>
-        </w:rPr>
-        <w:lastRenderedPageBreak/>
-        <w:t>icons to connect via Twitter, Facebook and YouTube. Liberty Mutual is the only site that has a LinkedIn page that allows customer access. State Farm has an additional social media outlet through Flickr.</w:t>
+        <w:t>The three insurance companies presented are, Progressive, Liberty Mutual and State Farm. The study begins by analyzing the company’s website homepages. The homepages all display a range of tools that allow customers to interact by getting quotes, mobile apps, price comparisons and calculations for various insurance plans. What is important on all these homepages is the prominence of social media resources. All three websites have social media icons to connect via Twitter, Facebook and YouTube. Liberty Mutual is the only site that has a LinkedIn page that allows customer access. State Farm has an additional social media outlet through Flickr.</w:t>
       </w:r>
     </w:p>
     <w:p>
@@ -14108,6 +14611,7 @@
         <w:pStyle w:val="Heading6"/>
       </w:pPr>
       <w:r>
+        <w:lastRenderedPageBreak/>
         <w:t>Facebook</w:t>
       </w:r>
     </w:p>
@@ -14160,7 +14664,6 @@
         <w:rPr>
           <w:rFonts w:cs="Times New Roman"/>
         </w:rPr>
-        <w:lastRenderedPageBreak/>
         <w:t>S</w:t>
       </w:r>
       <w:r>
@@ -14358,6 +14861,7 @@
         <w:pStyle w:val="Heading6"/>
       </w:pPr>
       <w:r>
+        <w:lastRenderedPageBreak/>
         <w:t>Twitter</w:t>
       </w:r>
     </w:p>
@@ -14654,7 +15158,14 @@
               <w:rPr>
                 <w:rFonts w:cs="Times New Roman"/>
               </w:rPr>
-              <w:t>Liberty Mutual</w:t>
+              <w:t xml:space="preserve">Liberty </w:t>
+            </w:r>
+            <w:r>
+              <w:rPr>
+                <w:rFonts w:cs="Times New Roman"/>
+              </w:rPr>
+              <w:lastRenderedPageBreak/>
+              <w:t>Mutual</w:t>
             </w:r>
           </w:p>
         </w:tc>
@@ -14673,6 +15184,7 @@
               <w:rPr>
                 <w:rFonts w:cs="Times New Roman"/>
               </w:rPr>
+              <w:lastRenderedPageBreak/>
               <w:t>State Farm</w:t>
             </w:r>
           </w:p>
@@ -14694,6 +15206,7 @@
               <w:rPr>
                 <w:rFonts w:cs="Times New Roman"/>
               </w:rPr>
+              <w:lastRenderedPageBreak/>
               <w:t>YouTube</w:t>
             </w:r>
           </w:p>
@@ -14834,21 +15347,81 @@
         <w:pStyle w:val="Heading6"/>
       </w:pPr>
       <w:r>
+        <w:t>Research Paper Conclusion</w:t>
+      </w:r>
+    </w:p>
+    <w:p>
+      <w:pPr>
+        <w:rPr>
+          <w:rFonts w:cs="Times New Roman"/>
+        </w:rPr>
+      </w:pPr>
+      <w:r>
+        <w:rPr>
+          <w:rFonts w:cs="Times New Roman"/>
+        </w:rPr>
+        <w:t>Social media connections to customers are of huge importance to building a community around a product. The statistical analysis of three insurance firms provides evidence of such a statement. State Farm update their social media accounts more frequently than the other two firms as a result the community surrounding State Farm is larger and engages more with the company. State Farm makes it important to respond and interact with followers daily and update followers with relevant information regarding their industry and company.</w:t>
+      </w:r>
+    </w:p>
+    <w:p>
+      <w:pPr>
+        <w:pStyle w:val="Heading6"/>
+      </w:pPr>
+      <w:r>
         <w:lastRenderedPageBreak/>
-        <w:t>Research Paper Conclusion</w:t>
-      </w:r>
-    </w:p>
-    <w:p>
-      <w:pPr>
-        <w:rPr>
-          <w:rFonts w:cs="Times New Roman"/>
-        </w:rPr>
-      </w:pPr>
-      <w:r>
-        <w:rPr>
-          <w:rFonts w:cs="Times New Roman"/>
-        </w:rPr>
-        <w:t>Social media connections to customers are of huge importance to building a community around a product. The statistical analysis of three insurance firms provides evidence of such a statement. State Farm update their social media accounts more frequently than the other two firms as a result the community surrounding State Farm is larger and engages more with the company. State Farm makes it important to respond and interact with followers daily and update followers with relevant information regarding their industry and company.</w:t>
+        <w:t>Research Paper Connection</w:t>
+      </w:r>
+    </w:p>
+    <w:p>
+      <w:pPr>
+        <w:rPr>
+          <w:rFonts w:cs="Times New Roman"/>
+        </w:rPr>
+      </w:pPr>
+      <w:r>
+        <w:rPr>
+          <w:rFonts w:cs="Times New Roman"/>
+        </w:rPr>
+        <w:t xml:space="preserve">Although the topics in both research papers are very different, the ubiquitous nature of social media is the connection. Taking advantage of social media to connect fantasy sport gamers and allow them to share their information is easier said than done. In order to understand the best methods of engaging fantasy sport fans and encourage them to use social media as a platform to create and interact with a community is the problem. </w:t>
+      </w:r>
+    </w:p>
+    <w:p>
+      <w:pPr>
+        <w:rPr>
+          <w:rFonts w:cs="Times New Roman"/>
+        </w:rPr>
+      </w:pPr>
+      <w:r>
+        <w:rPr>
+          <w:rFonts w:cs="Times New Roman"/>
+        </w:rPr>
+        <w:t>The first paper reviewed states that fantasy sports gamers clearly consume information at a higher level than that of a normal spectator. Fantasy sports gamers gather more information regarding a sport through magazines, TV, radio, blogs and online. A part of making the transition to social media is by creating a community where user content is updated and fans can interact with one another, sharing information, tactics, statistics and analysis.</w:t>
+      </w:r>
+    </w:p>
+    <w:p>
+      <w:pPr>
+        <w:rPr>
+          <w:rFonts w:cs="Times New Roman"/>
+        </w:rPr>
+      </w:pPr>
+      <w:r>
+        <w:rPr>
+          <w:rFonts w:cs="Times New Roman"/>
+        </w:rPr>
+        <w:t xml:space="preserve">The second paper reviewed contains data and an analysis of social media communities that already exist. This data gives an insight in to how a social media community works. </w:t>
+      </w:r>
+    </w:p>
+    <w:p>
+      <w:pPr>
+        <w:rPr>
+          <w:rFonts w:cs="Times New Roman"/>
+        </w:rPr>
+      </w:pPr>
+      <w:r>
+        <w:rPr>
+          <w:rFonts w:cs="Times New Roman"/>
+        </w:rPr>
+        <w:t>State Farm take advantage of their social media presence more than the other two firms. The number of followers proves that maintaining a regular social media presence attracts followers. Having a Facebook page and Twitter account is essential to connecting with an online community. All three firms in the research paper use these social media outlets regularly to post comments and just as importantly to receive questions, input and criticism.</w:t>
       </w:r>
     </w:p>
     <w:p>
@@ -14856,66 +15429,6 @@
         <w:pStyle w:val="Heading6"/>
       </w:pPr>
       <w:r>
-        <w:t>Research Paper Connection</w:t>
-      </w:r>
-    </w:p>
-    <w:p>
-      <w:pPr>
-        <w:rPr>
-          <w:rFonts w:cs="Times New Roman"/>
-        </w:rPr>
-      </w:pPr>
-      <w:r>
-        <w:rPr>
-          <w:rFonts w:cs="Times New Roman"/>
-        </w:rPr>
-        <w:t xml:space="preserve">Although the topics in both research papers are very different, the ubiquitous nature of social media is the connection. Taking advantage of social media to connect fantasy sport gamers and allow them to share their information is easier said than done. In order to understand the best methods of engaging fantasy sport fans and encourage them to use social media as a platform to create and interact with a community is the problem. </w:t>
-      </w:r>
-    </w:p>
-    <w:p>
-      <w:pPr>
-        <w:rPr>
-          <w:rFonts w:cs="Times New Roman"/>
-        </w:rPr>
-      </w:pPr>
-      <w:r>
-        <w:rPr>
-          <w:rFonts w:cs="Times New Roman"/>
-        </w:rPr>
-        <w:t>The first paper reviewed states that fantasy sports gamers clearly consume information at a higher level than that of a normal spectator. Fantasy sports gamers gather more information regarding a sport through magazines, TV, radio, blogs and online. A part of making the transition to social media is by creating a community where user content is updated and fans can interact with one another, sharing information, tactics, statistics and analysis.</w:t>
-      </w:r>
-    </w:p>
-    <w:p>
-      <w:pPr>
-        <w:rPr>
-          <w:rFonts w:cs="Times New Roman"/>
-        </w:rPr>
-      </w:pPr>
-      <w:r>
-        <w:rPr>
-          <w:rFonts w:cs="Times New Roman"/>
-        </w:rPr>
-        <w:t xml:space="preserve">The second paper reviewed contains data and an analysis of social media communities that already exist. This data gives an insight in to how a social media community works. </w:t>
-      </w:r>
-    </w:p>
-    <w:p>
-      <w:pPr>
-        <w:rPr>
-          <w:rFonts w:cs="Times New Roman"/>
-        </w:rPr>
-      </w:pPr>
-      <w:r>
-        <w:rPr>
-          <w:rFonts w:cs="Times New Roman"/>
-        </w:rPr>
-        <w:t>State Farm take advantage of their social media presence more than the other two firms. The number of followers proves that maintaining a regular social media presence attracts followers. Having a Facebook page and Twitter account is essential to connecting with an online community. All three firms in the research paper use these social media outlets regularly to post comments and just as importantly to receive questions, input and criticism.</w:t>
-      </w:r>
-    </w:p>
-    <w:p>
-      <w:pPr>
-        <w:pStyle w:val="Heading6"/>
-      </w:pPr>
-      <w:r>
         <w:t>Gaps in Research Papers</w:t>
       </w:r>
     </w:p>
@@ -14929,14 +15442,7 @@
         <w:rPr>
           <w:rFonts w:cs="Times New Roman"/>
         </w:rPr>
-        <w:t xml:space="preserve">After doing research external of this literary review I would like to draw attention to some gaps that I feel exist in both research papers. Although the connection between the two </w:t>
-      </w:r>
-      <w:r>
-        <w:rPr>
-          <w:rFonts w:cs="Times New Roman"/>
-        </w:rPr>
-        <w:lastRenderedPageBreak/>
-        <w:t>papers is very real and an outlet for fantasy sport gamer discussion can be managed in a social media platform, questions must be asked about the data analyzed.</w:t>
+        <w:t>After doing research external of this literary review I would like to draw attention to some gaps that I feel exist in both research papers. Although the connection between the two papers is very real and an outlet for fantasy sport gamer discussion can be managed in a social media platform, questions must be asked about the data analyzed.</w:t>
       </w:r>
     </w:p>
     <w:p>
@@ -14979,6 +15485,7 @@
         <w:rPr>
           <w:rFonts w:cs="Times New Roman"/>
         </w:rPr>
+        <w:lastRenderedPageBreak/>
         <w:t xml:space="preserve">Do all fantasy sports players consume more information about their sport than that of a normal fan? </w:t>
       </w:r>
     </w:p>
@@ -15116,33 +15623,33 @@
         <w:rPr>
           <w:rFonts w:cs="Times New Roman"/>
         </w:rPr>
+        <w:t>Fantasy players can still identify themselves normally with one team but can also extend their identification to a number of other teams during the season. Gamers however have a tendency to lose interest in their fantasy games if their fantasy team is performing poorly or their real life favorite team is performing well.</w:t>
+      </w:r>
+    </w:p>
+    <w:p>
+      <w:pPr>
+        <w:rPr>
+          <w:rFonts w:cs="Times New Roman"/>
+        </w:rPr>
+      </w:pPr>
+      <w:r>
+        <w:rPr>
+          <w:rFonts w:cs="Times New Roman"/>
+        </w:rPr>
+        <w:t xml:space="preserve">Social media communities flourish when content is updated regularly and interaction between community members is high. Building a social community takes many platforms through YouTube, Facebook and Twitter. Connecting social media outlets together such as linking videos on Twitter to videos on YouTube engages the community to interact within itself. </w:t>
+      </w:r>
+    </w:p>
+    <w:p>
+      <w:pPr>
+        <w:rPr>
+          <w:rFonts w:cs="Times New Roman"/>
+        </w:rPr>
+      </w:pPr>
+      <w:r>
+        <w:rPr>
+          <w:rFonts w:cs="Times New Roman"/>
+        </w:rPr>
         <w:lastRenderedPageBreak/>
-        <w:t>Fantasy players can still identify themselves normally with one team but can also extend their identification to a number of other teams during the season. Gamers however have a tendency to lose interest in their fantasy games if their fantasy team is performing poorly or their real life favorite team is performing well.</w:t>
-      </w:r>
-    </w:p>
-    <w:p>
-      <w:pPr>
-        <w:rPr>
-          <w:rFonts w:cs="Times New Roman"/>
-        </w:rPr>
-      </w:pPr>
-      <w:r>
-        <w:rPr>
-          <w:rFonts w:cs="Times New Roman"/>
-        </w:rPr>
-        <w:t xml:space="preserve">Social media communities flourish when content is updated regularly and interaction between community members is high. Building a social community takes many platforms through YouTube, Facebook and Twitter. Connecting social media outlets together such as linking videos on Twitter to videos on YouTube engages the community to interact within itself. </w:t>
-      </w:r>
-    </w:p>
-    <w:p>
-      <w:pPr>
-        <w:rPr>
-          <w:rFonts w:cs="Times New Roman"/>
-        </w:rPr>
-      </w:pPr>
-      <w:r>
-        <w:rPr>
-          <w:rFonts w:cs="Times New Roman"/>
-        </w:rPr>
         <w:t xml:space="preserve">Having platforms high in content produced by community such as comments and questions creates a larger following. Users tend not to follow social media outlets that rarely post content. The insurance company with the smallest amount of content on social media platforms had the fewest number of followers. The insurance company that had the largest amount of content, videos, posts, tweets and applications had the largest number of followers. The connection between a maintained up to date social media presence directly relates to the number of followers in the community. </w:t>
       </w:r>
     </w:p>
@@ -15588,7 +16095,6 @@
         <w:pStyle w:val="Heading6"/>
       </w:pPr>
       <w:r>
-        <w:lastRenderedPageBreak/>
         <w:t>HTTP request</w:t>
       </w:r>
     </w:p>
@@ -15934,6 +16440,7 @@
           <w:sz w:val="24"/>
           <w:lang w:val="en-IE"/>
         </w:rPr>
+        <w:lastRenderedPageBreak/>
         <w:t>HEAD: similar to GET request method, but only header is returned from server</w:t>
       </w:r>
     </w:p>
@@ -16568,7 +17075,6 @@
         <w:pStyle w:val="Heading6"/>
       </w:pPr>
       <w:r>
-        <w:lastRenderedPageBreak/>
         <w:t>Status Code</w:t>
       </w:r>
     </w:p>
@@ -16851,6 +17357,7 @@
           <w:sz w:val="18"/>
           <w:szCs w:val="18"/>
         </w:rPr>
+        <w:lastRenderedPageBreak/>
         <w:t>Server: Microsoft-IIS/7.5</w:t>
       </w:r>
     </w:p>
@@ -17277,15 +17784,7 @@
           <w:rFonts w:cs="Times New Roman"/>
           <w:lang w:val="en-IE"/>
         </w:rPr>
-        <w:t xml:space="preserve">All the reviews were useful in research towards the eventual project itself. The reviews were of both technical and observational variety. The reviews themselves gave us fresh impetus in working on the project as they seemed to back up the idea that social media </w:t>
-      </w:r>
-      <w:r>
-        <w:rPr>
-          <w:rFonts w:cs="Times New Roman"/>
-          <w:lang w:val="en-IE"/>
-        </w:rPr>
-        <w:lastRenderedPageBreak/>
-        <w:t>in this form would be something people would be interested in. The HTTP research was obviously vital to the project also as the front end heavily relies on these concepts.</w:t>
+        <w:t>All the reviews were useful in research towards the eventual project itself. The reviews were of both technical and observational variety. The reviews themselves gave us fresh impetus in working on the project as they seemed to back up the idea that social media in this form would be something people would be interested in. The HTTP research was obviously vital to the project also as the front end heavily relies on these concepts.</w:t>
       </w:r>
     </w:p>
     <w:p>
@@ -23555,7 +24054,7 @@
           <w:rPr>
             <w:noProof/>
           </w:rPr>
-          <w:t>10</w:t>
+          <w:t>12</w:t>
         </w:r>
         <w:r>
           <w:rPr>
@@ -23715,6 +24214,119 @@
     </w:lvl>
   </w:abstractNum>
   <w:abstractNum w:abstractNumId="1">
+    <w:nsid w:val="017B6DEA"/>
+    <w:multiLevelType w:val="hybridMultilevel"/>
+    <w:tmpl w:val="10362E5C"/>
+    <w:lvl w:ilvl="0" w:tplc="04090001">
+      <w:start w:val="1"/>
+      <w:numFmt w:val="bullet"/>
+      <w:lvlText w:val=""/>
+      <w:lvlJc w:val="left"/>
+      <w:pPr>
+        <w:ind w:left="1440" w:hanging="360"/>
+      </w:pPr>
+      <w:rPr>
+        <w:rFonts w:ascii="Symbol" w:hAnsi="Symbol" w:hint="default"/>
+      </w:rPr>
+    </w:lvl>
+    <w:lvl w:ilvl="1" w:tplc="04090003" w:tentative="1">
+      <w:start w:val="1"/>
+      <w:numFmt w:val="bullet"/>
+      <w:lvlText w:val="o"/>
+      <w:lvlJc w:val="left"/>
+      <w:pPr>
+        <w:ind w:left="2160" w:hanging="360"/>
+      </w:pPr>
+      <w:rPr>
+        <w:rFonts w:ascii="Courier New" w:hAnsi="Courier New" w:hint="default"/>
+      </w:rPr>
+    </w:lvl>
+    <w:lvl w:ilvl="2" w:tplc="04090005" w:tentative="1">
+      <w:start w:val="1"/>
+      <w:numFmt w:val="bullet"/>
+      <w:lvlText w:val=""/>
+      <w:lvlJc w:val="left"/>
+      <w:pPr>
+        <w:ind w:left="2880" w:hanging="360"/>
+      </w:pPr>
+      <w:rPr>
+        <w:rFonts w:ascii="Wingdings" w:hAnsi="Wingdings" w:hint="default"/>
+      </w:rPr>
+    </w:lvl>
+    <w:lvl w:ilvl="3" w:tplc="04090001" w:tentative="1">
+      <w:start w:val="1"/>
+      <w:numFmt w:val="bullet"/>
+      <w:lvlText w:val=""/>
+      <w:lvlJc w:val="left"/>
+      <w:pPr>
+        <w:ind w:left="3600" w:hanging="360"/>
+      </w:pPr>
+      <w:rPr>
+        <w:rFonts w:ascii="Symbol" w:hAnsi="Symbol" w:hint="default"/>
+      </w:rPr>
+    </w:lvl>
+    <w:lvl w:ilvl="4" w:tplc="04090003" w:tentative="1">
+      <w:start w:val="1"/>
+      <w:numFmt w:val="bullet"/>
+      <w:lvlText w:val="o"/>
+      <w:lvlJc w:val="left"/>
+      <w:pPr>
+        <w:ind w:left="4320" w:hanging="360"/>
+      </w:pPr>
+      <w:rPr>
+        <w:rFonts w:ascii="Courier New" w:hAnsi="Courier New" w:hint="default"/>
+      </w:rPr>
+    </w:lvl>
+    <w:lvl w:ilvl="5" w:tplc="04090005" w:tentative="1">
+      <w:start w:val="1"/>
+      <w:numFmt w:val="bullet"/>
+      <w:lvlText w:val=""/>
+      <w:lvlJc w:val="left"/>
+      <w:pPr>
+        <w:ind w:left="5040" w:hanging="360"/>
+      </w:pPr>
+      <w:rPr>
+        <w:rFonts w:ascii="Wingdings" w:hAnsi="Wingdings" w:hint="default"/>
+      </w:rPr>
+    </w:lvl>
+    <w:lvl w:ilvl="6" w:tplc="04090001" w:tentative="1">
+      <w:start w:val="1"/>
+      <w:numFmt w:val="bullet"/>
+      <w:lvlText w:val=""/>
+      <w:lvlJc w:val="left"/>
+      <w:pPr>
+        <w:ind w:left="5760" w:hanging="360"/>
+      </w:pPr>
+      <w:rPr>
+        <w:rFonts w:ascii="Symbol" w:hAnsi="Symbol" w:hint="default"/>
+      </w:rPr>
+    </w:lvl>
+    <w:lvl w:ilvl="7" w:tplc="04090003" w:tentative="1">
+      <w:start w:val="1"/>
+      <w:numFmt w:val="bullet"/>
+      <w:lvlText w:val="o"/>
+      <w:lvlJc w:val="left"/>
+      <w:pPr>
+        <w:ind w:left="6480" w:hanging="360"/>
+      </w:pPr>
+      <w:rPr>
+        <w:rFonts w:ascii="Courier New" w:hAnsi="Courier New" w:hint="default"/>
+      </w:rPr>
+    </w:lvl>
+    <w:lvl w:ilvl="8" w:tplc="04090005" w:tentative="1">
+      <w:start w:val="1"/>
+      <w:numFmt w:val="bullet"/>
+      <w:lvlText w:val=""/>
+      <w:lvlJc w:val="left"/>
+      <w:pPr>
+        <w:ind w:left="7200" w:hanging="360"/>
+      </w:pPr>
+      <w:rPr>
+        <w:rFonts w:ascii="Wingdings" w:hAnsi="Wingdings" w:hint="default"/>
+      </w:rPr>
+    </w:lvl>
+  </w:abstractNum>
+  <w:abstractNum w:abstractNumId="2">
     <w:nsid w:val="029360E3"/>
     <w:multiLevelType w:val="hybridMultilevel"/>
     <w:tmpl w:val="74EE4450"/>
@@ -23827,7 +24439,7 @@
       </w:rPr>
     </w:lvl>
   </w:abstractNum>
-  <w:abstractNum w:abstractNumId="2">
+  <w:abstractNum w:abstractNumId="3">
     <w:nsid w:val="0D5A64A2"/>
     <w:multiLevelType w:val="hybridMultilevel"/>
     <w:tmpl w:val="E584A878"/>
@@ -23913,7 +24525,7 @@
       </w:pPr>
     </w:lvl>
   </w:abstractNum>
-  <w:abstractNum w:abstractNumId="3">
+  <w:abstractNum w:abstractNumId="4">
     <w:nsid w:val="105427AB"/>
     <w:multiLevelType w:val="hybridMultilevel"/>
     <w:tmpl w:val="20E208CE"/>
@@ -24026,7 +24638,7 @@
       </w:rPr>
     </w:lvl>
   </w:abstractNum>
-  <w:abstractNum w:abstractNumId="4">
+  <w:abstractNum w:abstractNumId="5">
     <w:nsid w:val="12562FA6"/>
     <w:multiLevelType w:val="hybridMultilevel"/>
     <w:tmpl w:val="61A44128"/>
@@ -24139,7 +24751,7 @@
       </w:rPr>
     </w:lvl>
   </w:abstractNum>
-  <w:abstractNum w:abstractNumId="5">
+  <w:abstractNum w:abstractNumId="6">
     <w:nsid w:val="19CA08E8"/>
     <w:multiLevelType w:val="hybridMultilevel"/>
     <w:tmpl w:val="D326DA82"/>
@@ -24252,7 +24864,7 @@
       </w:rPr>
     </w:lvl>
   </w:abstractNum>
-  <w:abstractNum w:abstractNumId="6">
+  <w:abstractNum w:abstractNumId="7">
     <w:nsid w:val="1C33097F"/>
     <w:multiLevelType w:val="hybridMultilevel"/>
     <w:tmpl w:val="F3C092EE"/>
@@ -24365,7 +24977,7 @@
       </w:rPr>
     </w:lvl>
   </w:abstractNum>
-  <w:abstractNum w:abstractNumId="7">
+  <w:abstractNum w:abstractNumId="8">
     <w:nsid w:val="1EC10DD8"/>
     <w:multiLevelType w:val="hybridMultilevel"/>
     <w:tmpl w:val="0ADE3FD6"/>
@@ -24478,7 +25090,7 @@
       </w:rPr>
     </w:lvl>
   </w:abstractNum>
-  <w:abstractNum w:abstractNumId="8">
+  <w:abstractNum w:abstractNumId="9">
     <w:nsid w:val="1FCA4F53"/>
     <w:multiLevelType w:val="hybridMultilevel"/>
     <w:tmpl w:val="F8A8CA7A"/>
@@ -24591,7 +25203,7 @@
       </w:rPr>
     </w:lvl>
   </w:abstractNum>
-  <w:abstractNum w:abstractNumId="9">
+  <w:abstractNum w:abstractNumId="10">
     <w:nsid w:val="1FDA1A78"/>
     <w:multiLevelType w:val="hybridMultilevel"/>
     <w:tmpl w:val="F1A84C38"/>
@@ -24704,7 +25316,7 @@
       </w:rPr>
     </w:lvl>
   </w:abstractNum>
-  <w:abstractNum w:abstractNumId="10">
+  <w:abstractNum w:abstractNumId="11">
     <w:nsid w:val="2A7344DE"/>
     <w:multiLevelType w:val="hybridMultilevel"/>
     <w:tmpl w:val="6F381D78"/>
@@ -24817,7 +25429,7 @@
       </w:rPr>
     </w:lvl>
   </w:abstractNum>
-  <w:abstractNum w:abstractNumId="11">
+  <w:abstractNum w:abstractNumId="12">
     <w:nsid w:val="2EB641EC"/>
     <w:multiLevelType w:val="hybridMultilevel"/>
     <w:tmpl w:val="90CC56E2"/>
@@ -24930,7 +25542,7 @@
       </w:rPr>
     </w:lvl>
   </w:abstractNum>
-  <w:abstractNum w:abstractNumId="12">
+  <w:abstractNum w:abstractNumId="13">
     <w:nsid w:val="3019597E"/>
     <w:multiLevelType w:val="hybridMultilevel"/>
     <w:tmpl w:val="EFAE7F30"/>
@@ -25016,7 +25628,7 @@
       </w:pPr>
     </w:lvl>
   </w:abstractNum>
-  <w:abstractNum w:abstractNumId="13">
+  <w:abstractNum w:abstractNumId="14">
     <w:nsid w:val="305A2444"/>
     <w:multiLevelType w:val="hybridMultilevel"/>
     <w:tmpl w:val="E62E1260"/>
@@ -25129,7 +25741,7 @@
       </w:rPr>
     </w:lvl>
   </w:abstractNum>
-  <w:abstractNum w:abstractNumId="14">
+  <w:abstractNum w:abstractNumId="15">
     <w:nsid w:val="35D43B04"/>
     <w:multiLevelType w:val="hybridMultilevel"/>
     <w:tmpl w:val="970C3F4E"/>
@@ -25215,7 +25827,7 @@
       </w:pPr>
     </w:lvl>
   </w:abstractNum>
-  <w:abstractNum w:abstractNumId="15">
+  <w:abstractNum w:abstractNumId="16">
     <w:nsid w:val="3A0627DF"/>
     <w:multiLevelType w:val="hybridMultilevel"/>
     <w:tmpl w:val="9280B0FC"/>
@@ -25328,7 +25940,7 @@
       </w:rPr>
     </w:lvl>
   </w:abstractNum>
-  <w:abstractNum w:abstractNumId="16">
+  <w:abstractNum w:abstractNumId="17">
     <w:nsid w:val="3D202B11"/>
     <w:multiLevelType w:val="hybridMultilevel"/>
     <w:tmpl w:val="C50E5F90"/>
@@ -25441,7 +26053,7 @@
       </w:rPr>
     </w:lvl>
   </w:abstractNum>
-  <w:abstractNum w:abstractNumId="17">
+  <w:abstractNum w:abstractNumId="18">
     <w:nsid w:val="3FF00D94"/>
     <w:multiLevelType w:val="multilevel"/>
     <w:tmpl w:val="0409001F"/>
@@ -25527,7 +26139,7 @@
       </w:pPr>
     </w:lvl>
   </w:abstractNum>
-  <w:abstractNum w:abstractNumId="18">
+  <w:abstractNum w:abstractNumId="19">
     <w:nsid w:val="441059F0"/>
     <w:multiLevelType w:val="hybridMultilevel"/>
     <w:tmpl w:val="4926A818"/>
@@ -25613,7 +26225,7 @@
       </w:pPr>
     </w:lvl>
   </w:abstractNum>
-  <w:abstractNum w:abstractNumId="19">
+  <w:abstractNum w:abstractNumId="20">
     <w:nsid w:val="4E706152"/>
     <w:multiLevelType w:val="hybridMultilevel"/>
     <w:tmpl w:val="C2ACD622"/>
@@ -25726,7 +26338,7 @@
       </w:rPr>
     </w:lvl>
   </w:abstractNum>
-  <w:abstractNum w:abstractNumId="20">
+  <w:abstractNum w:abstractNumId="21">
     <w:nsid w:val="520728D4"/>
     <w:multiLevelType w:val="hybridMultilevel"/>
     <w:tmpl w:val="F4BECD22"/>
@@ -25839,7 +26451,7 @@
       </w:rPr>
     </w:lvl>
   </w:abstractNum>
-  <w:abstractNum w:abstractNumId="21">
+  <w:abstractNum w:abstractNumId="22">
     <w:nsid w:val="5DF67F86"/>
     <w:multiLevelType w:val="hybridMultilevel"/>
     <w:tmpl w:val="D28030D2"/>
@@ -25952,7 +26564,7 @@
       </w:rPr>
     </w:lvl>
   </w:abstractNum>
-  <w:abstractNum w:abstractNumId="22">
+  <w:abstractNum w:abstractNumId="23">
     <w:nsid w:val="5EC7506C"/>
     <w:multiLevelType w:val="hybridMultilevel"/>
     <w:tmpl w:val="E9C01DCC"/>
@@ -26065,7 +26677,7 @@
       </w:rPr>
     </w:lvl>
   </w:abstractNum>
-  <w:abstractNum w:abstractNumId="23">
+  <w:abstractNum w:abstractNumId="24">
     <w:nsid w:val="5FB870D2"/>
     <w:multiLevelType w:val="hybridMultilevel"/>
     <w:tmpl w:val="EDFED278"/>
@@ -26178,7 +26790,7 @@
       </w:rPr>
     </w:lvl>
   </w:abstractNum>
-  <w:abstractNum w:abstractNumId="24">
+  <w:abstractNum w:abstractNumId="25">
     <w:nsid w:val="6140302D"/>
     <w:multiLevelType w:val="multilevel"/>
     <w:tmpl w:val="21FAC536"/>
@@ -26293,7 +26905,7 @@
       </w:rPr>
     </w:lvl>
   </w:abstractNum>
-  <w:abstractNum w:abstractNumId="25">
+  <w:abstractNum w:abstractNumId="26">
     <w:nsid w:val="66243AFE"/>
     <w:multiLevelType w:val="hybridMultilevel"/>
     <w:tmpl w:val="E604EEA4"/>
@@ -26406,7 +27018,7 @@
       </w:rPr>
     </w:lvl>
   </w:abstractNum>
-  <w:abstractNum w:abstractNumId="26">
+  <w:abstractNum w:abstractNumId="27">
     <w:nsid w:val="690E7AA8"/>
     <w:multiLevelType w:val="hybridMultilevel"/>
     <w:tmpl w:val="BA9C67E0"/>
@@ -26519,7 +27131,7 @@
       </w:rPr>
     </w:lvl>
   </w:abstractNum>
-  <w:abstractNum w:abstractNumId="27">
+  <w:abstractNum w:abstractNumId="28">
     <w:nsid w:val="6A9A611C"/>
     <w:multiLevelType w:val="hybridMultilevel"/>
     <w:tmpl w:val="5C4E9866"/>
@@ -26632,7 +27244,7 @@
       </w:rPr>
     </w:lvl>
   </w:abstractNum>
-  <w:abstractNum w:abstractNumId="28">
+  <w:abstractNum w:abstractNumId="29">
     <w:nsid w:val="6BAD0F4A"/>
     <w:multiLevelType w:val="hybridMultilevel"/>
     <w:tmpl w:val="9F32D934"/>
@@ -26745,7 +27357,7 @@
       </w:rPr>
     </w:lvl>
   </w:abstractNum>
-  <w:abstractNum w:abstractNumId="29">
+  <w:abstractNum w:abstractNumId="30">
     <w:nsid w:val="6CD5670D"/>
     <w:multiLevelType w:val="hybridMultilevel"/>
     <w:tmpl w:val="54129804"/>
@@ -26831,7 +27443,7 @@
       </w:pPr>
     </w:lvl>
   </w:abstractNum>
-  <w:abstractNum w:abstractNumId="30">
+  <w:abstractNum w:abstractNumId="31">
     <w:nsid w:val="71EA5ED2"/>
     <w:multiLevelType w:val="hybridMultilevel"/>
     <w:tmpl w:val="E3CA488E"/>
@@ -26944,7 +27556,7 @@
       </w:rPr>
     </w:lvl>
   </w:abstractNum>
-  <w:abstractNum w:abstractNumId="31">
+  <w:abstractNum w:abstractNumId="32">
     <w:nsid w:val="7A641CD1"/>
     <w:multiLevelType w:val="hybridMultilevel"/>
     <w:tmpl w:val="86CCA9D4"/>
@@ -27030,7 +27642,7 @@
       </w:pPr>
     </w:lvl>
   </w:abstractNum>
-  <w:abstractNum w:abstractNumId="32">
+  <w:abstractNum w:abstractNumId="33">
     <w:nsid w:val="7E9B4B0E"/>
     <w:multiLevelType w:val="hybridMultilevel"/>
     <w:tmpl w:val="E0A24430"/>
@@ -27116,7 +27728,7 @@
       </w:pPr>
     </w:lvl>
   </w:abstractNum>
-  <w:abstractNum w:abstractNumId="33">
+  <w:abstractNum w:abstractNumId="34">
     <w:nsid w:val="7F0A6405"/>
     <w:multiLevelType w:val="hybridMultilevel"/>
     <w:tmpl w:val="D588453C"/>
@@ -27229,7 +27841,7 @@
       </w:rPr>
     </w:lvl>
   </w:abstractNum>
-  <w:abstractNum w:abstractNumId="34">
+  <w:abstractNum w:abstractNumId="35">
     <w:nsid w:val="7F0C3A54"/>
     <w:multiLevelType w:val="hybridMultilevel"/>
     <w:tmpl w:val="CEA879F2"/>
@@ -27315,7 +27927,7 @@
       </w:pPr>
     </w:lvl>
   </w:abstractNum>
-  <w:abstractNum w:abstractNumId="35">
+  <w:abstractNum w:abstractNumId="36">
     <w:nsid w:val="7FA95282"/>
     <w:multiLevelType w:val="hybridMultilevel"/>
     <w:tmpl w:val="29D64EB6"/>
@@ -27429,28 +28041,28 @@
     </w:lvl>
   </w:abstractNum>
   <w:num w:numId="1">
-    <w:abstractNumId w:val="24"/>
+    <w:abstractNumId w:val="25"/>
   </w:num>
   <w:num w:numId="2">
+    <w:abstractNumId w:val="33"/>
+  </w:num>
+  <w:num w:numId="3">
+    <w:abstractNumId w:val="15"/>
+  </w:num>
+  <w:num w:numId="4">
+    <w:abstractNumId w:val="3"/>
+  </w:num>
+  <w:num w:numId="5">
+    <w:abstractNumId w:val="13"/>
+  </w:num>
+  <w:num w:numId="6">
     <w:abstractNumId w:val="32"/>
   </w:num>
-  <w:num w:numId="3">
-    <w:abstractNumId w:val="14"/>
-  </w:num>
-  <w:num w:numId="4">
-    <w:abstractNumId w:val="2"/>
-  </w:num>
-  <w:num w:numId="5">
-    <w:abstractNumId w:val="12"/>
-  </w:num>
-  <w:num w:numId="6">
-    <w:abstractNumId w:val="31"/>
-  </w:num>
   <w:num w:numId="7">
-    <w:abstractNumId w:val="29"/>
+    <w:abstractNumId w:val="30"/>
   </w:num>
   <w:num w:numId="8">
-    <w:abstractNumId w:val="24"/>
+    <w:abstractNumId w:val="25"/>
     <w:lvlOverride w:ilvl="0">
       <w:startOverride w:val="1"/>
     </w:lvlOverride>
@@ -27480,13 +28092,13 @@
     </w:lvlOverride>
   </w:num>
   <w:num w:numId="9">
-    <w:abstractNumId w:val="24"/>
+    <w:abstractNumId w:val="25"/>
   </w:num>
   <w:num w:numId="10">
-    <w:abstractNumId w:val="34"/>
+    <w:abstractNumId w:val="35"/>
   </w:num>
   <w:num w:numId="11">
-    <w:abstractNumId w:val="24"/>
+    <w:abstractNumId w:val="25"/>
     <w:lvlOverride w:ilvl="0">
       <w:lvl w:ilvl="0">
         <w:start w:val="1"/>
@@ -27620,85 +28232,88 @@
     <w:abstractNumId w:val="0"/>
   </w:num>
   <w:num w:numId="13">
+    <w:abstractNumId w:val="6"/>
+  </w:num>
+  <w:num w:numId="14">
+    <w:abstractNumId w:val="8"/>
+  </w:num>
+  <w:num w:numId="15">
+    <w:abstractNumId w:val="26"/>
+  </w:num>
+  <w:num w:numId="16">
+    <w:abstractNumId w:val="29"/>
+  </w:num>
+  <w:num w:numId="17">
     <w:abstractNumId w:val="5"/>
   </w:num>
-  <w:num w:numId="14">
+  <w:num w:numId="18">
+    <w:abstractNumId w:val="27"/>
+  </w:num>
+  <w:num w:numId="19">
     <w:abstractNumId w:val="7"/>
   </w:num>
-  <w:num w:numId="15">
-    <w:abstractNumId w:val="25"/>
+  <w:num w:numId="20">
+    <w:abstractNumId w:val="21"/>
   </w:num>
-  <w:num w:numId="16">
+  <w:num w:numId="21">
+    <w:abstractNumId w:val="36"/>
+  </w:num>
+  <w:num w:numId="22">
+    <w:abstractNumId w:val="20"/>
+  </w:num>
+  <w:num w:numId="23">
+    <w:abstractNumId w:val="19"/>
+  </w:num>
+  <w:num w:numId="24">
+    <w:abstractNumId w:val="10"/>
+  </w:num>
+  <w:num w:numId="25">
+    <w:abstractNumId w:val="31"/>
+  </w:num>
+  <w:num w:numId="26">
+    <w:abstractNumId w:val="23"/>
+  </w:num>
+  <w:num w:numId="27">
+    <w:abstractNumId w:val="18"/>
+  </w:num>
+  <w:num w:numId="28">
+    <w:abstractNumId w:val="14"/>
+  </w:num>
+  <w:num w:numId="29">
+    <w:abstractNumId w:val="9"/>
+  </w:num>
+  <w:num w:numId="30">
+    <w:abstractNumId w:val="12"/>
+  </w:num>
+  <w:num w:numId="31">
+    <w:abstractNumId w:val="17"/>
+  </w:num>
+  <w:num w:numId="32">
     <w:abstractNumId w:val="28"/>
   </w:num>
-  <w:num w:numId="17">
+  <w:num w:numId="33">
+    <w:abstractNumId w:val="11"/>
+  </w:num>
+  <w:num w:numId="34">
+    <w:abstractNumId w:val="24"/>
+  </w:num>
+  <w:num w:numId="35">
+    <w:abstractNumId w:val="34"/>
+  </w:num>
+  <w:num w:numId="36">
+    <w:abstractNumId w:val="2"/>
+  </w:num>
+  <w:num w:numId="37">
     <w:abstractNumId w:val="4"/>
   </w:num>
-  <w:num w:numId="18">
-    <w:abstractNumId w:val="26"/>
-  </w:num>
-  <w:num w:numId="19">
-    <w:abstractNumId w:val="6"/>
-  </w:num>
-  <w:num w:numId="20">
-    <w:abstractNumId w:val="20"/>
-  </w:num>
-  <w:num w:numId="21">
-    <w:abstractNumId w:val="35"/>
-  </w:num>
-  <w:num w:numId="22">
-    <w:abstractNumId w:val="19"/>
-  </w:num>
-  <w:num w:numId="23">
-    <w:abstractNumId w:val="18"/>
-  </w:num>
-  <w:num w:numId="24">
-    <w:abstractNumId w:val="9"/>
-  </w:num>
-  <w:num w:numId="25">
-    <w:abstractNumId w:val="30"/>
-  </w:num>
-  <w:num w:numId="26">
+  <w:num w:numId="38">
     <w:abstractNumId w:val="22"/>
   </w:num>
-  <w:num w:numId="27">
-    <w:abstractNumId w:val="17"/>
-  </w:num>
-  <w:num w:numId="28">
-    <w:abstractNumId w:val="13"/>
-  </w:num>
-  <w:num w:numId="29">
-    <w:abstractNumId w:val="8"/>
-  </w:num>
-  <w:num w:numId="30">
-    <w:abstractNumId w:val="11"/>
-  </w:num>
-  <w:num w:numId="31">
+  <w:num w:numId="39">
     <w:abstractNumId w:val="16"/>
   </w:num>
-  <w:num w:numId="32">
-    <w:abstractNumId w:val="27"/>
-  </w:num>
-  <w:num w:numId="33">
-    <w:abstractNumId w:val="10"/>
-  </w:num>
-  <w:num w:numId="34">
-    <w:abstractNumId w:val="23"/>
-  </w:num>
-  <w:num w:numId="35">
-    <w:abstractNumId w:val="33"/>
-  </w:num>
-  <w:num w:numId="36">
+  <w:num w:numId="40">
     <w:abstractNumId w:val="1"/>
-  </w:num>
-  <w:num w:numId="37">
-    <w:abstractNumId w:val="3"/>
-  </w:num>
-  <w:num w:numId="38">
-    <w:abstractNumId w:val="21"/>
-  </w:num>
-  <w:num w:numId="39">
-    <w:abstractNumId w:val="15"/>
   </w:num>
 </w:numbering>
 </file>
@@ -28028,7 +28643,6 @@
   <w:style w:type="character" w:default="1" w:styleId="DefaultParagraphFont">
     <w:name w:val="Default Paragraph Font"/>
     <w:uiPriority w:val="1"/>
-    <w:semiHidden/>
     <w:unhideWhenUsed/>
   </w:style>
   <w:style w:type="table" w:default="1" w:styleId="TableNormal">
@@ -28997,7 +29611,6 @@
   <w:style w:type="character" w:default="1" w:styleId="DefaultParagraphFont">
     <w:name w:val="Default Paragraph Font"/>
     <w:uiPriority w:val="1"/>
-    <w:semiHidden/>
     <w:unhideWhenUsed/>
   </w:style>
   <w:style w:type="table" w:default="1" w:styleId="TableNormal">
@@ -30207,12 +30820,12 @@
         </c:dLbls>
         <c:gapWidth val="79"/>
         <c:shape val="box"/>
-        <c:axId val="2043901512"/>
-        <c:axId val="2043867224"/>
+        <c:axId val="2084759240"/>
+        <c:axId val="2084755304"/>
         <c:axId val="0"/>
       </c:bar3DChart>
       <c:catAx>
-        <c:axId val="2043901512"/>
+        <c:axId val="2084759240"/>
         <c:scaling>
           <c:orientation val="maxMin"/>
         </c:scaling>
@@ -30269,7 +30882,7 @@
             <a:endParaRPr lang="en-US"/>
           </a:p>
         </c:txPr>
-        <c:crossAx val="2043867224"/>
+        <c:crossAx val="2084755304"/>
         <c:crosses val="autoZero"/>
         <c:auto val="1"/>
         <c:lblAlgn val="ctr"/>
@@ -30277,7 +30890,7 @@
         <c:noMultiLvlLbl val="0"/>
       </c:catAx>
       <c:valAx>
-        <c:axId val="2043867224"/>
+        <c:axId val="2084755304"/>
         <c:scaling>
           <c:orientation val="minMax"/>
         </c:scaling>
@@ -30287,7 +30900,7 @@
         <c:majorTickMark val="none"/>
         <c:minorTickMark val="none"/>
         <c:tickLblPos val="nextTo"/>
-        <c:crossAx val="2043901512"/>
+        <c:crossAx val="2084759240"/>
         <c:crosses val="autoZero"/>
         <c:crossBetween val="between"/>
       </c:valAx>
@@ -31187,7 +31800,7 @@
   <a:extraClrSchemeLst/>
   <a:extLst>
     <a:ext uri="{05A4C25C-085E-4340-85A3-A5531E510DB2}">
-      <thm15:themeFamily xmlns:thm15="http://schemas.microsoft.com/office/thememl/2012/main" xmlns="" name="Office Theme" id="{62F939B6-93AF-4DB8-9C6B-D6C7DFDC589F}" vid="{4A3C46E8-61CC-4603-A589-7422A47A8E4A}"/>
+      <thm15:themeFamily xmlns="" xmlns:thm15="http://schemas.microsoft.com/office/thememl/2012/main" name="Office Theme" id="{62F939B6-93AF-4DB8-9C6B-D6C7DFDC589F}" vid="{4A3C46E8-61CC-4603-A589-7422A47A8E4A}"/>
     </a:ext>
   </a:extLst>
 </a:theme>
@@ -31642,7 +32255,7 @@
 </file>
 
 <file path=customXml/itemProps1.xml><?xml version="1.0" encoding="utf-8"?>
-<ds:datastoreItem xmlns:ds="http://schemas.openxmlformats.org/officeDocument/2006/customXml" ds:itemID="{F242DAFA-B93D-B64A-A3AB-FB3D3EC390CC}">
+<ds:datastoreItem xmlns:ds="http://schemas.openxmlformats.org/officeDocument/2006/customXml" ds:itemID="{9B17732D-5503-A04A-8AF0-6E60CB8C5AB9}">
   <ds:schemaRefs>
     <ds:schemaRef ds:uri="http://schemas.openxmlformats.org/officeDocument/2006/bibliography"/>
   </ds:schemaRefs>

</xml_diff>